<commit_message>
Documents for Mobile Theme 1.2.0 updated
Release of Mobile Theme 1.2.0 for OXID eShop 4.8.0/5.1.0
</commit_message>
<xml_diff>
--- a/documentation/Mobile theme and customization.docx
+++ b/documentation/Mobile theme and customization.docx
@@ -9,8 +9,6 @@
           <w:lang w:val="en-US"/>
         </w:rPr>
       </w:pPr>
-      <w:bookmarkStart w:id="0" w:name="_GoBack"/>
-      <w:bookmarkEnd w:id="0"/>
       <w:r>
         <w:rPr>
           <w:lang w:val="en-US"/>
@@ -44,8 +42,8 @@
           <w:lang w:val="en-US"/>
         </w:rPr>
       </w:pPr>
-      <w:bookmarkStart w:id="1" w:name="_Toc164666165"/>
-      <w:bookmarkStart w:id="2" w:name="_Toc361661093"/>
+      <w:bookmarkStart w:id="0" w:name="_Toc164666165"/>
+      <w:bookmarkStart w:id="1" w:name="_Toc361661093"/>
       <w:r>
         <w:rPr>
           <w:lang w:val="en-US"/>
@@ -53,8 +51,8 @@
         <w:lastRenderedPageBreak/>
         <w:t>Copyright</w:t>
       </w:r>
+      <w:bookmarkEnd w:id="0"/>
       <w:bookmarkEnd w:id="1"/>
-      <w:bookmarkEnd w:id="2"/>
     </w:p>
     <w:p>
       <w:pPr>
@@ -128,11 +126,19 @@
           <w:lang w:val="en-GB"/>
         </w:rPr>
       </w:pPr>
-      <w:r>
-        <w:rPr>
-          <w:lang w:val="en-GB"/>
-        </w:rPr>
-        <w:t>Decompilation of source code, piracy as well as transfer to a third party is not allowed.</w:t>
+      <w:proofErr w:type="spellStart"/>
+      <w:r>
+        <w:rPr>
+          <w:lang w:val="en-GB"/>
+        </w:rPr>
+        <w:t>Decompilation</w:t>
+      </w:r>
+      <w:proofErr w:type="spellEnd"/>
+      <w:r>
+        <w:rPr>
+          <w:lang w:val="en-GB"/>
+        </w:rPr>
+        <w:t xml:space="preserve"> of source code, piracy as well as transfer to a third party is not allowed.</w:t>
       </w:r>
     </w:p>
     <w:p>
@@ -207,13 +213,13 @@
       <w:pPr>
         <w:pStyle w:val="berschrift"/>
       </w:pPr>
-      <w:bookmarkStart w:id="3" w:name="_Toc164666166"/>
-      <w:bookmarkStart w:id="4" w:name="_Toc361661094"/>
+      <w:bookmarkStart w:id="2" w:name="_Toc164666166"/>
+      <w:bookmarkStart w:id="3" w:name="_Toc361661094"/>
       <w:r>
         <w:t>Conventions</w:t>
       </w:r>
+      <w:bookmarkEnd w:id="2"/>
       <w:bookmarkEnd w:id="3"/>
-      <w:bookmarkEnd w:id="4"/>
     </w:p>
     <w:p>
       <w:pPr>
@@ -221,7 +227,7 @@
           <w:lang w:val="en-US"/>
         </w:rPr>
       </w:pPr>
-      <w:bookmarkStart w:id="5" w:name="_Toc164666167"/>
+      <w:bookmarkStart w:id="4" w:name="_Toc164666167"/>
       <w:r>
         <w:rPr>
           <w:lang w:val="en-US"/>
@@ -236,12 +242,21 @@
           <w:lang w:val="en-US"/>
         </w:rPr>
       </w:pPr>
+      <w:proofErr w:type="gramStart"/>
       <w:r>
         <w:rPr>
           <w:rStyle w:val="BenutzereingabenundCodeZchn"/>
           <w:lang w:val="en-US"/>
         </w:rPr>
-        <w:t>proportional font with grey background</w:t>
+        <w:t>proportional</w:t>
+      </w:r>
+      <w:proofErr w:type="gramEnd"/>
+      <w:r>
+        <w:rPr>
+          <w:rStyle w:val="BenutzereingabenundCodeZchn"/>
+          <w:lang w:val="en-US"/>
+        </w:rPr>
+        <w:t xml:space="preserve"> font with grey background</w:t>
       </w:r>
     </w:p>
     <w:p>
@@ -373,15 +388,15 @@
           <w:lang w:val="en-US"/>
         </w:rPr>
       </w:pPr>
-      <w:bookmarkStart w:id="6" w:name="_Toc361661095"/>
+      <w:bookmarkStart w:id="5" w:name="_Toc361661095"/>
       <w:r>
         <w:rPr>
           <w:lang w:val="en-US"/>
         </w:rPr>
         <w:t>Contact</w:t>
       </w:r>
+      <w:bookmarkEnd w:id="4"/>
       <w:bookmarkEnd w:id="5"/>
-      <w:bookmarkEnd w:id="6"/>
     </w:p>
     <w:p>
       <w:pPr>
@@ -402,11 +417,19 @@
           <w:lang w:val="en-US"/>
         </w:rPr>
       </w:pPr>
+      <w:proofErr w:type="spellStart"/>
       <w:r>
         <w:rPr>
           <w:lang w:val="en-US"/>
         </w:rPr>
-        <w:t>Bertoldstrasse 48</w:t>
+        <w:t>Bertoldstrasse</w:t>
+      </w:r>
+      <w:proofErr w:type="spellEnd"/>
+      <w:r>
+        <w:rPr>
+          <w:lang w:val="en-US"/>
+        </w:rPr>
+        <w:t xml:space="preserve"> 48</w:t>
       </w:r>
     </w:p>
     <w:p>
@@ -453,11 +476,19 @@
           <w:lang w:val="en-US"/>
         </w:rPr>
       </w:pPr>
+      <w:proofErr w:type="spellStart"/>
       <w:r>
         <w:rPr>
           <w:lang w:val="en-US"/>
         </w:rPr>
-        <w:t>Fon: +49 (761) 36889 0</w:t>
+        <w:t>Fon</w:t>
+      </w:r>
+      <w:proofErr w:type="spellEnd"/>
+      <w:r>
+        <w:rPr>
+          <w:lang w:val="en-US"/>
+        </w:rPr>
+        <w:t>: +49 (761) 36889 0</w:t>
       </w:r>
     </w:p>
     <w:p>
@@ -490,9 +521,17 @@
           <w:rPr>
             <w:lang w:val="en-US"/>
           </w:rPr>
-          <w:t>Roland Fesenmayr</w:t>
+          <w:t xml:space="preserve">Roland </w:t>
+        </w:r>
+        <w:proofErr w:type="spellStart"/>
+        <w:r>
+          <w:rPr>
+            <w:lang w:val="en-US"/>
+          </w:rPr>
+          <w:t>Fesenmayr</w:t>
         </w:r>
       </w:smartTag>
+      <w:proofErr w:type="spellEnd"/>
       <w:r>
         <w:rPr>
           <w:lang w:val="en-US"/>
@@ -510,13 +549,35 @@
         <w:rPr>
           <w:lang w:val="en-US"/>
         </w:rPr>
-        <w:t>Supervisory Board: Harald Fuchs</w:t>
+        <w:t xml:space="preserve">Supervisory Board: </w:t>
       </w:r>
       <w:r>
         <w:rPr>
           <w:lang w:val="en-US"/>
         </w:rPr>
-        <w:t xml:space="preserve"> (Chairman)</w:t>
+        <w:t xml:space="preserve">Michael </w:t>
+      </w:r>
+      <w:proofErr w:type="spellStart"/>
+      <w:r>
+        <w:rPr>
+          <w:lang w:val="en-US"/>
+        </w:rPr>
+        <w:t>Schlenk</w:t>
+      </w:r>
+      <w:proofErr w:type="spellEnd"/>
+      <w:r>
+        <w:rPr>
+          <w:lang w:val="en-US"/>
+        </w:rPr>
+        <w:t xml:space="preserve"> </w:t>
+      </w:r>
+      <w:bookmarkStart w:id="6" w:name="_GoBack"/>
+      <w:bookmarkEnd w:id="6"/>
+      <w:r>
+        <w:rPr>
+          <w:lang w:val="en-US"/>
+        </w:rPr>
+        <w:t>(Chairman)</w:t>
       </w:r>
     </w:p>
     <w:p>
@@ -2959,11 +3020,19 @@
         </w:rPr>
         <w:t xml:space="preserve">a </w:t>
       </w:r>
-      <w:r>
-        <w:rPr>
-          <w:lang w:val="en-GB"/>
-        </w:rPr>
-        <w:t>css file, which is then included in templates. These LESS files should be extended by creating custom import</w:t>
+      <w:proofErr w:type="spellStart"/>
+      <w:r>
+        <w:rPr>
+          <w:lang w:val="en-GB"/>
+        </w:rPr>
+        <w:t>css</w:t>
+      </w:r>
+      <w:proofErr w:type="spellEnd"/>
+      <w:r>
+        <w:rPr>
+          <w:lang w:val="en-GB"/>
+        </w:rPr>
+        <w:t xml:space="preserve"> file, which is then included in templates. These LESS files should be extended by creating custom import</w:t>
       </w:r>
       <w:r>
         <w:rPr>
@@ -2977,12 +3046,14 @@
         </w:rPr>
         <w:t xml:space="preserve"> file, importing necessary theme components (or </w:t>
       </w:r>
+      <w:proofErr w:type="spellStart"/>
       <w:r>
         <w:rPr>
           <w:rStyle w:val="DateinamenundPfadeZchn"/>
         </w:rPr>
         <w:t>oxid.less</w:t>
       </w:r>
+      <w:proofErr w:type="spellEnd"/>
       <w:r>
         <w:rPr>
           <w:lang w:val="en-GB"/>
@@ -3102,7 +3173,21 @@
         <w:rPr>
           <w:lang w:val="en-GB"/>
         </w:rPr>
-        <w:t xml:space="preserve"> lessphp (</w:t>
+        <w:t xml:space="preserve"> </w:t>
+      </w:r>
+      <w:proofErr w:type="spellStart"/>
+      <w:r>
+        <w:rPr>
+          <w:lang w:val="en-GB"/>
+        </w:rPr>
+        <w:t>lessphp</w:t>
+      </w:r>
+      <w:proofErr w:type="spellEnd"/>
+      <w:r>
+        <w:rPr>
+          <w:lang w:val="en-GB"/>
+        </w:rPr>
+        <w:t xml:space="preserve"> (</w:t>
       </w:r>
       <w:r>
         <w:rPr>
@@ -3146,11 +3231,19 @@
         </w:rPr>
         <w:t xml:space="preserve">a </w:t>
       </w:r>
-      <w:r>
-        <w:rPr>
-          <w:lang w:val="en-GB"/>
-        </w:rPr>
-        <w:t xml:space="preserve">css file, place it in </w:t>
+      <w:proofErr w:type="spellStart"/>
+      <w:r>
+        <w:rPr>
+          <w:lang w:val="en-GB"/>
+        </w:rPr>
+        <w:t>css</w:t>
+      </w:r>
+      <w:proofErr w:type="spellEnd"/>
+      <w:r>
+        <w:rPr>
+          <w:lang w:val="en-GB"/>
+        </w:rPr>
+        <w:t xml:space="preserve"> file, place it in </w:t>
       </w:r>
       <w:r>
         <w:rPr>
@@ -3162,7 +3255,49 @@
         <w:rPr>
           <w:rStyle w:val="DateinamenundPfadeZchn"/>
         </w:rPr>
-        <w:t>out/{theme}/src/css/oxid.css</w:t>
+        <w:t>out/{</w:t>
+      </w:r>
+      <w:proofErr w:type="spellStart"/>
+      <w:r>
+        <w:rPr>
+          <w:rStyle w:val="DateinamenundPfadeZchn"/>
+        </w:rPr>
+        <w:t>theme</w:t>
+      </w:r>
+      <w:proofErr w:type="spellEnd"/>
+      <w:r>
+        <w:rPr>
+          <w:rStyle w:val="DateinamenundPfadeZchn"/>
+        </w:rPr>
+        <w:t>}/</w:t>
+      </w:r>
+      <w:proofErr w:type="spellStart"/>
+      <w:r>
+        <w:rPr>
+          <w:rStyle w:val="DateinamenundPfadeZchn"/>
+        </w:rPr>
+        <w:t>src</w:t>
+      </w:r>
+      <w:proofErr w:type="spellEnd"/>
+      <w:r>
+        <w:rPr>
+          <w:rStyle w:val="DateinamenundPfadeZchn"/>
+        </w:rPr>
+        <w:t>/</w:t>
+      </w:r>
+      <w:proofErr w:type="spellStart"/>
+      <w:r>
+        <w:rPr>
+          <w:rStyle w:val="DateinamenundPfadeZchn"/>
+        </w:rPr>
+        <w:t>css</w:t>
+      </w:r>
+      <w:proofErr w:type="spellEnd"/>
+      <w:r>
+        <w:rPr>
+          <w:rStyle w:val="DateinamenundPfadeZchn"/>
+        </w:rPr>
+        <w:t>/oxid.css</w:t>
       </w:r>
       <w:r>
         <w:rPr>
@@ -3230,11 +3365,19 @@
         </w:rPr>
         <w:t xml:space="preserve">a </w:t>
       </w:r>
-      <w:r>
-        <w:rPr>
-          <w:lang w:val="en-GB"/>
-        </w:rPr>
-        <w:t>css file on the fly</w:t>
+      <w:proofErr w:type="spellStart"/>
+      <w:r>
+        <w:rPr>
+          <w:lang w:val="en-GB"/>
+        </w:rPr>
+        <w:t>css</w:t>
+      </w:r>
+      <w:proofErr w:type="spellEnd"/>
+      <w:r>
+        <w:rPr>
+          <w:lang w:val="en-GB"/>
+        </w:rPr>
+        <w:t xml:space="preserve"> file on the fly</w:t>
       </w:r>
       <w:r>
         <w:rPr>
@@ -3324,12 +3467,28 @@
       <w:pPr>
         <w:pStyle w:val="BenutzereingabenundCode"/>
       </w:pPr>
-      <w:r>
-        <w:rPr>
-          <w:lang w:val="en-GB"/>
-        </w:rPr>
-        <w:t>skin_components_folder/skin_component.less</w:t>
-      </w:r>
+      <w:proofErr w:type="spellStart"/>
+      <w:r>
+        <w:rPr>
+          <w:lang w:val="en-GB"/>
+        </w:rPr>
+        <w:t>skin_components_folder</w:t>
+      </w:r>
+      <w:proofErr w:type="spellEnd"/>
+      <w:r>
+        <w:rPr>
+          <w:lang w:val="en-GB"/>
+        </w:rPr>
+        <w:t>/</w:t>
+      </w:r>
+      <w:proofErr w:type="spellStart"/>
+      <w:r>
+        <w:rPr>
+          <w:lang w:val="en-GB"/>
+        </w:rPr>
+        <w:t>skin_component.less</w:t>
+      </w:r>
+      <w:proofErr w:type="spellEnd"/>
     </w:p>
     <w:p>
       <w:pPr>
@@ -3350,7 +3509,21 @@
         <w:rPr>
           <w:lang w:val="en-GB"/>
         </w:rPr>
-        <w:t>For class and mixin names use lowercase words, hyphen separated:</w:t>
+        <w:t xml:space="preserve">For class and </w:t>
+      </w:r>
+      <w:proofErr w:type="spellStart"/>
+      <w:r>
+        <w:rPr>
+          <w:lang w:val="en-GB"/>
+        </w:rPr>
+        <w:t>mixin</w:t>
+      </w:r>
+      <w:proofErr w:type="spellEnd"/>
+      <w:r>
+        <w:rPr>
+          <w:lang w:val="en-GB"/>
+        </w:rPr>
+        <w:t xml:space="preserve"> names use lowercase words, hyphen separated:</w:t>
       </w:r>
     </w:p>
     <w:p>
@@ -3368,7 +3541,21 @@
           <w:lang w:val="en-GB"/>
         </w:rPr>
         <w:br/>
-        <w:t xml:space="preserve">    .my-mixin();</w:t>
+        <w:t xml:space="preserve">    .my-</w:t>
+      </w:r>
+      <w:proofErr w:type="spellStart"/>
+      <w:r>
+        <w:rPr>
+          <w:lang w:val="en-GB"/>
+        </w:rPr>
+        <w:t>mixin</w:t>
+      </w:r>
+      <w:proofErr w:type="spellEnd"/>
+      <w:r>
+        <w:rPr>
+          <w:lang w:val="en-GB"/>
+        </w:rPr>
+        <w:t>();</w:t>
       </w:r>
       <w:r>
         <w:rPr>
@@ -3410,7 +3597,35 @@
         <w:rPr>
           <w:rStyle w:val="DateinamenundPfadeZchn"/>
         </w:rPr>
-        <w:t xml:space="preserve">ut/mobile/src/less </w:t>
+        <w:t>ut/mobile/</w:t>
+      </w:r>
+      <w:proofErr w:type="spellStart"/>
+      <w:r>
+        <w:rPr>
+          <w:rStyle w:val="DateinamenundPfadeZchn"/>
+        </w:rPr>
+        <w:t>src</w:t>
+      </w:r>
+      <w:proofErr w:type="spellEnd"/>
+      <w:r>
+        <w:rPr>
+          <w:rStyle w:val="DateinamenundPfadeZchn"/>
+        </w:rPr>
+        <w:t>/</w:t>
+      </w:r>
+      <w:proofErr w:type="spellStart"/>
+      <w:r>
+        <w:rPr>
+          <w:rStyle w:val="DateinamenundPfadeZchn"/>
+        </w:rPr>
+        <w:t>less</w:t>
+      </w:r>
+      <w:proofErr w:type="spellEnd"/>
+      <w:r>
+        <w:rPr>
+          <w:rStyle w:val="DateinamenundPfadeZchn"/>
+        </w:rPr>
+        <w:t xml:space="preserve"> </w:t>
       </w:r>
       <w:r>
         <w:rPr>
@@ -3422,8 +3637,30 @@
         <w:rPr>
           <w:rStyle w:val="DateinamenundPfadeZchn"/>
         </w:rPr>
-        <w:t>{skin_prefix}component.less</w:t>
-      </w:r>
+        <w:t>{</w:t>
+      </w:r>
+      <w:proofErr w:type="spellStart"/>
+      <w:r>
+        <w:rPr>
+          <w:rStyle w:val="DateinamenundPfadeZchn"/>
+        </w:rPr>
+        <w:t>skin_prefix</w:t>
+      </w:r>
+      <w:proofErr w:type="spellEnd"/>
+      <w:r>
+        <w:rPr>
+          <w:rStyle w:val="DateinamenundPfadeZchn"/>
+        </w:rPr>
+        <w:t>}</w:t>
+      </w:r>
+      <w:proofErr w:type="spellStart"/>
+      <w:r>
+        <w:rPr>
+          <w:rStyle w:val="DateinamenundPfadeZchn"/>
+        </w:rPr>
+        <w:t>component.less</w:t>
+      </w:r>
+      <w:proofErr w:type="spellEnd"/>
       <w:r>
         <w:rPr>
           <w:lang w:val="en-GB"/>
@@ -3449,7 +3686,21 @@
           <w:lang w:val="en-GB"/>
         </w:rPr>
         <w:br/>
-        <w:t xml:space="preserve">  component.less </w:t>
+        <w:t xml:space="preserve">  </w:t>
+      </w:r>
+      <w:proofErr w:type="spellStart"/>
+      <w:r>
+        <w:rPr>
+          <w:lang w:val="en-GB"/>
+        </w:rPr>
+        <w:t>component.less</w:t>
+      </w:r>
+      <w:proofErr w:type="spellEnd"/>
+      <w:r>
+        <w:rPr>
+          <w:lang w:val="en-GB"/>
+        </w:rPr>
+        <w:t xml:space="preserve"> </w:t>
       </w:r>
       <w:r>
         <w:rPr>
@@ -3469,42 +3720,118 @@
           <w:lang w:val="en-GB"/>
         </w:rPr>
         <w:br/>
-        <w:t xml:space="preserve">  {prefix}_component.less </w:t>
+        <w:t xml:space="preserve">  {prefix}_</w:t>
+      </w:r>
+      <w:proofErr w:type="spellStart"/>
+      <w:r>
+        <w:rPr>
+          <w:lang w:val="en-GB"/>
+        </w:rPr>
+        <w:t>component.less</w:t>
+      </w:r>
+      <w:proofErr w:type="spellEnd"/>
+      <w:r>
+        <w:rPr>
+          <w:lang w:val="en-GB"/>
+        </w:rPr>
+        <w:t xml:space="preserve"> </w:t>
       </w:r>
       <w:r>
         <w:rPr>
           <w:lang w:val="en-GB"/>
         </w:rPr>
         <w:br/>
+      </w:r>
+      <w:proofErr w:type="spellStart"/>
+      <w:r>
+        <w:rPr>
+          <w:lang w:val="en-GB"/>
+        </w:rPr>
         <w:t>domain_components</w:t>
       </w:r>
+      <w:proofErr w:type="spellEnd"/>
       <w:r>
         <w:rPr>
           <w:lang w:val="en-GB"/>
         </w:rPr>
         <w:br/>
-        <w:t xml:space="preserve">  domain_component.less </w:t>
+        <w:t xml:space="preserve">  </w:t>
+      </w:r>
+      <w:proofErr w:type="spellStart"/>
+      <w:r>
+        <w:rPr>
+          <w:lang w:val="en-GB"/>
+        </w:rPr>
+        <w:t>domain_component.less</w:t>
+      </w:r>
+      <w:proofErr w:type="spellEnd"/>
+      <w:r>
+        <w:rPr>
+          <w:lang w:val="en-GB"/>
+        </w:rPr>
+        <w:t xml:space="preserve"> </w:t>
       </w:r>
       <w:r>
         <w:rPr>
           <w:lang w:val="en-GB"/>
         </w:rPr>
         <w:br/>
-        <w:t xml:space="preserve">{prefix}_domain_components </w:t>
+        <w:t>{prefix}_</w:t>
+      </w:r>
+      <w:proofErr w:type="spellStart"/>
+      <w:r>
+        <w:rPr>
+          <w:lang w:val="en-GB"/>
+        </w:rPr>
+        <w:t>domain_components</w:t>
+      </w:r>
+      <w:proofErr w:type="spellEnd"/>
+      <w:r>
+        <w:rPr>
+          <w:lang w:val="en-GB"/>
+        </w:rPr>
+        <w:t xml:space="preserve"> </w:t>
       </w:r>
       <w:r>
         <w:rPr>
           <w:lang w:val="en-GB"/>
         </w:rPr>
         <w:br/>
-        <w:t xml:space="preserve">  {prefix}_domain_component.less </w:t>
+        <w:t xml:space="preserve">  {prefix}_</w:t>
+      </w:r>
+      <w:proofErr w:type="spellStart"/>
+      <w:r>
+        <w:rPr>
+          <w:lang w:val="en-GB"/>
+        </w:rPr>
+        <w:t>domain_component.less</w:t>
+      </w:r>
+      <w:proofErr w:type="spellEnd"/>
+      <w:r>
+        <w:rPr>
+          <w:lang w:val="en-GB"/>
+        </w:rPr>
+        <w:t xml:space="preserve"> </w:t>
       </w:r>
       <w:r>
         <w:rPr>
           <w:lang w:val="en-GB"/>
         </w:rPr>
         <w:br/>
-        <w:t xml:space="preserve">oxid.less </w:t>
+      </w:r>
+      <w:proofErr w:type="spellStart"/>
+      <w:r>
+        <w:rPr>
+          <w:lang w:val="en-GB"/>
+        </w:rPr>
+        <w:t>oxid.less</w:t>
+      </w:r>
+      <w:proofErr w:type="spellEnd"/>
+      <w:r>
+        <w:rPr>
+          <w:lang w:val="en-GB"/>
+        </w:rPr>
+        <w:t xml:space="preserve"> </w:t>
       </w:r>
       <w:r>
         <w:rPr>
@@ -3518,14 +3845,41 @@
           <w:lang w:val="en-GB"/>
         </w:rPr>
         <w:br/>
-        <w:t xml:space="preserve">variables.less </w:t>
+      </w:r>
+      <w:proofErr w:type="spellStart"/>
+      <w:r>
+        <w:rPr>
+          <w:lang w:val="en-GB"/>
+        </w:rPr>
+        <w:t>variables.less</w:t>
+      </w:r>
+      <w:proofErr w:type="spellEnd"/>
+      <w:r>
+        <w:rPr>
+          <w:lang w:val="en-GB"/>
+        </w:rPr>
+        <w:t xml:space="preserve"> </w:t>
       </w:r>
       <w:r>
         <w:rPr>
           <w:lang w:val="en-GB"/>
         </w:rPr>
         <w:br/>
-        <w:t xml:space="preserve">{prefix}_variables.less </w:t>
+        <w:t>{prefix}_</w:t>
+      </w:r>
+      <w:proofErr w:type="spellStart"/>
+      <w:r>
+        <w:rPr>
+          <w:lang w:val="en-GB"/>
+        </w:rPr>
+        <w:t>variables.less</w:t>
+      </w:r>
+      <w:proofErr w:type="spellEnd"/>
+      <w:r>
+        <w:rPr>
+          <w:lang w:val="en-GB"/>
+        </w:rPr>
+        <w:t xml:space="preserve"> </w:t>
       </w:r>
     </w:p>
     <w:p>
@@ -3592,12 +3946,14 @@
         </w:rPr>
         <w:t xml:space="preserve">Import only </w:t>
       </w:r>
+      <w:proofErr w:type="spellStart"/>
       <w:r>
         <w:rPr>
           <w:rStyle w:val="DateinamenundPfadeZchn"/>
         </w:rPr>
         <w:t>oxid.less</w:t>
       </w:r>
+      <w:proofErr w:type="spellEnd"/>
       <w:r>
         <w:rPr>
           <w:lang w:val="en-GB"/>
@@ -3621,7 +3977,21 @@
           <w:lang w:val="en-GB"/>
         </w:rPr>
         <w:br/>
-        <w:t xml:space="preserve">@import "oxid.less" </w:t>
+        <w:t>@import "</w:t>
+      </w:r>
+      <w:proofErr w:type="spellStart"/>
+      <w:r>
+        <w:rPr>
+          <w:lang w:val="en-GB"/>
+        </w:rPr>
+        <w:t>oxid.less</w:t>
+      </w:r>
+      <w:proofErr w:type="spellEnd"/>
+      <w:r>
+        <w:rPr>
+          <w:lang w:val="en-GB"/>
+        </w:rPr>
+        <w:t xml:space="preserve">" </w:t>
       </w:r>
     </w:p>
     <w:p>
@@ -3633,21 +4003,57 @@
         <w:rPr>
           <w:lang w:val="en-GB"/>
         </w:rPr>
-        <w:t>// skin specific variables and mixins</w:t>
-      </w:r>
+        <w:t xml:space="preserve">// skin specific variables and </w:t>
+      </w:r>
+      <w:proofErr w:type="spellStart"/>
+      <w:r>
+        <w:rPr>
+          <w:lang w:val="en-GB"/>
+        </w:rPr>
+        <w:t>mixins</w:t>
+      </w:r>
+      <w:proofErr w:type="spellEnd"/>
       <w:r>
         <w:rPr>
           <w:lang w:val="en-GB"/>
         </w:rPr>
         <w:br/>
-        <w:t xml:space="preserve">@import "{prefix}_variables.less" </w:t>
+        <w:t>@import "{prefix}_</w:t>
+      </w:r>
+      <w:proofErr w:type="spellStart"/>
+      <w:r>
+        <w:rPr>
+          <w:lang w:val="en-GB"/>
+        </w:rPr>
+        <w:t>variables.less</w:t>
+      </w:r>
+      <w:proofErr w:type="spellEnd"/>
+      <w:r>
+        <w:rPr>
+          <w:lang w:val="en-GB"/>
+        </w:rPr>
+        <w:t xml:space="preserve">" </w:t>
       </w:r>
       <w:r>
         <w:rPr>
           <w:lang w:val="en-GB"/>
         </w:rPr>
         <w:br/>
-        <w:t xml:space="preserve">@import "{prefix}_mixins.less" </w:t>
+        <w:t>@import "{prefix}_</w:t>
+      </w:r>
+      <w:proofErr w:type="spellStart"/>
+      <w:r>
+        <w:rPr>
+          <w:lang w:val="en-GB"/>
+        </w:rPr>
+        <w:t>mixins.less</w:t>
+      </w:r>
+      <w:proofErr w:type="spellEnd"/>
+      <w:r>
+        <w:rPr>
+          <w:lang w:val="en-GB"/>
+        </w:rPr>
+        <w:t xml:space="preserve">" </w:t>
       </w:r>
     </w:p>
     <w:p>
@@ -3666,14 +4072,56 @@
           <w:lang w:val="en-GB"/>
         </w:rPr>
         <w:br/>
-        <w:t xml:space="preserve">@import "{prefix}_components/{prefix}_component.less" </w:t>
+        <w:t>@import "{prefix}_components/{prefix}_</w:t>
+      </w:r>
+      <w:proofErr w:type="spellStart"/>
+      <w:r>
+        <w:rPr>
+          <w:lang w:val="en-GB"/>
+        </w:rPr>
+        <w:t>component.less</w:t>
+      </w:r>
+      <w:proofErr w:type="spellEnd"/>
+      <w:r>
+        <w:rPr>
+          <w:lang w:val="en-GB"/>
+        </w:rPr>
+        <w:t xml:space="preserve">" </w:t>
       </w:r>
       <w:r>
         <w:rPr>
           <w:lang w:val="en-GB"/>
         </w:rPr>
         <w:br/>
-        <w:t xml:space="preserve">@import "{prefix}_domain_components/{prefix}_domain_component.less" </w:t>
+        <w:t>@import "{prefix}_</w:t>
+      </w:r>
+      <w:proofErr w:type="spellStart"/>
+      <w:r>
+        <w:rPr>
+          <w:lang w:val="en-GB"/>
+        </w:rPr>
+        <w:t>domain_components</w:t>
+      </w:r>
+      <w:proofErr w:type="spellEnd"/>
+      <w:r>
+        <w:rPr>
+          <w:lang w:val="en-GB"/>
+        </w:rPr>
+        <w:t>/{prefix}_</w:t>
+      </w:r>
+      <w:proofErr w:type="spellStart"/>
+      <w:r>
+        <w:rPr>
+          <w:lang w:val="en-GB"/>
+        </w:rPr>
+        <w:t>domain_component.less</w:t>
+      </w:r>
+      <w:proofErr w:type="spellEnd"/>
+      <w:r>
+        <w:rPr>
+          <w:lang w:val="en-GB"/>
+        </w:rPr>
+        <w:t xml:space="preserve">" </w:t>
       </w:r>
     </w:p>
     <w:p>
@@ -3714,12 +4162,14 @@
         </w:rPr>
         <w:t xml:space="preserve">However if some components have to be rewritten from scratch or will not be used, </w:t>
       </w:r>
+      <w:proofErr w:type="spellStart"/>
       <w:r>
         <w:rPr>
           <w:rStyle w:val="DateinamenundPfadeZchn"/>
         </w:rPr>
         <w:t>oxid.less</w:t>
       </w:r>
+      <w:proofErr w:type="spellEnd"/>
       <w:r>
         <w:rPr>
           <w:lang w:val="en-GB"/>
@@ -3730,7 +4180,35 @@
         <w:rPr>
           <w:rStyle w:val="DateinamenundPfadeZchn"/>
         </w:rPr>
-        <w:t xml:space="preserve">{prefix}name.less </w:t>
+        <w:t>{</w:t>
+      </w:r>
+      <w:proofErr w:type="spellStart"/>
+      <w:r>
+        <w:rPr>
+          <w:rStyle w:val="DateinamenundPfadeZchn"/>
+        </w:rPr>
+        <w:t>prefix</w:t>
+      </w:r>
+      <w:proofErr w:type="spellEnd"/>
+      <w:r>
+        <w:rPr>
+          <w:rStyle w:val="DateinamenundPfadeZchn"/>
+        </w:rPr>
+        <w:t>}</w:t>
+      </w:r>
+      <w:proofErr w:type="spellStart"/>
+      <w:r>
+        <w:rPr>
+          <w:rStyle w:val="DateinamenundPfadeZchn"/>
+        </w:rPr>
+        <w:t>name.less</w:t>
+      </w:r>
+      <w:proofErr w:type="spellEnd"/>
+      <w:r>
+        <w:rPr>
+          <w:rStyle w:val="DateinamenundPfadeZchn"/>
+        </w:rPr>
+        <w:t xml:space="preserve"> </w:t>
       </w:r>
       <w:r>
         <w:rPr>
@@ -3748,7 +4226,21 @@
         <w:rPr>
           <w:lang w:val="en-GB"/>
         </w:rPr>
-        <w:t>, components, mixins and custom files like this:</w:t>
+        <w:t xml:space="preserve">, components, </w:t>
+      </w:r>
+      <w:proofErr w:type="spellStart"/>
+      <w:r>
+        <w:rPr>
+          <w:lang w:val="en-GB"/>
+        </w:rPr>
+        <w:t>mixins</w:t>
+      </w:r>
+      <w:proofErr w:type="spellEnd"/>
+      <w:r>
+        <w:rPr>
+          <w:lang w:val="en-GB"/>
+        </w:rPr>
+        <w:t xml:space="preserve"> and custom files like this:</w:t>
       </w:r>
     </w:p>
     <w:p>
@@ -3767,21 +4259,63 @@
           <w:lang w:val="en-GB"/>
         </w:rPr>
         <w:br/>
-        <w:t>@import "bootstrap/bootstrap.less";</w:t>
+        <w:t>@import "bootstrap/</w:t>
+      </w:r>
+      <w:proofErr w:type="spellStart"/>
+      <w:r>
+        <w:rPr>
+          <w:lang w:val="en-GB"/>
+        </w:rPr>
+        <w:t>bootstrap.less</w:t>
+      </w:r>
+      <w:proofErr w:type="spellEnd"/>
+      <w:r>
+        <w:rPr>
+          <w:lang w:val="en-GB"/>
+        </w:rPr>
+        <w:t>";</w:t>
       </w:r>
       <w:r>
         <w:rPr>
           <w:lang w:val="en-GB"/>
         </w:rPr>
         <w:br/>
-        <w:t>@import "glyphicons.less";</w:t>
+        <w:t>@import "</w:t>
+      </w:r>
+      <w:proofErr w:type="spellStart"/>
+      <w:r>
+        <w:rPr>
+          <w:lang w:val="en-GB"/>
+        </w:rPr>
+        <w:t>glyphicons.less</w:t>
+      </w:r>
+      <w:proofErr w:type="spellEnd"/>
+      <w:r>
+        <w:rPr>
+          <w:lang w:val="en-GB"/>
+        </w:rPr>
+        <w:t>";</w:t>
       </w:r>
       <w:r>
         <w:rPr>
           <w:lang w:val="en-GB"/>
         </w:rPr>
         <w:br/>
-        <w:t>@import "navs.less";</w:t>
+        <w:t>@import "</w:t>
+      </w:r>
+      <w:proofErr w:type="spellStart"/>
+      <w:r>
+        <w:rPr>
+          <w:lang w:val="en-GB"/>
+        </w:rPr>
+        <w:t>navs.less</w:t>
+      </w:r>
+      <w:proofErr w:type="spellEnd"/>
+      <w:r>
+        <w:rPr>
+          <w:lang w:val="en-GB"/>
+        </w:rPr>
+        <w:t>";</w:t>
       </w:r>
     </w:p>
     <w:p>
@@ -3793,21 +4327,57 @@
         <w:rPr>
           <w:lang w:val="en-GB"/>
         </w:rPr>
-        <w:t>// Import theme's default variables and mixins</w:t>
-      </w:r>
+        <w:t xml:space="preserve">// Import theme's default variables and </w:t>
+      </w:r>
+      <w:proofErr w:type="spellStart"/>
+      <w:r>
+        <w:rPr>
+          <w:lang w:val="en-GB"/>
+        </w:rPr>
+        <w:t>mixins</w:t>
+      </w:r>
+      <w:proofErr w:type="spellEnd"/>
       <w:r>
         <w:rPr>
           <w:lang w:val="en-GB"/>
         </w:rPr>
         <w:br/>
-        <w:t>@import "variables.less";</w:t>
+        <w:t>@import "</w:t>
+      </w:r>
+      <w:proofErr w:type="spellStart"/>
+      <w:r>
+        <w:rPr>
+          <w:lang w:val="en-GB"/>
+        </w:rPr>
+        <w:t>variables.less</w:t>
+      </w:r>
+      <w:proofErr w:type="spellEnd"/>
+      <w:r>
+        <w:rPr>
+          <w:lang w:val="en-GB"/>
+        </w:rPr>
+        <w:t>";</w:t>
       </w:r>
       <w:r>
         <w:rPr>
           <w:lang w:val="en-GB"/>
         </w:rPr>
         <w:br/>
-        <w:t>@import "mixins.less";</w:t>
+        <w:t>@import "</w:t>
+      </w:r>
+      <w:proofErr w:type="spellStart"/>
+      <w:r>
+        <w:rPr>
+          <w:lang w:val="en-GB"/>
+        </w:rPr>
+        <w:t>mixins.less</w:t>
+      </w:r>
+      <w:proofErr w:type="spellEnd"/>
+      <w:r>
+        <w:rPr>
+          <w:lang w:val="en-GB"/>
+        </w:rPr>
+        <w:t>";</w:t>
       </w:r>
     </w:p>
     <w:p>
@@ -3819,21 +4389,77 @@
         <w:rPr>
           <w:lang w:val="en-GB"/>
         </w:rPr>
-        <w:t>// Skip components which has to be overwriten completely</w:t>
+        <w:t xml:space="preserve">// Skip components which has to be </w:t>
+      </w:r>
+      <w:proofErr w:type="spellStart"/>
+      <w:r>
+        <w:rPr>
+          <w:lang w:val="en-GB"/>
+        </w:rPr>
+        <w:t>overwriten</w:t>
+      </w:r>
+      <w:proofErr w:type="spellEnd"/>
+      <w:r>
+        <w:rPr>
+          <w:lang w:val="en-GB"/>
+        </w:rPr>
+        <w:t xml:space="preserve"> completely</w:t>
       </w:r>
       <w:r>
         <w:rPr>
           <w:lang w:val="en-GB"/>
         </w:rPr>
         <w:br/>
-        <w:t>@import "components/main_nav.less";</w:t>
+        <w:t>@import "components/</w:t>
+      </w:r>
+      <w:proofErr w:type="spellStart"/>
+      <w:r>
+        <w:rPr>
+          <w:lang w:val="en-GB"/>
+        </w:rPr>
+        <w:t>main_nav.less</w:t>
+      </w:r>
+      <w:proofErr w:type="spellEnd"/>
+      <w:r>
+        <w:rPr>
+          <w:lang w:val="en-GB"/>
+        </w:rPr>
+        <w:t>";</w:t>
       </w:r>
       <w:r>
         <w:rPr>
           <w:lang w:val="en-GB"/>
         </w:rPr>
         <w:br/>
-        <w:t>@import "domain_components/scaffolding.less";</w:t>
+        <w:t>@import "</w:t>
+      </w:r>
+      <w:proofErr w:type="spellStart"/>
+      <w:r>
+        <w:rPr>
+          <w:lang w:val="en-GB"/>
+        </w:rPr>
+        <w:t>domain_components</w:t>
+      </w:r>
+      <w:proofErr w:type="spellEnd"/>
+      <w:r>
+        <w:rPr>
+          <w:lang w:val="en-GB"/>
+        </w:rPr>
+        <w:t>/</w:t>
+      </w:r>
+      <w:proofErr w:type="spellStart"/>
+      <w:r>
+        <w:rPr>
+          <w:lang w:val="en-GB"/>
+        </w:rPr>
+        <w:t>scaffolding.less</w:t>
+      </w:r>
+      <w:proofErr w:type="spellEnd"/>
+      <w:r>
+        <w:rPr>
+          <w:lang w:val="en-GB"/>
+        </w:rPr>
+        <w:t>";</w:t>
       </w:r>
     </w:p>
     <w:p>
@@ -3845,21 +4471,57 @@
         <w:rPr>
           <w:lang w:val="en-GB"/>
         </w:rPr>
-        <w:t>// Import skin variables and mixins</w:t>
-      </w:r>
+        <w:t xml:space="preserve">// Import skin variables and </w:t>
+      </w:r>
+      <w:proofErr w:type="spellStart"/>
+      <w:r>
+        <w:rPr>
+          <w:lang w:val="en-GB"/>
+        </w:rPr>
+        <w:t>mixins</w:t>
+      </w:r>
+      <w:proofErr w:type="spellEnd"/>
       <w:r>
         <w:rPr>
           <w:lang w:val="en-GB"/>
         </w:rPr>
         <w:br/>
-        <w:t xml:space="preserve">@import "{prefix}_variables.less" </w:t>
+        <w:t>@import "{prefix}_</w:t>
+      </w:r>
+      <w:proofErr w:type="spellStart"/>
+      <w:r>
+        <w:rPr>
+          <w:lang w:val="en-GB"/>
+        </w:rPr>
+        <w:t>variables.less</w:t>
+      </w:r>
+      <w:proofErr w:type="spellEnd"/>
+      <w:r>
+        <w:rPr>
+          <w:lang w:val="en-GB"/>
+        </w:rPr>
+        <w:t xml:space="preserve">" </w:t>
       </w:r>
       <w:r>
         <w:rPr>
           <w:lang w:val="en-GB"/>
         </w:rPr>
         <w:br/>
-        <w:t xml:space="preserve">@import "{prefix}_mixins.less" </w:t>
+        <w:t>@import "{prefix}_</w:t>
+      </w:r>
+      <w:proofErr w:type="spellStart"/>
+      <w:r>
+        <w:rPr>
+          <w:lang w:val="en-GB"/>
+        </w:rPr>
+        <w:t>mixins.less</w:t>
+      </w:r>
+      <w:proofErr w:type="spellEnd"/>
+      <w:r>
+        <w:rPr>
+          <w:lang w:val="en-GB"/>
+        </w:rPr>
+        <w:t xml:space="preserve">" </w:t>
       </w:r>
     </w:p>
     <w:p>
@@ -3878,7 +4540,21 @@
           <w:lang w:val="en-GB"/>
         </w:rPr>
         <w:br/>
-        <w:t xml:space="preserve">@import "{prefix}_components/{prefix}_component.less" </w:t>
+        <w:t>@import "{prefix}_components/{prefix}_</w:t>
+      </w:r>
+      <w:proofErr w:type="spellStart"/>
+      <w:r>
+        <w:rPr>
+          <w:lang w:val="en-GB"/>
+        </w:rPr>
+        <w:t>component.less</w:t>
+      </w:r>
+      <w:proofErr w:type="spellEnd"/>
+      <w:r>
+        <w:rPr>
+          <w:lang w:val="en-GB"/>
+        </w:rPr>
+        <w:t xml:space="preserve">" </w:t>
       </w:r>
       <w:r>
         <w:rPr>
@@ -3891,7 +4567,35 @@
           <w:lang w:val="en-GB"/>
         </w:rPr>
         <w:lastRenderedPageBreak/>
-        <w:t xml:space="preserve">@import "{prefix}_domain_components/{prefix}_domain_component.less" </w:t>
+        <w:t>@import "{prefix}_</w:t>
+      </w:r>
+      <w:proofErr w:type="spellStart"/>
+      <w:r>
+        <w:rPr>
+          <w:lang w:val="en-GB"/>
+        </w:rPr>
+        <w:t>domain_components</w:t>
+      </w:r>
+      <w:proofErr w:type="spellEnd"/>
+      <w:r>
+        <w:rPr>
+          <w:lang w:val="en-GB"/>
+        </w:rPr>
+        <w:t>/{prefix}_</w:t>
+      </w:r>
+      <w:proofErr w:type="spellStart"/>
+      <w:r>
+        <w:rPr>
+          <w:lang w:val="en-GB"/>
+        </w:rPr>
+        <w:t>domain_component.less</w:t>
+      </w:r>
+      <w:proofErr w:type="spellEnd"/>
+      <w:r>
+        <w:rPr>
+          <w:lang w:val="en-GB"/>
+        </w:rPr>
+        <w:t xml:space="preserve">" </w:t>
       </w:r>
     </w:p>
     <w:p>
@@ -3916,12 +4620,14 @@
         </w:rPr>
         <w:t xml:space="preserve">All theme variables are stored in </w:t>
       </w:r>
+      <w:proofErr w:type="spellStart"/>
       <w:r>
         <w:rPr>
           <w:rStyle w:val="DateinamenundPfadeZchn"/>
         </w:rPr>
         <w:t>variables.less</w:t>
       </w:r>
+      <w:proofErr w:type="spellEnd"/>
       <w:r>
         <w:rPr>
           <w:lang w:val="en-GB"/>
@@ -3932,8 +4638,30 @@
         <w:rPr>
           <w:rStyle w:val="DateinamenundPfadeZchn"/>
         </w:rPr>
-        <w:t>{prefix}_variables.less</w:t>
-      </w:r>
+        <w:t>{</w:t>
+      </w:r>
+      <w:proofErr w:type="spellStart"/>
+      <w:r>
+        <w:rPr>
+          <w:rStyle w:val="DateinamenundPfadeZchn"/>
+        </w:rPr>
+        <w:t>prefix</w:t>
+      </w:r>
+      <w:proofErr w:type="spellEnd"/>
+      <w:r>
+        <w:rPr>
+          <w:rStyle w:val="DateinamenundPfadeZchn"/>
+        </w:rPr>
+        <w:t>}_</w:t>
+      </w:r>
+      <w:proofErr w:type="spellStart"/>
+      <w:r>
+        <w:rPr>
+          <w:rStyle w:val="DateinamenundPfadeZchn"/>
+        </w:rPr>
+        <w:t>variables.less</w:t>
+      </w:r>
+      <w:proofErr w:type="spellEnd"/>
       <w:r>
         <w:rPr>
           <w:lang w:val="en-GB"/>
@@ -3959,7 +4687,21 @@
         <w:rPr>
           <w:rStyle w:val="BenutzereingabenundCodeZchn"/>
         </w:rPr>
-        <w:t>@border-width: 1px;</w:t>
+        <w:t>@</w:t>
+      </w:r>
+      <w:proofErr w:type="spellStart"/>
+      <w:r>
+        <w:rPr>
+          <w:rStyle w:val="BenutzereingabenundCodeZchn"/>
+        </w:rPr>
+        <w:t>border-width</w:t>
+      </w:r>
+      <w:proofErr w:type="spellEnd"/>
+      <w:r>
+        <w:rPr>
+          <w:rStyle w:val="BenutzereingabenundCodeZchn"/>
+        </w:rPr>
+        <w:t>: 1px;</w:t>
       </w:r>
       <w:bookmarkEnd w:id="15"/>
       <w:r>
@@ -3968,12 +4710,14 @@
         </w:rPr>
         <w:t xml:space="preserve"> is defined in our </w:t>
       </w:r>
+      <w:proofErr w:type="spellStart"/>
       <w:r>
         <w:rPr>
           <w:rStyle w:val="DateinamenundPfadeZchn"/>
         </w:rPr>
         <w:t>variables.less</w:t>
       </w:r>
+      <w:proofErr w:type="spellEnd"/>
       <w:r>
         <w:rPr>
           <w:lang w:val="en-GB"/>
@@ -3996,7 +4740,21 @@
         <w:rPr>
           <w:rStyle w:val="BenutzereingabenundCodeZchn"/>
         </w:rPr>
-        <w:t>@border-width: 5px;</w:t>
+        <w:t>@</w:t>
+      </w:r>
+      <w:proofErr w:type="spellStart"/>
+      <w:r>
+        <w:rPr>
+          <w:rStyle w:val="BenutzereingabenundCodeZchn"/>
+        </w:rPr>
+        <w:t>border-width</w:t>
+      </w:r>
+      <w:proofErr w:type="spellEnd"/>
+      <w:r>
+        <w:rPr>
+          <w:rStyle w:val="BenutzereingabenundCodeZchn"/>
+        </w:rPr>
+        <w:t>: 5px;</w:t>
       </w:r>
       <w:r>
         <w:rPr>
@@ -4008,8 +4766,30 @@
         <w:rPr>
           <w:rStyle w:val="DateinamenundPfadeZchn"/>
         </w:rPr>
-        <w:t>{prefix}_variables.less</w:t>
-      </w:r>
+        <w:t>{</w:t>
+      </w:r>
+      <w:proofErr w:type="spellStart"/>
+      <w:r>
+        <w:rPr>
+          <w:rStyle w:val="DateinamenundPfadeZchn"/>
+        </w:rPr>
+        <w:t>prefix</w:t>
+      </w:r>
+      <w:proofErr w:type="spellEnd"/>
+      <w:r>
+        <w:rPr>
+          <w:rStyle w:val="DateinamenundPfadeZchn"/>
+        </w:rPr>
+        <w:t>}_</w:t>
+      </w:r>
+      <w:proofErr w:type="spellStart"/>
+      <w:r>
+        <w:rPr>
+          <w:rStyle w:val="DateinamenundPfadeZchn"/>
+        </w:rPr>
+        <w:t>variables.less</w:t>
+      </w:r>
+      <w:proofErr w:type="spellEnd"/>
       <w:r>
         <w:rPr>
           <w:lang w:val="en-GB"/>
@@ -4044,8 +4824,16 @@
         <w:rPr>
           <w:rStyle w:val="BenutzereingabenundCodeZchn"/>
         </w:rPr>
-        <w:t>@border-width</w:t>
-      </w:r>
+        <w:t>@</w:t>
+      </w:r>
+      <w:proofErr w:type="spellStart"/>
+      <w:r>
+        <w:rPr>
+          <w:rStyle w:val="BenutzereingabenundCodeZchn"/>
+        </w:rPr>
+        <w:t>border-width</w:t>
+      </w:r>
+      <w:proofErr w:type="spellEnd"/>
       <w:r>
         <w:rPr>
           <w:lang w:val="en-GB"/>
@@ -4308,7 +5096,21 @@
         <w:rPr>
           <w:lang w:val="en-GB"/>
         </w:rPr>
-        <w:t>mobile theme. To make scaling easier, mixins with media queries were introduced and are used in most of the components to make them scale depending on the resolution. When this is not enough, components can have their own media queries.</w:t>
+        <w:t xml:space="preserve">mobile theme. To make scaling easier, </w:t>
+      </w:r>
+      <w:proofErr w:type="spellStart"/>
+      <w:r>
+        <w:rPr>
+          <w:lang w:val="en-GB"/>
+        </w:rPr>
+        <w:t>mixins</w:t>
+      </w:r>
+      <w:proofErr w:type="spellEnd"/>
+      <w:r>
+        <w:rPr>
+          <w:lang w:val="en-GB"/>
+        </w:rPr>
+        <w:t xml:space="preserve"> with media queries were introduced and are used in most of the components to make them scale depending on the resolution. When this is not enough, components can have their own media queries.</w:t>
       </w:r>
     </w:p>
     <w:p>
@@ -4319,9 +5121,14 @@
       </w:pPr>
       <w:bookmarkStart w:id="18" w:name="_Toc361661106"/>
       <w:r>
-        <w:t>Scaling with Mixins</w:t>
+        <w:t xml:space="preserve">Scaling with </w:t>
+      </w:r>
+      <w:proofErr w:type="spellStart"/>
+      <w:r>
+        <w:t>Mixins</w:t>
       </w:r>
       <w:bookmarkEnd w:id="18"/>
+      <w:proofErr w:type="spellEnd"/>
     </w:p>
     <w:p>
       <w:pPr>
@@ -4331,7 +5138,21 @@
         <w:rPr>
           <w:lang w:val="en-GB"/>
         </w:rPr>
-        <w:t xml:space="preserve">Media queries mixins are used when </w:t>
+        <w:t xml:space="preserve">Media queries </w:t>
+      </w:r>
+      <w:proofErr w:type="spellStart"/>
+      <w:r>
+        <w:rPr>
+          <w:lang w:val="en-GB"/>
+        </w:rPr>
+        <w:t>mixins</w:t>
+      </w:r>
+      <w:proofErr w:type="spellEnd"/>
+      <w:r>
+        <w:rPr>
+          <w:lang w:val="en-GB"/>
+        </w:rPr>
+        <w:t xml:space="preserve"> are used when </w:t>
       </w:r>
       <w:r>
         <w:rPr>
@@ -4367,7 +5188,35 @@
         <w:rPr>
           <w:lang w:val="en-GB"/>
         </w:rPr>
-        <w:t>resolution. These mixins can be used like original css properties:</w:t>
+        <w:t xml:space="preserve">resolution. These </w:t>
+      </w:r>
+      <w:proofErr w:type="spellStart"/>
+      <w:r>
+        <w:rPr>
+          <w:lang w:val="en-GB"/>
+        </w:rPr>
+        <w:t>mixins</w:t>
+      </w:r>
+      <w:proofErr w:type="spellEnd"/>
+      <w:r>
+        <w:rPr>
+          <w:lang w:val="en-GB"/>
+        </w:rPr>
+        <w:t xml:space="preserve"> can be used like original </w:t>
+      </w:r>
+      <w:proofErr w:type="spellStart"/>
+      <w:r>
+        <w:rPr>
+          <w:lang w:val="en-GB"/>
+        </w:rPr>
+        <w:t>css</w:t>
+      </w:r>
+      <w:proofErr w:type="spellEnd"/>
+      <w:r>
+        <w:rPr>
+          <w:lang w:val="en-GB"/>
+        </w:rPr>
+        <w:t xml:space="preserve"> properties:</w:t>
       </w:r>
     </w:p>
     <w:p>
@@ -4412,7 +5261,21 @@
         <w:rPr>
           <w:lang w:val="en-GB"/>
         </w:rPr>
-        <w:t xml:space="preserve">Currently there are mixins for </w:t>
+        <w:t xml:space="preserve">Currently there are </w:t>
+      </w:r>
+      <w:proofErr w:type="spellStart"/>
+      <w:r>
+        <w:rPr>
+          <w:lang w:val="en-GB"/>
+        </w:rPr>
+        <w:t>mixins</w:t>
+      </w:r>
+      <w:proofErr w:type="spellEnd"/>
+      <w:r>
+        <w:rPr>
+          <w:lang w:val="en-GB"/>
+        </w:rPr>
+        <w:t xml:space="preserve"> for </w:t>
       </w:r>
       <w:r>
         <w:rPr>
@@ -4490,7 +5353,21 @@
         <w:rPr>
           <w:lang w:val="en-GB"/>
         </w:rPr>
-        <w:t xml:space="preserve">. If these mixins </w:t>
+        <w:t xml:space="preserve">. If these </w:t>
+      </w:r>
+      <w:proofErr w:type="spellStart"/>
+      <w:r>
+        <w:rPr>
+          <w:lang w:val="en-GB"/>
+        </w:rPr>
+        <w:t>mixins</w:t>
+      </w:r>
+      <w:proofErr w:type="spellEnd"/>
+      <w:r>
+        <w:rPr>
+          <w:lang w:val="en-GB"/>
+        </w:rPr>
+        <w:t xml:space="preserve"> </w:t>
       </w:r>
       <w:r>
         <w:rPr>
@@ -4502,7 +5379,21 @@
         <w:rPr>
           <w:lang w:val="en-GB"/>
         </w:rPr>
-        <w:t xml:space="preserve"> not enough, new mixins can be created at </w:t>
+        <w:t xml:space="preserve"> not enough, new </w:t>
+      </w:r>
+      <w:proofErr w:type="spellStart"/>
+      <w:r>
+        <w:rPr>
+          <w:lang w:val="en-GB"/>
+        </w:rPr>
+        <w:t>mixins</w:t>
+      </w:r>
+      <w:proofErr w:type="spellEnd"/>
+      <w:r>
+        <w:rPr>
+          <w:lang w:val="en-GB"/>
+        </w:rPr>
+        <w:t xml:space="preserve"> can be created at </w:t>
       </w:r>
       <w:r>
         <w:rPr>
@@ -4514,7 +5405,21 @@
         <w:rPr>
           <w:lang w:val="en-GB"/>
         </w:rPr>
-        <w:t>custom mixins file.</w:t>
+        <w:t xml:space="preserve">custom </w:t>
+      </w:r>
+      <w:proofErr w:type="spellStart"/>
+      <w:r>
+        <w:rPr>
+          <w:lang w:val="en-GB"/>
+        </w:rPr>
+        <w:t>mixins</w:t>
+      </w:r>
+      <w:proofErr w:type="spellEnd"/>
+      <w:r>
+        <w:rPr>
+          <w:lang w:val="en-GB"/>
+        </w:rPr>
+        <w:t xml:space="preserve"> file.</w:t>
       </w:r>
     </w:p>
     <w:p>
@@ -4564,7 +5469,21 @@
         <w:rPr>
           <w:lang w:val="en-GB"/>
         </w:rPr>
-        <w:t xml:space="preserve"> which wraps stylesheet like this:</w:t>
+        <w:t xml:space="preserve"> which wraps </w:t>
+      </w:r>
+      <w:proofErr w:type="spellStart"/>
+      <w:r>
+        <w:rPr>
+          <w:lang w:val="en-GB"/>
+        </w:rPr>
+        <w:t>stylesheet</w:t>
+      </w:r>
+      <w:proofErr w:type="spellEnd"/>
+      <w:r>
+        <w:rPr>
+          <w:lang w:val="en-GB"/>
+        </w:rPr>
+        <w:t xml:space="preserve"> like this:</w:t>
       </w:r>
     </w:p>
     <w:p/>
@@ -4573,15 +5492,87 @@
         <w:pStyle w:val="BenutzereingabenundCode"/>
       </w:pPr>
       <w:r>
-        <w:t>.steps .step-name {</w:t>
+        <w:t>.</w:t>
+      </w:r>
+      <w:proofErr w:type="spellStart"/>
+      <w:r>
+        <w:t>steps</w:t>
+      </w:r>
+      <w:proofErr w:type="spellEnd"/>
+      <w:r>
+        <w:t xml:space="preserve"> .</w:t>
+      </w:r>
+      <w:proofErr w:type="spellStart"/>
+      <w:r>
+        <w:t>step</w:t>
+      </w:r>
+      <w:proofErr w:type="spellEnd"/>
+      <w:r>
+        <w:t>-name {</w:t>
       </w:r>
       <w:r>
         <w:br/>
-        <w:t xml:space="preserve">    @media screen and (min-width:  @screen-large) {</w:t>
+        <w:t xml:space="preserve">    @</w:t>
+      </w:r>
+      <w:proofErr w:type="spellStart"/>
+      <w:r>
+        <w:t>media</w:t>
+      </w:r>
+      <w:proofErr w:type="spellEnd"/>
+      <w:r>
+        <w:t xml:space="preserve"> </w:t>
+      </w:r>
+      <w:proofErr w:type="spellStart"/>
+      <w:r>
+        <w:t>screen</w:t>
+      </w:r>
+      <w:proofErr w:type="spellEnd"/>
+      <w:r>
+        <w:t xml:space="preserve"> </w:t>
+      </w:r>
+      <w:proofErr w:type="spellStart"/>
+      <w:r>
+        <w:t>and</w:t>
+      </w:r>
+      <w:proofErr w:type="spellEnd"/>
+      <w:r>
+        <w:t xml:space="preserve"> (min-</w:t>
+      </w:r>
+      <w:proofErr w:type="spellStart"/>
+      <w:r>
+        <w:t>width</w:t>
+      </w:r>
+      <w:proofErr w:type="spellEnd"/>
+      <w:r>
+        <w:t>:  @</w:t>
+      </w:r>
+      <w:proofErr w:type="spellStart"/>
+      <w:r>
+        <w:t>screen</w:t>
+      </w:r>
+      <w:proofErr w:type="spellEnd"/>
+      <w:r>
+        <w:t>-large) {</w:t>
       </w:r>
       <w:r>
         <w:br/>
-        <w:t xml:space="preserve">        display: table-cell;</w:t>
+        <w:t xml:space="preserve">        </w:t>
+      </w:r>
+      <w:proofErr w:type="spellStart"/>
+      <w:r>
+        <w:t>display</w:t>
+      </w:r>
+      <w:proofErr w:type="spellEnd"/>
+      <w:r>
+        <w:t xml:space="preserve">: </w:t>
+      </w:r>
+      <w:proofErr w:type="spellStart"/>
+      <w:r>
+        <w:t>table-cell</w:t>
+      </w:r>
+      <w:proofErr w:type="spellEnd"/>
+      <w:r>
+        <w:t>;</w:t>
       </w:r>
     </w:p>
     <w:p>
@@ -4791,11 +5782,33 @@
         </w:rPr>
         <w:t xml:space="preserve">Theme switch module comes with </w:t>
       </w:r>
+      <w:proofErr w:type="spellStart"/>
       <w:r>
         <w:rPr>
           <w:rStyle w:val="BenutzereingabenundCodeZchn"/>
         </w:rPr>
-        <w:t>onActivate(), onDeactivate()</w:t>
+        <w:t>onActivate</w:t>
+      </w:r>
+      <w:proofErr w:type="spellEnd"/>
+      <w:r>
+        <w:rPr>
+          <w:rStyle w:val="BenutzereingabenundCodeZchn"/>
+        </w:rPr>
+        <w:t xml:space="preserve">(), </w:t>
+      </w:r>
+      <w:proofErr w:type="spellStart"/>
+      <w:r>
+        <w:rPr>
+          <w:rStyle w:val="BenutzereingabenundCodeZchn"/>
+        </w:rPr>
+        <w:t>onDeactivate</w:t>
+      </w:r>
+      <w:proofErr w:type="spellEnd"/>
+      <w:r>
+        <w:rPr>
+          <w:rStyle w:val="BenutzereingabenundCodeZchn"/>
+        </w:rPr>
+        <w:t>()</w:t>
       </w:r>
       <w:r>
         <w:t xml:space="preserve"> </w:t>
@@ -5129,20 +6142,51 @@
       <w:r>
         <w:t xml:space="preserve">Edit </w:t>
       </w:r>
-      <w:r>
-        <w:t xml:space="preserve">the </w:t>
-      </w:r>
-      <w:r>
-        <w:t xml:space="preserve">mobile theme switcher </w:t>
-      </w:r>
+      <w:proofErr w:type="spellStart"/>
+      <w:r>
+        <w:t>the</w:t>
+      </w:r>
+      <w:proofErr w:type="spellEnd"/>
+      <w:r>
+        <w:t xml:space="preserve"> </w:t>
+      </w:r>
+      <w:r>
+        <w:t xml:space="preserve">mobile </w:t>
+      </w:r>
+      <w:proofErr w:type="spellStart"/>
+      <w:r>
+        <w:t>theme</w:t>
+      </w:r>
+      <w:proofErr w:type="spellEnd"/>
+      <w:r>
+        <w:t xml:space="preserve"> </w:t>
+      </w:r>
+      <w:proofErr w:type="spellStart"/>
+      <w:r>
+        <w:t>switcher</w:t>
+      </w:r>
+      <w:proofErr w:type="spellEnd"/>
+      <w:r>
+        <w:t xml:space="preserve"> </w:t>
+      </w:r>
+      <w:proofErr w:type="spellStart"/>
       <w:r>
         <w:rPr>
           <w:rStyle w:val="DateinamenundPfadeZchn"/>
         </w:rPr>
         <w:t>metadata.php</w:t>
       </w:r>
-      <w:r>
-        <w:t>, located in</w:t>
+      <w:proofErr w:type="spellEnd"/>
+      <w:r>
+        <w:t xml:space="preserve">, </w:t>
+      </w:r>
+      <w:proofErr w:type="spellStart"/>
+      <w:r>
+        <w:t>located</w:t>
+      </w:r>
+      <w:proofErr w:type="spellEnd"/>
+      <w:r>
+        <w:t xml:space="preserve"> in</w:t>
       </w:r>
       <w:r>
         <w:t xml:space="preserve"> </w:t>
@@ -5151,14 +6195,44 @@
         <w:rPr>
           <w:rStyle w:val="DateinamenundPfadeZchn"/>
         </w:rPr>
-        <w:t>/modules/oe/</w:t>
-      </w:r>
+        <w:t>/</w:t>
+      </w:r>
+      <w:proofErr w:type="spellStart"/>
       <w:r>
         <w:rPr>
           <w:rStyle w:val="DateinamenundPfadeZchn"/>
         </w:rPr>
+        <w:t>modules</w:t>
+      </w:r>
+      <w:proofErr w:type="spellEnd"/>
+      <w:r>
+        <w:rPr>
+          <w:rStyle w:val="DateinamenundPfadeZchn"/>
+        </w:rPr>
+        <w:t>/</w:t>
+      </w:r>
+      <w:proofErr w:type="spellStart"/>
+      <w:r>
+        <w:rPr>
+          <w:rStyle w:val="DateinamenundPfadeZchn"/>
+        </w:rPr>
+        <w:t>oe</w:t>
+      </w:r>
+      <w:proofErr w:type="spellEnd"/>
+      <w:r>
+        <w:rPr>
+          <w:rStyle w:val="DateinamenundPfadeZchn"/>
+        </w:rPr>
+        <w:t>/</w:t>
+      </w:r>
+      <w:proofErr w:type="spellStart"/>
+      <w:r>
+        <w:rPr>
+          <w:rStyle w:val="DateinamenundPfadeZchn"/>
+        </w:rPr>
         <w:t>oethemeswitcher</w:t>
       </w:r>
+      <w:proofErr w:type="spellEnd"/>
       <w:r>
         <w:rPr>
           <w:lang w:val="en-GB"/>
@@ -5220,7 +6294,35 @@
         <w:rPr>
           <w:lang w:val="en-GB"/>
         </w:rPr>
-        <w:t xml:space="preserve">array('template' =&gt; 'page/checkout/payment.tpl',   'block'=&gt;'mb_select_payment', </w:t>
+        <w:t>array('template' =&gt; 'page/checkout/</w:t>
+      </w:r>
+      <w:proofErr w:type="spellStart"/>
+      <w:r>
+        <w:rPr>
+          <w:lang w:val="en-GB"/>
+        </w:rPr>
+        <w:t>payment.tpl</w:t>
+      </w:r>
+      <w:proofErr w:type="spellEnd"/>
+      <w:r>
+        <w:rPr>
+          <w:lang w:val="en-GB"/>
+        </w:rPr>
+        <w:t>',   'block'=&gt;'</w:t>
+      </w:r>
+      <w:proofErr w:type="spellStart"/>
+      <w:r>
+        <w:rPr>
+          <w:lang w:val="en-GB"/>
+        </w:rPr>
+        <w:t>mb_select_payment</w:t>
+      </w:r>
+      <w:proofErr w:type="spellEnd"/>
+      <w:r>
+        <w:rPr>
+          <w:lang w:val="en-GB"/>
+        </w:rPr>
+        <w:t xml:space="preserve">', </w:t>
       </w:r>
     </w:p>
     <w:p>
@@ -5235,7 +6337,21 @@
         <w:rPr>
           <w:lang w:val="en-GB"/>
         </w:rPr>
-        <w:t xml:space="preserve">      'file'=&gt;'views/mobile/blocks/oepaypalpaymentselector.tpl'),</w:t>
+        <w:t xml:space="preserve">      'file'=&gt;'views/mobile/blocks/</w:t>
+      </w:r>
+      <w:proofErr w:type="spellStart"/>
+      <w:r>
+        <w:rPr>
+          <w:lang w:val="en-GB"/>
+        </w:rPr>
+        <w:t>oepaypalpaymentselector.tpl</w:t>
+      </w:r>
+      <w:proofErr w:type="spellEnd"/>
+      <w:r>
+        <w:rPr>
+          <w:lang w:val="en-GB"/>
+        </w:rPr>
+        <w:t>'),</w:t>
       </w:r>
     </w:p>
     <w:p>
@@ -5274,11 +6390,19 @@
         </w:rPr>
         <w:t xml:space="preserve">Use </w:t>
       </w:r>
-      <w:r>
-        <w:rPr>
-          <w:lang w:val="en-GB"/>
-        </w:rPr>
-        <w:t>mb_</w:t>
+      <w:proofErr w:type="spellStart"/>
+      <w:r>
+        <w:rPr>
+          <w:lang w:val="en-GB"/>
+        </w:rPr>
+        <w:t>mb</w:t>
+      </w:r>
+      <w:proofErr w:type="spellEnd"/>
+      <w:r>
+        <w:rPr>
+          <w:lang w:val="en-GB"/>
+        </w:rPr>
+        <w:t>_</w:t>
       </w:r>
       <w:r>
         <w:rPr>
@@ -5300,22 +6424,186 @@
         </w:rPr>
       </w:pPr>
       <w:r>
-        <w:t>'file'</w:t>
-      </w:r>
-      <w:r>
-        <w:t xml:space="preserve"> array entry shows where </w:t>
-      </w:r>
-      <w:r>
-        <w:t xml:space="preserve">the </w:t>
-      </w:r>
-      <w:r>
-        <w:t xml:space="preserve">new template file will be. Create </w:t>
-      </w:r>
-      <w:r>
-        <w:t xml:space="preserve">the </w:t>
-      </w:r>
-      <w:r>
-        <w:t>template file in that location, and write desired functionality within the file.</w:t>
+        <w:t>'</w:t>
+      </w:r>
+      <w:proofErr w:type="spellStart"/>
+      <w:r>
+        <w:t>file</w:t>
+      </w:r>
+      <w:proofErr w:type="spellEnd"/>
+      <w:r>
+        <w:t>'</w:t>
+      </w:r>
+      <w:r>
+        <w:t xml:space="preserve"> </w:t>
+      </w:r>
+      <w:proofErr w:type="spellStart"/>
+      <w:r>
+        <w:t>array</w:t>
+      </w:r>
+      <w:proofErr w:type="spellEnd"/>
+      <w:r>
+        <w:t xml:space="preserve"> </w:t>
+      </w:r>
+      <w:proofErr w:type="spellStart"/>
+      <w:r>
+        <w:t>entry</w:t>
+      </w:r>
+      <w:proofErr w:type="spellEnd"/>
+      <w:r>
+        <w:t xml:space="preserve"> </w:t>
+      </w:r>
+      <w:proofErr w:type="spellStart"/>
+      <w:r>
+        <w:t>shows</w:t>
+      </w:r>
+      <w:proofErr w:type="spellEnd"/>
+      <w:r>
+        <w:t xml:space="preserve"> </w:t>
+      </w:r>
+      <w:proofErr w:type="spellStart"/>
+      <w:r>
+        <w:t>where</w:t>
+      </w:r>
+      <w:proofErr w:type="spellEnd"/>
+      <w:r>
+        <w:t xml:space="preserve"> </w:t>
+      </w:r>
+      <w:proofErr w:type="spellStart"/>
+      <w:r>
+        <w:t>the</w:t>
+      </w:r>
+      <w:proofErr w:type="spellEnd"/>
+      <w:r>
+        <w:t xml:space="preserve"> </w:t>
+      </w:r>
+      <w:proofErr w:type="spellStart"/>
+      <w:r>
+        <w:t>new</w:t>
+      </w:r>
+      <w:proofErr w:type="spellEnd"/>
+      <w:r>
+        <w:t xml:space="preserve"> </w:t>
+      </w:r>
+      <w:proofErr w:type="spellStart"/>
+      <w:r>
+        <w:t>template</w:t>
+      </w:r>
+      <w:proofErr w:type="spellEnd"/>
+      <w:r>
+        <w:t xml:space="preserve"> </w:t>
+      </w:r>
+      <w:proofErr w:type="spellStart"/>
+      <w:r>
+        <w:t>file</w:t>
+      </w:r>
+      <w:proofErr w:type="spellEnd"/>
+      <w:r>
+        <w:t xml:space="preserve"> will </w:t>
+      </w:r>
+      <w:proofErr w:type="spellStart"/>
+      <w:r>
+        <w:t>be</w:t>
+      </w:r>
+      <w:proofErr w:type="spellEnd"/>
+      <w:r>
+        <w:t xml:space="preserve">. Create </w:t>
+      </w:r>
+      <w:proofErr w:type="spellStart"/>
+      <w:r>
+        <w:t>the</w:t>
+      </w:r>
+      <w:proofErr w:type="spellEnd"/>
+      <w:r>
+        <w:t xml:space="preserve"> </w:t>
+      </w:r>
+      <w:proofErr w:type="spellStart"/>
+      <w:r>
+        <w:t>template</w:t>
+      </w:r>
+      <w:proofErr w:type="spellEnd"/>
+      <w:r>
+        <w:t xml:space="preserve"> </w:t>
+      </w:r>
+      <w:proofErr w:type="spellStart"/>
+      <w:r>
+        <w:t>file</w:t>
+      </w:r>
+      <w:proofErr w:type="spellEnd"/>
+      <w:r>
+        <w:t xml:space="preserve"> in </w:t>
+      </w:r>
+      <w:proofErr w:type="spellStart"/>
+      <w:r>
+        <w:t>that</w:t>
+      </w:r>
+      <w:proofErr w:type="spellEnd"/>
+      <w:r>
+        <w:t xml:space="preserve"> </w:t>
+      </w:r>
+      <w:proofErr w:type="spellStart"/>
+      <w:r>
+        <w:t>location</w:t>
+      </w:r>
+      <w:proofErr w:type="spellEnd"/>
+      <w:r>
+        <w:t xml:space="preserve">, </w:t>
+      </w:r>
+      <w:proofErr w:type="spellStart"/>
+      <w:r>
+        <w:t>and</w:t>
+      </w:r>
+      <w:proofErr w:type="spellEnd"/>
+      <w:r>
+        <w:t xml:space="preserve"> </w:t>
+      </w:r>
+      <w:proofErr w:type="spellStart"/>
+      <w:r>
+        <w:t>write</w:t>
+      </w:r>
+      <w:proofErr w:type="spellEnd"/>
+      <w:r>
+        <w:t xml:space="preserve"> </w:t>
+      </w:r>
+      <w:proofErr w:type="spellStart"/>
+      <w:r>
+        <w:t>desired</w:t>
+      </w:r>
+      <w:proofErr w:type="spellEnd"/>
+      <w:r>
+        <w:t xml:space="preserve"> </w:t>
+      </w:r>
+      <w:proofErr w:type="spellStart"/>
+      <w:r>
+        <w:t>functionality</w:t>
+      </w:r>
+      <w:proofErr w:type="spellEnd"/>
+      <w:r>
+        <w:t xml:space="preserve"> </w:t>
+      </w:r>
+      <w:proofErr w:type="spellStart"/>
+      <w:r>
+        <w:t>within</w:t>
+      </w:r>
+      <w:proofErr w:type="spellEnd"/>
+      <w:r>
+        <w:t xml:space="preserve"> </w:t>
+      </w:r>
+      <w:proofErr w:type="spellStart"/>
+      <w:r>
+        <w:t>the</w:t>
+      </w:r>
+      <w:proofErr w:type="spellEnd"/>
+      <w:r>
+        <w:t xml:space="preserve"> </w:t>
+      </w:r>
+      <w:proofErr w:type="spellStart"/>
+      <w:r>
+        <w:t>file</w:t>
+      </w:r>
+      <w:proofErr w:type="spellEnd"/>
+      <w:r>
+        <w:t>.</w:t>
       </w:r>
     </w:p>
     <w:p>
@@ -5332,11 +6620,173 @@
       <w:r>
         <w:t xml:space="preserve">Change </w:t>
       </w:r>
-      <w:r>
-        <w:t xml:space="preserve">the </w:t>
-      </w:r>
-      <w:r>
-        <w:t>desired blocks (for example select_payment) name to have prefix mb_ (mb_select_payment) where you want blocks to be replaced in theme files.</w:t>
+      <w:proofErr w:type="spellStart"/>
+      <w:r>
+        <w:t>the</w:t>
+      </w:r>
+      <w:proofErr w:type="spellEnd"/>
+      <w:r>
+        <w:t xml:space="preserve"> </w:t>
+      </w:r>
+      <w:proofErr w:type="spellStart"/>
+      <w:r>
+        <w:t>desired</w:t>
+      </w:r>
+      <w:proofErr w:type="spellEnd"/>
+      <w:r>
+        <w:t xml:space="preserve"> </w:t>
+      </w:r>
+      <w:proofErr w:type="spellStart"/>
+      <w:r>
+        <w:t>blocks</w:t>
+      </w:r>
+      <w:proofErr w:type="spellEnd"/>
+      <w:r>
+        <w:t xml:space="preserve"> (</w:t>
+      </w:r>
+      <w:proofErr w:type="spellStart"/>
+      <w:r>
+        <w:t>for</w:t>
+      </w:r>
+      <w:proofErr w:type="spellEnd"/>
+      <w:r>
+        <w:t xml:space="preserve"> </w:t>
+      </w:r>
+      <w:proofErr w:type="spellStart"/>
+      <w:r>
+        <w:t>example</w:t>
+      </w:r>
+      <w:proofErr w:type="spellEnd"/>
+      <w:r>
+        <w:t xml:space="preserve"> </w:t>
+      </w:r>
+      <w:proofErr w:type="spellStart"/>
+      <w:r>
+        <w:t>select_payment</w:t>
+      </w:r>
+      <w:proofErr w:type="spellEnd"/>
+      <w:r>
+        <w:t xml:space="preserve">) </w:t>
+      </w:r>
+      <w:proofErr w:type="spellStart"/>
+      <w:r>
+        <w:t>name</w:t>
+      </w:r>
+      <w:proofErr w:type="spellEnd"/>
+      <w:r>
+        <w:t xml:space="preserve"> </w:t>
+      </w:r>
+      <w:proofErr w:type="spellStart"/>
+      <w:r>
+        <w:t>to</w:t>
+      </w:r>
+      <w:proofErr w:type="spellEnd"/>
+      <w:r>
+        <w:t xml:space="preserve"> </w:t>
+      </w:r>
+      <w:proofErr w:type="spellStart"/>
+      <w:r>
+        <w:t>have</w:t>
+      </w:r>
+      <w:proofErr w:type="spellEnd"/>
+      <w:r>
+        <w:t xml:space="preserve"> </w:t>
+      </w:r>
+      <w:proofErr w:type="spellStart"/>
+      <w:r>
+        <w:t>prefix</w:t>
+      </w:r>
+      <w:proofErr w:type="spellEnd"/>
+      <w:r>
+        <w:t xml:space="preserve"> </w:t>
+      </w:r>
+      <w:proofErr w:type="spellStart"/>
+      <w:r>
+        <w:t>mb</w:t>
+      </w:r>
+      <w:proofErr w:type="spellEnd"/>
+      <w:r>
+        <w:t>_ (</w:t>
+      </w:r>
+      <w:proofErr w:type="spellStart"/>
+      <w:r>
+        <w:t>mb_select_payment</w:t>
+      </w:r>
+      <w:proofErr w:type="spellEnd"/>
+      <w:r>
+        <w:t xml:space="preserve">) </w:t>
+      </w:r>
+      <w:proofErr w:type="spellStart"/>
+      <w:r>
+        <w:t>where</w:t>
+      </w:r>
+      <w:proofErr w:type="spellEnd"/>
+      <w:r>
+        <w:t xml:space="preserve"> </w:t>
+      </w:r>
+      <w:proofErr w:type="spellStart"/>
+      <w:r>
+        <w:t>you</w:t>
+      </w:r>
+      <w:proofErr w:type="spellEnd"/>
+      <w:r>
+        <w:t xml:space="preserve"> </w:t>
+      </w:r>
+      <w:proofErr w:type="spellStart"/>
+      <w:r>
+        <w:t>want</w:t>
+      </w:r>
+      <w:proofErr w:type="spellEnd"/>
+      <w:r>
+        <w:t xml:space="preserve"> </w:t>
+      </w:r>
+      <w:proofErr w:type="spellStart"/>
+      <w:r>
+        <w:t>blocks</w:t>
+      </w:r>
+      <w:proofErr w:type="spellEnd"/>
+      <w:r>
+        <w:t xml:space="preserve"> </w:t>
+      </w:r>
+      <w:proofErr w:type="spellStart"/>
+      <w:r>
+        <w:t>to</w:t>
+      </w:r>
+      <w:proofErr w:type="spellEnd"/>
+      <w:r>
+        <w:t xml:space="preserve"> </w:t>
+      </w:r>
+      <w:proofErr w:type="spellStart"/>
+      <w:r>
+        <w:t>be</w:t>
+      </w:r>
+      <w:proofErr w:type="spellEnd"/>
+      <w:r>
+        <w:t xml:space="preserve"> </w:t>
+      </w:r>
+      <w:proofErr w:type="spellStart"/>
+      <w:r>
+        <w:t>replaced</w:t>
+      </w:r>
+      <w:proofErr w:type="spellEnd"/>
+      <w:r>
+        <w:t xml:space="preserve"> in </w:t>
+      </w:r>
+      <w:proofErr w:type="spellStart"/>
+      <w:r>
+        <w:t>theme</w:t>
+      </w:r>
+      <w:proofErr w:type="spellEnd"/>
+      <w:r>
+        <w:t xml:space="preserve"> </w:t>
+      </w:r>
+      <w:proofErr w:type="spellStart"/>
+      <w:r>
+        <w:t>files</w:t>
+      </w:r>
+      <w:proofErr w:type="spellEnd"/>
+      <w:r>
+        <w:t>.</w:t>
       </w:r>
     </w:p>
     <w:p>
@@ -5375,6 +6825,7 @@
         </w:rPr>
         <w:t xml:space="preserve">You can add different looks and feels for your module in another way. You can use </w:t>
       </w:r>
+      <w:proofErr w:type="spellStart"/>
       <w:r>
         <w:rPr>
           <w:rStyle w:val="BenutzereingabenundCodeZchn"/>
@@ -5389,6 +6840,7 @@
         </w:rPr>
         <w:t>Id</w:t>
       </w:r>
+      <w:proofErr w:type="spellEnd"/>
       <w:r>
         <w:rPr>
           <w:rStyle w:val="BenutzereingabenundCodeZchn"/>
@@ -5477,8 +6929,58 @@
         <w:rPr>
           <w:rStyle w:val="DateinamenundPfadeZchn"/>
         </w:rPr>
-        <w:t>/modules/oe/oethemeswitcher/core</w:t>
-      </w:r>
+        <w:t>/</w:t>
+      </w:r>
+      <w:proofErr w:type="spellStart"/>
+      <w:r>
+        <w:rPr>
+          <w:rStyle w:val="DateinamenundPfadeZchn"/>
+        </w:rPr>
+        <w:t>modules</w:t>
+      </w:r>
+      <w:proofErr w:type="spellEnd"/>
+      <w:r>
+        <w:rPr>
+          <w:rStyle w:val="DateinamenundPfadeZchn"/>
+        </w:rPr>
+        <w:t>/</w:t>
+      </w:r>
+      <w:proofErr w:type="spellStart"/>
+      <w:r>
+        <w:rPr>
+          <w:rStyle w:val="DateinamenundPfadeZchn"/>
+        </w:rPr>
+        <w:t>oe</w:t>
+      </w:r>
+      <w:proofErr w:type="spellEnd"/>
+      <w:r>
+        <w:rPr>
+          <w:rStyle w:val="DateinamenundPfadeZchn"/>
+        </w:rPr>
+        <w:t>/</w:t>
+      </w:r>
+      <w:proofErr w:type="spellStart"/>
+      <w:r>
+        <w:rPr>
+          <w:rStyle w:val="DateinamenundPfadeZchn"/>
+        </w:rPr>
+        <w:t>oethemeswitcher</w:t>
+      </w:r>
+      <w:proofErr w:type="spellEnd"/>
+      <w:r>
+        <w:rPr>
+          <w:rStyle w:val="DateinamenundPfadeZchn"/>
+        </w:rPr>
+        <w:t>/</w:t>
+      </w:r>
+      <w:proofErr w:type="spellStart"/>
+      <w:r>
+        <w:rPr>
+          <w:rStyle w:val="DateinamenundPfadeZchn"/>
+        </w:rPr>
+        <w:t>core</w:t>
+      </w:r>
+      <w:proofErr w:type="spellEnd"/>
       <w:r>
         <w:t xml:space="preserve"> </w:t>
       </w:r>
@@ -5488,12 +6990,14 @@
         </w:rPr>
         <w:t xml:space="preserve">and edit file </w:t>
       </w:r>
+      <w:proofErr w:type="spellStart"/>
       <w:r>
         <w:rPr>
           <w:rStyle w:val="DateinamenundPfadeZchn"/>
         </w:rPr>
         <w:t>oethemeswitcheruseragent.php</w:t>
       </w:r>
+      <w:proofErr w:type="spellEnd"/>
       <w:r>
         <w:rPr>
           <w:lang w:val="en-GB"/>
@@ -5519,7 +7023,35 @@
         <w:rPr>
           <w:lang w:val="en-GB"/>
         </w:rPr>
-        <w:t>protected $_sMobileDevicesTypes = 'iphone|ipod|android|webos|htc|fennec|iemobile|blackberry|symbianos|opera mobi';</w:t>
+        <w:t>protected $_</w:t>
+      </w:r>
+      <w:proofErr w:type="spellStart"/>
+      <w:r>
+        <w:rPr>
+          <w:lang w:val="en-GB"/>
+        </w:rPr>
+        <w:t>sMobileDevicesTypes</w:t>
+      </w:r>
+      <w:proofErr w:type="spellEnd"/>
+      <w:r>
+        <w:rPr>
+          <w:lang w:val="en-GB"/>
+        </w:rPr>
+        <w:t xml:space="preserve"> = 'iphone|ipod|android|webos|htc|fennec|iemobile|blackberry|symbianos|opera </w:t>
+      </w:r>
+      <w:proofErr w:type="spellStart"/>
+      <w:r>
+        <w:rPr>
+          <w:lang w:val="en-GB"/>
+        </w:rPr>
+        <w:t>mobi</w:t>
+      </w:r>
+      <w:proofErr w:type="spellEnd"/>
+      <w:r>
+        <w:rPr>
+          <w:lang w:val="en-GB"/>
+        </w:rPr>
+        <w:t>';</w:t>
       </w:r>
     </w:p>
     <w:p>
@@ -5586,11 +7118,26 @@
         </w:rPr>
         <w:t>…</w:t>
       </w:r>
-      <w:r>
-        <w:rPr>
-          <w:lang w:val="en-GB"/>
-        </w:rPr>
-        <w:t>iemobile|blackberry|symbianos|opera mobi</w:t>
+      <w:proofErr w:type="spellStart"/>
+      <w:r>
+        <w:rPr>
+          <w:lang w:val="en-GB"/>
+        </w:rPr>
+        <w:t>iemobile|blackberry|symbianos|opera</w:t>
+      </w:r>
+      <w:proofErr w:type="spellEnd"/>
+      <w:r>
+        <w:rPr>
+          <w:lang w:val="en-GB"/>
+        </w:rPr>
+        <w:t xml:space="preserve"> </w:t>
+      </w:r>
+      <w:proofErr w:type="spellStart"/>
+      <w:r>
+        <w:rPr>
+          <w:lang w:val="en-GB"/>
+        </w:rPr>
+        <w:t>mobi</w:t>
       </w:r>
       <w:r>
         <w:rPr>
@@ -5598,6 +7145,7 @@
         </w:rPr>
         <w:t>|newuseragent</w:t>
       </w:r>
+      <w:proofErr w:type="spellEnd"/>
       <w:r>
         <w:rPr>
           <w:lang w:val="en-GB"/>
@@ -5704,7 +7252,21 @@
         <w:rPr>
           <w:lang w:val="en-GB"/>
         </w:rPr>
-        <w:t>, you can try and suggest that via committing a contribution to GitHub. Please take note, that if you want to offer a good solution, you need to make sure it follows common coding standards, or coding standards used by OXID.</w:t>
+        <w:t xml:space="preserve">, you can try and suggest that via committing a contribution to </w:t>
+      </w:r>
+      <w:proofErr w:type="spellStart"/>
+      <w:r>
+        <w:rPr>
+          <w:lang w:val="en-GB"/>
+        </w:rPr>
+        <w:t>GitHub</w:t>
+      </w:r>
+      <w:proofErr w:type="spellEnd"/>
+      <w:r>
+        <w:rPr>
+          <w:lang w:val="en-GB"/>
+        </w:rPr>
+        <w:t>. Please take note, that if you want to offer a good solution, you need to make sure it follows common coding standards, or coding standards used by OXID.</w:t>
       </w:r>
     </w:p>
     <w:sectPr>
@@ -5865,27 +7427,14 @@
                           <w:r>
                             <w:t>/</w:t>
                           </w:r>
-                          <w:r>
-                            <w:fldChar w:fldCharType="begin"/>
-                          </w:r>
-                          <w:r>
-                            <w:instrText xml:space="preserve"> NUMPAGES  </w:instrText>
-                          </w:r>
-                          <w:r>
-                            <w:fldChar w:fldCharType="separate"/>
-                          </w:r>
-                          <w:r>
-                            <w:rPr>
-                              <w:noProof/>
-                            </w:rPr>
-                            <w:t>9</w:t>
-                          </w:r>
-                          <w:r>
-                            <w:rPr>
-                              <w:noProof/>
-                            </w:rPr>
-                            <w:fldChar w:fldCharType="end"/>
-                          </w:r>
+                          <w:fldSimple w:instr=" NUMPAGES  ">
+                            <w:r>
+                              <w:rPr>
+                                <w:noProof/>
+                              </w:rPr>
+                              <w:t>9</w:t>
+                            </w:r>
+                          </w:fldSimple>
                         </w:p>
                         <w:p>
                           <w:pPr>
@@ -5943,27 +7492,14 @@
                     <w:r>
                       <w:t>/</w:t>
                     </w:r>
-                    <w:r>
-                      <w:fldChar w:fldCharType="begin"/>
-                    </w:r>
-                    <w:r>
-                      <w:instrText xml:space="preserve"> NUMPAGES  </w:instrText>
-                    </w:r>
-                    <w:r>
-                      <w:fldChar w:fldCharType="separate"/>
-                    </w:r>
-                    <w:r>
-                      <w:rPr>
-                        <w:noProof/>
-                      </w:rPr>
-                      <w:t>9</w:t>
-                    </w:r>
-                    <w:r>
-                      <w:rPr>
-                        <w:noProof/>
-                      </w:rPr>
-                      <w:fldChar w:fldCharType="end"/>
-                    </w:r>
+                    <w:fldSimple w:instr=" NUMPAGES  ">
+                      <w:r>
+                        <w:rPr>
+                          <w:noProof/>
+                        </w:rPr>
+                        <w:t>9</w:t>
+                      </w:r>
+                    </w:fldSimple>
                   </w:p>
                   <w:p>
                     <w:pPr>
@@ -6735,7 +8271,7 @@
                             <w:rPr>
                               <w:noProof/>
                             </w:rPr>
-                            <w:t>2</w:t>
+                            <w:t>9</w:t>
                           </w:r>
                           <w:r>
                             <w:rPr>
@@ -6746,27 +8282,14 @@
                           <w:r>
                             <w:t>/</w:t>
                           </w:r>
-                          <w:r>
-                            <w:fldChar w:fldCharType="begin"/>
-                          </w:r>
-                          <w:r>
-                            <w:instrText xml:space="preserve"> NUMPAGES  </w:instrText>
-                          </w:r>
-                          <w:r>
-                            <w:fldChar w:fldCharType="separate"/>
-                          </w:r>
-                          <w:r>
-                            <w:rPr>
-                              <w:noProof/>
-                            </w:rPr>
-                            <w:t>9</w:t>
-                          </w:r>
-                          <w:r>
-                            <w:rPr>
-                              <w:noProof/>
-                            </w:rPr>
-                            <w:fldChar w:fldCharType="end"/>
-                          </w:r>
+                          <w:fldSimple w:instr=" NUMPAGES  ">
+                            <w:r>
+                              <w:rPr>
+                                <w:noProof/>
+                              </w:rPr>
+                              <w:t>9</w:t>
+                            </w:r>
+                          </w:fldSimple>
                         </w:p>
                         <w:p>
                           <w:pPr>
@@ -6812,7 +8335,7 @@
                       <w:rPr>
                         <w:noProof/>
                       </w:rPr>
-                      <w:t>2</w:t>
+                      <w:t>9</w:t>
                     </w:r>
                     <w:r>
                       <w:rPr>
@@ -6823,27 +8346,14 @@
                     <w:r>
                       <w:t>/</w:t>
                     </w:r>
-                    <w:r>
-                      <w:fldChar w:fldCharType="begin"/>
-                    </w:r>
-                    <w:r>
-                      <w:instrText xml:space="preserve"> NUMPAGES  </w:instrText>
-                    </w:r>
-                    <w:r>
-                      <w:fldChar w:fldCharType="separate"/>
-                    </w:r>
-                    <w:r>
-                      <w:rPr>
-                        <w:noProof/>
-                      </w:rPr>
-                      <w:t>9</w:t>
-                    </w:r>
-                    <w:r>
-                      <w:rPr>
-                        <w:noProof/>
-                      </w:rPr>
-                      <w:fldChar w:fldCharType="end"/>
-                    </w:r>
+                    <w:fldSimple w:instr=" NUMPAGES  ">
+                      <w:r>
+                        <w:rPr>
+                          <w:noProof/>
+                        </w:rPr>
+                        <w:t>9</w:t>
+                      </w:r>
+                    </w:fldSimple>
                   </w:p>
                   <w:p>
                     <w:pPr>

</xml_diff>

<commit_message>
Updated manuals for Mobile Theme 1.3.0
Small adjustments (copyright, legal notices, version)
</commit_message>
<xml_diff>
--- a/documentation/Mobile theme and customization.docx
+++ b/documentation/Mobile theme and customization.docx
@@ -19,6 +19,138 @@
     <w:p>
       <w:pPr>
         <w:pStyle w:val="HeaderDeckblatt"/>
+        <w:tabs>
+          <w:tab w:val="left" w:pos="6195"/>
+        </w:tabs>
+        <w:jc w:val="left"/>
+        <w:rPr>
+          <w:lang w:val="en-US"/>
+        </w:rPr>
+      </w:pPr>
+      <w:r>
+        <w:rPr>
+          <w:lang w:val="en-US"/>
+        </w:rPr>
+        <w:tab/>
+      </w:r>
+      <w:r>
+        <w:rPr>
+          <w:lang w:val="en-US"/>
+        </w:rPr>
+        <w:tab/>
+      </w:r>
+      <w:r>
+        <w:rPr>
+          <w:lang w:val="en-US"/>
+        </w:rPr>
+        <w:tab/>
+      </w:r>
+      <w:r>
+        <w:rPr>
+          <w:lang w:val="en-US"/>
+        </w:rPr>
+        <w:tab/>
+      </w:r>
+      <w:r>
+        <w:rPr>
+          <w:lang w:val="en-US"/>
+        </w:rPr>
+        <w:tab/>
+      </w:r>
+    </w:p>
+    <w:p>
+      <w:pPr>
+        <w:rPr>
+          <w:lang w:val="en-US"/>
+        </w:rPr>
+      </w:pPr>
+    </w:p>
+    <w:p>
+      <w:pPr>
+        <w:rPr>
+          <w:lang w:val="en-US"/>
+        </w:rPr>
+      </w:pPr>
+    </w:p>
+    <w:p>
+      <w:pPr>
+        <w:rPr>
+          <w:lang w:val="en-US"/>
+        </w:rPr>
+      </w:pPr>
+    </w:p>
+    <w:p>
+      <w:pPr>
+        <w:rPr>
+          <w:lang w:val="en-US"/>
+        </w:rPr>
+      </w:pPr>
+    </w:p>
+    <w:p>
+      <w:pPr>
+        <w:rPr>
+          <w:lang w:val="en-US"/>
+        </w:rPr>
+      </w:pPr>
+    </w:p>
+    <w:p>
+      <w:pPr>
+        <w:rPr>
+          <w:lang w:val="en-US"/>
+        </w:rPr>
+      </w:pPr>
+    </w:p>
+    <w:p>
+      <w:pPr>
+        <w:rPr>
+          <w:lang w:val="en-US"/>
+        </w:rPr>
+      </w:pPr>
+    </w:p>
+    <w:p>
+      <w:pPr>
+        <w:rPr>
+          <w:lang w:val="en-US"/>
+        </w:rPr>
+      </w:pPr>
+    </w:p>
+    <w:p>
+      <w:pPr>
+        <w:rPr>
+          <w:lang w:val="en-US"/>
+        </w:rPr>
+      </w:pPr>
+    </w:p>
+    <w:p>
+      <w:pPr>
+        <w:rPr>
+          <w:lang w:val="en-US"/>
+        </w:rPr>
+      </w:pPr>
+    </w:p>
+    <w:p>
+      <w:pPr>
+        <w:rPr>
+          <w:lang w:val="en-US"/>
+        </w:rPr>
+      </w:pPr>
+    </w:p>
+    <w:p>
+      <w:pPr>
+        <w:rPr>
+          <w:lang w:val="en-US"/>
+        </w:rPr>
+      </w:pPr>
+    </w:p>
+    <w:p>
+      <w:pPr>
+        <w:rPr>
+          <w:lang w:val="en-US"/>
+        </w:rPr>
+      </w:pPr>
+    </w:p>
+    <w:p>
+      <w:pPr>
         <w:rPr>
           <w:lang w:val="en-US"/>
         </w:rPr>
@@ -79,7 +211,7 @@
         <w:rPr>
           <w:noProof/>
         </w:rPr>
-        <w:t>2013</w:t>
+        <w:t>2016</w:t>
       </w:r>
       <w:r>
         <w:rPr>
@@ -126,19 +258,11 @@
           <w:lang w:val="en-GB"/>
         </w:rPr>
       </w:pPr>
-      <w:proofErr w:type="spellStart"/>
-      <w:r>
-        <w:rPr>
-          <w:lang w:val="en-GB"/>
-        </w:rPr>
-        <w:t>Decompilation</w:t>
-      </w:r>
-      <w:proofErr w:type="spellEnd"/>
-      <w:r>
-        <w:rPr>
-          <w:lang w:val="en-GB"/>
-        </w:rPr>
-        <w:t xml:space="preserve"> of source code, piracy as well as transfer to a third party is not allowed.</w:t>
+      <w:r>
+        <w:rPr>
+          <w:lang w:val="en-GB"/>
+        </w:rPr>
+        <w:t>Decompilation of source code, piracy as well as transfer to a third party is not allowed.</w:t>
       </w:r>
     </w:p>
     <w:p>
@@ -242,21 +366,12 @@
           <w:lang w:val="en-US"/>
         </w:rPr>
       </w:pPr>
-      <w:proofErr w:type="gramStart"/>
       <w:r>
         <w:rPr>
           <w:rStyle w:val="BenutzereingabenundCodeZchn"/>
           <w:lang w:val="en-US"/>
         </w:rPr>
-        <w:t>proportional</w:t>
-      </w:r>
-      <w:proofErr w:type="gramEnd"/>
-      <w:r>
-        <w:rPr>
-          <w:rStyle w:val="BenutzereingabenundCodeZchn"/>
-          <w:lang w:val="en-US"/>
-        </w:rPr>
-        <w:t xml:space="preserve"> font with grey background</w:t>
+        <w:t>proportional font with grey background</w:t>
       </w:r>
     </w:p>
     <w:p>
@@ -417,19 +532,11 @@
           <w:lang w:val="en-US"/>
         </w:rPr>
       </w:pPr>
-      <w:proofErr w:type="spellStart"/>
       <w:r>
         <w:rPr>
           <w:lang w:val="en-US"/>
         </w:rPr>
-        <w:t>Bertoldstrasse</w:t>
-      </w:r>
-      <w:proofErr w:type="spellEnd"/>
-      <w:r>
-        <w:rPr>
-          <w:lang w:val="en-US"/>
-        </w:rPr>
-        <w:t xml:space="preserve"> 48</w:t>
+        <w:t>Bertoldstrasse 48</w:t>
       </w:r>
     </w:p>
     <w:p>
@@ -476,103 +583,60 @@
           <w:lang w:val="en-US"/>
         </w:rPr>
       </w:pPr>
-      <w:proofErr w:type="spellStart"/>
       <w:r>
         <w:rPr>
           <w:lang w:val="en-US"/>
         </w:rPr>
-        <w:t>Fon</w:t>
-      </w:r>
-      <w:proofErr w:type="spellEnd"/>
-      <w:r>
+        <w:t>Fon: +49 (761) 36889 0</w:t>
+      </w:r>
+    </w:p>
+    <w:p>
+      <w:pPr>
         <w:rPr>
           <w:lang w:val="en-US"/>
         </w:rPr>
-        <w:t>: +49 (761) 36889 0</w:t>
-      </w:r>
-    </w:p>
-    <w:p>
-      <w:pPr>
+      </w:pPr>
+      <w:r>
         <w:rPr>
           <w:lang w:val="en-US"/>
         </w:rPr>
-      </w:pPr>
-      <w:r>
+        <w:t>Fax: +49 (761) 36889 29</w:t>
+      </w:r>
+    </w:p>
+    <w:p>
+      <w:pPr>
         <w:rPr>
           <w:lang w:val="en-US"/>
         </w:rPr>
-        <w:t>Fax: +49 (761) 36889 29</w:t>
-      </w:r>
-    </w:p>
-    <w:p>
-      <w:pPr>
+      </w:pPr>
+      <w:r>
         <w:rPr>
           <w:lang w:val="en-US"/>
         </w:rPr>
-      </w:pPr>
-      <w:r>
+        <w:t xml:space="preserve">Represented by the Management Board: Roland Fesenmayr (CEO), </w:t>
+      </w:r>
+      <w:r>
+        <w:t>Dr. Marcus Klosterberg</w:t>
+      </w:r>
+    </w:p>
+    <w:p>
+      <w:pPr>
         <w:rPr>
           <w:lang w:val="en-US"/>
         </w:rPr>
-        <w:t xml:space="preserve">Represented by the Management Board: </w:t>
-      </w:r>
-      <w:smartTag w:uri="urn:schemas-microsoft-com:office:smarttags" w:element="PersonName">
-        <w:r>
-          <w:rPr>
-            <w:lang w:val="en-US"/>
-          </w:rPr>
-          <w:t xml:space="preserve">Roland </w:t>
-        </w:r>
-        <w:proofErr w:type="spellStart"/>
-        <w:r>
-          <w:rPr>
-            <w:lang w:val="en-US"/>
-          </w:rPr>
-          <w:t>Fesenmayr</w:t>
-        </w:r>
-      </w:smartTag>
-      <w:proofErr w:type="spellEnd"/>
+      </w:pPr>
       <w:r>
         <w:rPr>
           <w:lang w:val="en-US"/>
         </w:rPr>
-        <w:t xml:space="preserve"> (CEO), Andrea Seeger</w:t>
-      </w:r>
-    </w:p>
-    <w:p>
-      <w:pPr>
+        <w:t xml:space="preserve">Supervisory Board: </w:t>
+      </w:r>
+      <w:r>
         <w:rPr>
           <w:lang w:val="en-US"/>
         </w:rPr>
-      </w:pPr>
-      <w:r>
-        <w:rPr>
-          <w:lang w:val="en-US"/>
-        </w:rPr>
-        <w:t xml:space="preserve">Supervisory Board: </w:t>
-      </w:r>
-      <w:r>
-        <w:rPr>
-          <w:lang w:val="en-US"/>
-        </w:rPr>
-        <w:t xml:space="preserve">Michael </w:t>
-      </w:r>
-      <w:proofErr w:type="spellStart"/>
-      <w:r>
-        <w:rPr>
-          <w:lang w:val="en-US"/>
-        </w:rPr>
-        <w:t>Schlenk</w:t>
-      </w:r>
-      <w:proofErr w:type="spellEnd"/>
-      <w:r>
-        <w:rPr>
-          <w:lang w:val="en-US"/>
-        </w:rPr>
-        <w:t xml:space="preserve"> </w:t>
-      </w:r>
-      <w:bookmarkStart w:id="6" w:name="_GoBack"/>
-      <w:bookmarkEnd w:id="6"/>
+        <w:t xml:space="preserve">Michael Schlenk </w:t>
+      </w:r>
       <w:r>
         <w:rPr>
           <w:lang w:val="en-US"/>
@@ -622,6 +686,8 @@
         </w:rPr>
         <w:t>No. HRB 701648</w:t>
       </w:r>
+      <w:bookmarkStart w:id="6" w:name="_GoBack"/>
+      <w:bookmarkEnd w:id="6"/>
     </w:p>
     <w:p>
       <w:pPr>
@@ -755,7 +821,7 @@
                 <w:noProof/>
                 <w:webHidden/>
               </w:rPr>
-              <w:t>2</w:t>
+              <w:t>3</w:t>
             </w:r>
             <w:r>
               <w:rPr>
@@ -824,7 +890,7 @@
                 <w:noProof/>
                 <w:webHidden/>
               </w:rPr>
-              <w:t>2</w:t>
+              <w:t>3</w:t>
             </w:r>
             <w:r>
               <w:rPr>
@@ -894,7 +960,7 @@
                 <w:noProof/>
                 <w:webHidden/>
               </w:rPr>
-              <w:t>2</w:t>
+              <w:t>3</w:t>
             </w:r>
             <w:r>
               <w:rPr>
@@ -963,7 +1029,7 @@
                 <w:noProof/>
                 <w:webHidden/>
               </w:rPr>
-              <w:t>3</w:t>
+              <w:t>4</w:t>
             </w:r>
             <w:r>
               <w:rPr>
@@ -1047,7 +1113,7 @@
                 <w:noProof/>
                 <w:webHidden/>
               </w:rPr>
-              <w:t>4</w:t>
+              <w:t>5</w:t>
             </w:r>
             <w:r>
               <w:rPr>
@@ -1131,7 +1197,7 @@
                 <w:noProof/>
                 <w:webHidden/>
               </w:rPr>
-              <w:t>4</w:t>
+              <w:t>5</w:t>
             </w:r>
             <w:r>
               <w:rPr>
@@ -1225,7 +1291,7 @@
                 <w:webHidden/>
                 <w:szCs w:val="16"/>
               </w:rPr>
-              <w:t>4</w:t>
+              <w:t>5</w:t>
             </w:r>
             <w:r>
               <w:rPr>
@@ -1320,7 +1386,7 @@
                 <w:webHidden/>
                 <w:szCs w:val="16"/>
               </w:rPr>
-              <w:t>4</w:t>
+              <w:t>5</w:t>
             </w:r>
             <w:r>
               <w:rPr>
@@ -1415,7 +1481,7 @@
                 <w:webHidden/>
                 <w:szCs w:val="16"/>
               </w:rPr>
-              <w:t>4</w:t>
+              <w:t>5</w:t>
             </w:r>
             <w:r>
               <w:rPr>
@@ -1510,7 +1576,7 @@
                 <w:webHidden/>
                 <w:szCs w:val="16"/>
               </w:rPr>
-              <w:t>5</w:t>
+              <w:t>6</w:t>
             </w:r>
             <w:r>
               <w:rPr>
@@ -1605,7 +1671,7 @@
                 <w:webHidden/>
                 <w:szCs w:val="16"/>
               </w:rPr>
-              <w:t>6</w:t>
+              <w:t>7</w:t>
             </w:r>
             <w:r>
               <w:rPr>
@@ -1700,7 +1766,7 @@
                 <w:webHidden/>
                 <w:szCs w:val="16"/>
               </w:rPr>
-              <w:t>6</w:t>
+              <w:t>7</w:t>
             </w:r>
             <w:r>
               <w:rPr>
@@ -1795,7 +1861,7 @@
                 <w:webHidden/>
                 <w:szCs w:val="16"/>
               </w:rPr>
-              <w:t>6</w:t>
+              <w:t>7</w:t>
             </w:r>
             <w:r>
               <w:rPr>
@@ -1900,7 +1966,7 @@
                 <w:sz w:val="16"/>
                 <w:szCs w:val="16"/>
               </w:rPr>
-              <w:t>6</w:t>
+              <w:t>7</w:t>
             </w:r>
             <w:r>
               <w:rPr>
@@ -2006,7 +2072,7 @@
                 <w:sz w:val="16"/>
                 <w:szCs w:val="16"/>
               </w:rPr>
-              <w:t>7</w:t>
+              <w:t>8</w:t>
             </w:r>
             <w:r>
               <w:rPr>
@@ -2096,7 +2162,7 @@
                 <w:noProof/>
                 <w:webHidden/>
               </w:rPr>
-              <w:t>7</w:t>
+              <w:t>8</w:t>
             </w:r>
             <w:r>
               <w:rPr>
@@ -2184,7 +2250,7 @@
                 <w:noProof/>
                 <w:webHidden/>
               </w:rPr>
-              <w:t>7</w:t>
+              <w:t>8</w:t>
             </w:r>
             <w:r>
               <w:rPr>
@@ -2272,7 +2338,7 @@
                 <w:noProof/>
                 <w:webHidden/>
               </w:rPr>
-              <w:t>7</w:t>
+              <w:t>8</w:t>
             </w:r>
             <w:r>
               <w:rPr>
@@ -2360,7 +2426,7 @@
                 <w:noProof/>
                 <w:webHidden/>
               </w:rPr>
-              <w:t>8</w:t>
+              <w:t>9</w:t>
             </w:r>
             <w:r>
               <w:rPr>
@@ -2448,7 +2514,7 @@
                 <w:noProof/>
                 <w:webHidden/>
               </w:rPr>
-              <w:t>8</w:t>
+              <w:t>9</w:t>
             </w:r>
             <w:r>
               <w:rPr>
@@ -2536,7 +2602,7 @@
                 <w:noProof/>
                 <w:webHidden/>
               </w:rPr>
-              <w:t>8</w:t>
+              <w:t>9</w:t>
             </w:r>
             <w:r>
               <w:rPr>
@@ -2624,7 +2690,7 @@
                 <w:noProof/>
                 <w:webHidden/>
               </w:rPr>
-              <w:t>9</w:t>
+              <w:t>10</w:t>
             </w:r>
             <w:r>
               <w:rPr>
@@ -2712,7 +2778,7 @@
                 <w:noProof/>
                 <w:webHidden/>
               </w:rPr>
-              <w:t>9</w:t>
+              <w:t>10</w:t>
             </w:r>
             <w:r>
               <w:rPr>
@@ -3020,19 +3086,11 @@
         </w:rPr>
         <w:t xml:space="preserve">a </w:t>
       </w:r>
-      <w:proofErr w:type="spellStart"/>
-      <w:r>
-        <w:rPr>
-          <w:lang w:val="en-GB"/>
-        </w:rPr>
-        <w:t>css</w:t>
-      </w:r>
-      <w:proofErr w:type="spellEnd"/>
-      <w:r>
-        <w:rPr>
-          <w:lang w:val="en-GB"/>
-        </w:rPr>
-        <w:t xml:space="preserve"> file, which is then included in templates. These LESS files should be extended by creating custom import</w:t>
+      <w:r>
+        <w:rPr>
+          <w:lang w:val="en-GB"/>
+        </w:rPr>
+        <w:t>css file, which is then included in templates. These LESS files should be extended by creating custom import</w:t>
       </w:r>
       <w:r>
         <w:rPr>
@@ -3046,14 +3104,12 @@
         </w:rPr>
         <w:t xml:space="preserve"> file, importing necessary theme components (or </w:t>
       </w:r>
-      <w:proofErr w:type="spellStart"/>
       <w:r>
         <w:rPr>
           <w:rStyle w:val="DateinamenundPfadeZchn"/>
         </w:rPr>
         <w:t>oxid.less</w:t>
       </w:r>
-      <w:proofErr w:type="spellEnd"/>
       <w:r>
         <w:rPr>
           <w:lang w:val="en-GB"/>
@@ -3173,21 +3229,7 @@
         <w:rPr>
           <w:lang w:val="en-GB"/>
         </w:rPr>
-        <w:t xml:space="preserve"> </w:t>
-      </w:r>
-      <w:proofErr w:type="spellStart"/>
-      <w:r>
-        <w:rPr>
-          <w:lang w:val="en-GB"/>
-        </w:rPr>
-        <w:t>lessphp</w:t>
-      </w:r>
-      <w:proofErr w:type="spellEnd"/>
-      <w:r>
-        <w:rPr>
-          <w:lang w:val="en-GB"/>
-        </w:rPr>
-        <w:t xml:space="preserve"> (</w:t>
+        <w:t xml:space="preserve"> lessphp (</w:t>
       </w:r>
       <w:r>
         <w:rPr>
@@ -3231,19 +3273,11 @@
         </w:rPr>
         <w:t xml:space="preserve">a </w:t>
       </w:r>
-      <w:proofErr w:type="spellStart"/>
-      <w:r>
-        <w:rPr>
-          <w:lang w:val="en-GB"/>
-        </w:rPr>
-        <w:t>css</w:t>
-      </w:r>
-      <w:proofErr w:type="spellEnd"/>
-      <w:r>
-        <w:rPr>
-          <w:lang w:val="en-GB"/>
-        </w:rPr>
-        <w:t xml:space="preserve"> file, place it in </w:t>
+      <w:r>
+        <w:rPr>
+          <w:lang w:val="en-GB"/>
+        </w:rPr>
+        <w:t xml:space="preserve">css file, place it in </w:t>
       </w:r>
       <w:r>
         <w:rPr>
@@ -3255,49 +3289,7 @@
         <w:rPr>
           <w:rStyle w:val="DateinamenundPfadeZchn"/>
         </w:rPr>
-        <w:t>out/{</w:t>
-      </w:r>
-      <w:proofErr w:type="spellStart"/>
-      <w:r>
-        <w:rPr>
-          <w:rStyle w:val="DateinamenundPfadeZchn"/>
-        </w:rPr>
-        <w:t>theme</w:t>
-      </w:r>
-      <w:proofErr w:type="spellEnd"/>
-      <w:r>
-        <w:rPr>
-          <w:rStyle w:val="DateinamenundPfadeZchn"/>
-        </w:rPr>
-        <w:t>}/</w:t>
-      </w:r>
-      <w:proofErr w:type="spellStart"/>
-      <w:r>
-        <w:rPr>
-          <w:rStyle w:val="DateinamenundPfadeZchn"/>
-        </w:rPr>
-        <w:t>src</w:t>
-      </w:r>
-      <w:proofErr w:type="spellEnd"/>
-      <w:r>
-        <w:rPr>
-          <w:rStyle w:val="DateinamenundPfadeZchn"/>
-        </w:rPr>
-        <w:t>/</w:t>
-      </w:r>
-      <w:proofErr w:type="spellStart"/>
-      <w:r>
-        <w:rPr>
-          <w:rStyle w:val="DateinamenundPfadeZchn"/>
-        </w:rPr>
-        <w:t>css</w:t>
-      </w:r>
-      <w:proofErr w:type="spellEnd"/>
-      <w:r>
-        <w:rPr>
-          <w:rStyle w:val="DateinamenundPfadeZchn"/>
-        </w:rPr>
-        <w:t>/oxid.css</w:t>
+        <w:t>out/{theme}/src/css/oxid.css</w:t>
       </w:r>
       <w:r>
         <w:rPr>
@@ -3365,19 +3357,11 @@
         </w:rPr>
         <w:t xml:space="preserve">a </w:t>
       </w:r>
-      <w:proofErr w:type="spellStart"/>
-      <w:r>
-        <w:rPr>
-          <w:lang w:val="en-GB"/>
-        </w:rPr>
-        <w:t>css</w:t>
-      </w:r>
-      <w:proofErr w:type="spellEnd"/>
-      <w:r>
-        <w:rPr>
-          <w:lang w:val="en-GB"/>
-        </w:rPr>
-        <w:t xml:space="preserve"> file on the fly</w:t>
+      <w:r>
+        <w:rPr>
+          <w:lang w:val="en-GB"/>
+        </w:rPr>
+        <w:t>css file on the fly</w:t>
       </w:r>
       <w:r>
         <w:rPr>
@@ -3467,28 +3451,12 @@
       <w:pPr>
         <w:pStyle w:val="BenutzereingabenundCode"/>
       </w:pPr>
-      <w:proofErr w:type="spellStart"/>
-      <w:r>
-        <w:rPr>
-          <w:lang w:val="en-GB"/>
-        </w:rPr>
-        <w:t>skin_components_folder</w:t>
-      </w:r>
-      <w:proofErr w:type="spellEnd"/>
-      <w:r>
-        <w:rPr>
-          <w:lang w:val="en-GB"/>
-        </w:rPr>
-        <w:t>/</w:t>
-      </w:r>
-      <w:proofErr w:type="spellStart"/>
-      <w:r>
-        <w:rPr>
-          <w:lang w:val="en-GB"/>
-        </w:rPr>
-        <w:t>skin_component.less</w:t>
-      </w:r>
-      <w:proofErr w:type="spellEnd"/>
+      <w:r>
+        <w:rPr>
+          <w:lang w:val="en-GB"/>
+        </w:rPr>
+        <w:t>skin_components_folder/skin_component.less</w:t>
+      </w:r>
     </w:p>
     <w:p>
       <w:pPr>
@@ -3509,21 +3477,7 @@
         <w:rPr>
           <w:lang w:val="en-GB"/>
         </w:rPr>
-        <w:t xml:space="preserve">For class and </w:t>
-      </w:r>
-      <w:proofErr w:type="spellStart"/>
-      <w:r>
-        <w:rPr>
-          <w:lang w:val="en-GB"/>
-        </w:rPr>
-        <w:t>mixin</w:t>
-      </w:r>
-      <w:proofErr w:type="spellEnd"/>
-      <w:r>
-        <w:rPr>
-          <w:lang w:val="en-GB"/>
-        </w:rPr>
-        <w:t xml:space="preserve"> names use lowercase words, hyphen separated:</w:t>
+        <w:t>For class and mixin names use lowercase words, hyphen separated:</w:t>
       </w:r>
     </w:p>
     <w:p>
@@ -3541,21 +3495,7 @@
           <w:lang w:val="en-GB"/>
         </w:rPr>
         <w:br/>
-        <w:t xml:space="preserve">    .my-</w:t>
-      </w:r>
-      <w:proofErr w:type="spellStart"/>
-      <w:r>
-        <w:rPr>
-          <w:lang w:val="en-GB"/>
-        </w:rPr>
-        <w:t>mixin</w:t>
-      </w:r>
-      <w:proofErr w:type="spellEnd"/>
-      <w:r>
-        <w:rPr>
-          <w:lang w:val="en-GB"/>
-        </w:rPr>
-        <w:t>();</w:t>
+        <w:t xml:space="preserve">    .my-mixin();</w:t>
       </w:r>
       <w:r>
         <w:rPr>
@@ -3597,70 +3537,20 @@
         <w:rPr>
           <w:rStyle w:val="DateinamenundPfadeZchn"/>
         </w:rPr>
-        <w:t>ut/mobile/</w:t>
-      </w:r>
-      <w:proofErr w:type="spellStart"/>
+        <w:t xml:space="preserve">ut/mobile/src/less </w:t>
+      </w:r>
+      <w:r>
+        <w:rPr>
+          <w:lang w:val="en-GB"/>
+        </w:rPr>
+        <w:t xml:space="preserve">folder. To extend them – create prefixed imports less file </w:t>
+      </w:r>
       <w:r>
         <w:rPr>
           <w:rStyle w:val="DateinamenundPfadeZchn"/>
         </w:rPr>
-        <w:t>src</w:t>
-      </w:r>
-      <w:proofErr w:type="spellEnd"/>
-      <w:r>
-        <w:rPr>
-          <w:rStyle w:val="DateinamenundPfadeZchn"/>
-        </w:rPr>
-        <w:t>/</w:t>
-      </w:r>
-      <w:proofErr w:type="spellStart"/>
-      <w:r>
-        <w:rPr>
-          <w:rStyle w:val="DateinamenundPfadeZchn"/>
-        </w:rPr>
-        <w:t>less</w:t>
-      </w:r>
-      <w:proofErr w:type="spellEnd"/>
-      <w:r>
-        <w:rPr>
-          <w:rStyle w:val="DateinamenundPfadeZchn"/>
-        </w:rPr>
-        <w:t xml:space="preserve"> </w:t>
-      </w:r>
-      <w:r>
-        <w:rPr>
-          <w:lang w:val="en-GB"/>
-        </w:rPr>
-        <w:t xml:space="preserve">folder. To extend them – create prefixed imports less file </w:t>
-      </w:r>
-      <w:r>
-        <w:rPr>
-          <w:rStyle w:val="DateinamenundPfadeZchn"/>
-        </w:rPr>
-        <w:t>{</w:t>
-      </w:r>
-      <w:proofErr w:type="spellStart"/>
-      <w:r>
-        <w:rPr>
-          <w:rStyle w:val="DateinamenundPfadeZchn"/>
-        </w:rPr>
-        <w:t>skin_prefix</w:t>
-      </w:r>
-      <w:proofErr w:type="spellEnd"/>
-      <w:r>
-        <w:rPr>
-          <w:rStyle w:val="DateinamenundPfadeZchn"/>
-        </w:rPr>
-        <w:t>}</w:t>
-      </w:r>
-      <w:proofErr w:type="spellStart"/>
-      <w:r>
-        <w:rPr>
-          <w:rStyle w:val="DateinamenundPfadeZchn"/>
-        </w:rPr>
-        <w:t>component.less</w:t>
-      </w:r>
-      <w:proofErr w:type="spellEnd"/>
+        <w:t>{skin_prefix}component.less</w:t>
+      </w:r>
       <w:r>
         <w:rPr>
           <w:lang w:val="en-GB"/>
@@ -3686,21 +3576,7 @@
           <w:lang w:val="en-GB"/>
         </w:rPr>
         <w:br/>
-        <w:t xml:space="preserve">  </w:t>
-      </w:r>
-      <w:proofErr w:type="spellStart"/>
-      <w:r>
-        <w:rPr>
-          <w:lang w:val="en-GB"/>
-        </w:rPr>
-        <w:t>component.less</w:t>
-      </w:r>
-      <w:proofErr w:type="spellEnd"/>
-      <w:r>
-        <w:rPr>
-          <w:lang w:val="en-GB"/>
-        </w:rPr>
-        <w:t xml:space="preserve"> </w:t>
+        <w:t xml:space="preserve">  component.less </w:t>
       </w:r>
       <w:r>
         <w:rPr>
@@ -3720,118 +3596,42 @@
           <w:lang w:val="en-GB"/>
         </w:rPr>
         <w:br/>
-        <w:t xml:space="preserve">  {prefix}_</w:t>
-      </w:r>
-      <w:proofErr w:type="spellStart"/>
-      <w:r>
-        <w:rPr>
-          <w:lang w:val="en-GB"/>
-        </w:rPr>
-        <w:t>component.less</w:t>
-      </w:r>
-      <w:proofErr w:type="spellEnd"/>
-      <w:r>
-        <w:rPr>
-          <w:lang w:val="en-GB"/>
-        </w:rPr>
-        <w:t xml:space="preserve"> </w:t>
+        <w:t xml:space="preserve">  {prefix}_component.less </w:t>
       </w:r>
       <w:r>
         <w:rPr>
           <w:lang w:val="en-GB"/>
         </w:rPr>
         <w:br/>
-      </w:r>
-      <w:proofErr w:type="spellStart"/>
-      <w:r>
-        <w:rPr>
-          <w:lang w:val="en-GB"/>
-        </w:rPr>
         <w:t>domain_components</w:t>
       </w:r>
-      <w:proofErr w:type="spellEnd"/>
       <w:r>
         <w:rPr>
           <w:lang w:val="en-GB"/>
         </w:rPr>
         <w:br/>
-        <w:t xml:space="preserve">  </w:t>
-      </w:r>
-      <w:proofErr w:type="spellStart"/>
-      <w:r>
-        <w:rPr>
-          <w:lang w:val="en-GB"/>
-        </w:rPr>
-        <w:t>domain_component.less</w:t>
-      </w:r>
-      <w:proofErr w:type="spellEnd"/>
-      <w:r>
-        <w:rPr>
-          <w:lang w:val="en-GB"/>
-        </w:rPr>
-        <w:t xml:space="preserve"> </w:t>
+        <w:t xml:space="preserve">  domain_component.less </w:t>
       </w:r>
       <w:r>
         <w:rPr>
           <w:lang w:val="en-GB"/>
         </w:rPr>
         <w:br/>
-        <w:t>{prefix}_</w:t>
-      </w:r>
-      <w:proofErr w:type="spellStart"/>
-      <w:r>
-        <w:rPr>
-          <w:lang w:val="en-GB"/>
-        </w:rPr>
-        <w:t>domain_components</w:t>
-      </w:r>
-      <w:proofErr w:type="spellEnd"/>
-      <w:r>
-        <w:rPr>
-          <w:lang w:val="en-GB"/>
-        </w:rPr>
-        <w:t xml:space="preserve"> </w:t>
+        <w:t xml:space="preserve">{prefix}_domain_components </w:t>
       </w:r>
       <w:r>
         <w:rPr>
           <w:lang w:val="en-GB"/>
         </w:rPr>
         <w:br/>
-        <w:t xml:space="preserve">  {prefix}_</w:t>
-      </w:r>
-      <w:proofErr w:type="spellStart"/>
-      <w:r>
-        <w:rPr>
-          <w:lang w:val="en-GB"/>
-        </w:rPr>
-        <w:t>domain_component.less</w:t>
-      </w:r>
-      <w:proofErr w:type="spellEnd"/>
-      <w:r>
-        <w:rPr>
-          <w:lang w:val="en-GB"/>
-        </w:rPr>
-        <w:t xml:space="preserve"> </w:t>
+        <w:t xml:space="preserve">  {prefix}_domain_component.less </w:t>
       </w:r>
       <w:r>
         <w:rPr>
           <w:lang w:val="en-GB"/>
         </w:rPr>
         <w:br/>
-      </w:r>
-      <w:proofErr w:type="spellStart"/>
-      <w:r>
-        <w:rPr>
-          <w:lang w:val="en-GB"/>
-        </w:rPr>
-        <w:t>oxid.less</w:t>
-      </w:r>
-      <w:proofErr w:type="spellEnd"/>
-      <w:r>
-        <w:rPr>
-          <w:lang w:val="en-GB"/>
-        </w:rPr>
-        <w:t xml:space="preserve"> </w:t>
+        <w:t xml:space="preserve">oxid.less </w:t>
       </w:r>
       <w:r>
         <w:rPr>
@@ -3845,41 +3645,14 @@
           <w:lang w:val="en-GB"/>
         </w:rPr>
         <w:br/>
-      </w:r>
-      <w:proofErr w:type="spellStart"/>
-      <w:r>
-        <w:rPr>
-          <w:lang w:val="en-GB"/>
-        </w:rPr>
-        <w:t>variables.less</w:t>
-      </w:r>
-      <w:proofErr w:type="spellEnd"/>
-      <w:r>
-        <w:rPr>
-          <w:lang w:val="en-GB"/>
-        </w:rPr>
-        <w:t xml:space="preserve"> </w:t>
+        <w:t xml:space="preserve">variables.less </w:t>
       </w:r>
       <w:r>
         <w:rPr>
           <w:lang w:val="en-GB"/>
         </w:rPr>
         <w:br/>
-        <w:t>{prefix}_</w:t>
-      </w:r>
-      <w:proofErr w:type="spellStart"/>
-      <w:r>
-        <w:rPr>
-          <w:lang w:val="en-GB"/>
-        </w:rPr>
-        <w:t>variables.less</w:t>
-      </w:r>
-      <w:proofErr w:type="spellEnd"/>
-      <w:r>
-        <w:rPr>
-          <w:lang w:val="en-GB"/>
-        </w:rPr>
-        <w:t xml:space="preserve"> </w:t>
+        <w:t xml:space="preserve">{prefix}_variables.less </w:t>
       </w:r>
     </w:p>
     <w:p>
@@ -3946,14 +3719,12 @@
         </w:rPr>
         <w:t xml:space="preserve">Import only </w:t>
       </w:r>
-      <w:proofErr w:type="spellStart"/>
       <w:r>
         <w:rPr>
           <w:rStyle w:val="DateinamenundPfadeZchn"/>
         </w:rPr>
         <w:t>oxid.less</w:t>
       </w:r>
-      <w:proofErr w:type="spellEnd"/>
       <w:r>
         <w:rPr>
           <w:lang w:val="en-GB"/>
@@ -3977,21 +3748,7 @@
           <w:lang w:val="en-GB"/>
         </w:rPr>
         <w:br/>
-        <w:t>@import "</w:t>
-      </w:r>
-      <w:proofErr w:type="spellStart"/>
-      <w:r>
-        <w:rPr>
-          <w:lang w:val="en-GB"/>
-        </w:rPr>
-        <w:t>oxid.less</w:t>
-      </w:r>
-      <w:proofErr w:type="spellEnd"/>
-      <w:r>
-        <w:rPr>
-          <w:lang w:val="en-GB"/>
-        </w:rPr>
-        <w:t xml:space="preserve">" </w:t>
+        <w:t xml:space="preserve">@import "oxid.less" </w:t>
       </w:r>
     </w:p>
     <w:p>
@@ -4003,57 +3760,21 @@
         <w:rPr>
           <w:lang w:val="en-GB"/>
         </w:rPr>
-        <w:t xml:space="preserve">// skin specific variables and </w:t>
-      </w:r>
-      <w:proofErr w:type="spellStart"/>
-      <w:r>
-        <w:rPr>
-          <w:lang w:val="en-GB"/>
-        </w:rPr>
-        <w:t>mixins</w:t>
-      </w:r>
-      <w:proofErr w:type="spellEnd"/>
+        <w:t>// skin specific variables and mixins</w:t>
+      </w:r>
       <w:r>
         <w:rPr>
           <w:lang w:val="en-GB"/>
         </w:rPr>
         <w:br/>
-        <w:t>@import "{prefix}_</w:t>
-      </w:r>
-      <w:proofErr w:type="spellStart"/>
-      <w:r>
-        <w:rPr>
-          <w:lang w:val="en-GB"/>
-        </w:rPr>
-        <w:t>variables.less</w:t>
-      </w:r>
-      <w:proofErr w:type="spellEnd"/>
-      <w:r>
-        <w:rPr>
-          <w:lang w:val="en-GB"/>
-        </w:rPr>
-        <w:t xml:space="preserve">" </w:t>
+        <w:t xml:space="preserve">@import "{prefix}_variables.less" </w:t>
       </w:r>
       <w:r>
         <w:rPr>
           <w:lang w:val="en-GB"/>
         </w:rPr>
         <w:br/>
-        <w:t>@import "{prefix}_</w:t>
-      </w:r>
-      <w:proofErr w:type="spellStart"/>
-      <w:r>
-        <w:rPr>
-          <w:lang w:val="en-GB"/>
-        </w:rPr>
-        <w:t>mixins.less</w:t>
-      </w:r>
-      <w:proofErr w:type="spellEnd"/>
-      <w:r>
-        <w:rPr>
-          <w:lang w:val="en-GB"/>
-        </w:rPr>
-        <w:t xml:space="preserve">" </w:t>
+        <w:t xml:space="preserve">@import "{prefix}_mixins.less" </w:t>
       </w:r>
     </w:p>
     <w:p>
@@ -4072,56 +3793,14 @@
           <w:lang w:val="en-GB"/>
         </w:rPr>
         <w:br/>
-        <w:t>@import "{prefix}_components/{prefix}_</w:t>
-      </w:r>
-      <w:proofErr w:type="spellStart"/>
-      <w:r>
-        <w:rPr>
-          <w:lang w:val="en-GB"/>
-        </w:rPr>
-        <w:t>component.less</w:t>
-      </w:r>
-      <w:proofErr w:type="spellEnd"/>
-      <w:r>
-        <w:rPr>
-          <w:lang w:val="en-GB"/>
-        </w:rPr>
-        <w:t xml:space="preserve">" </w:t>
+        <w:t xml:space="preserve">@import "{prefix}_components/{prefix}_component.less" </w:t>
       </w:r>
       <w:r>
         <w:rPr>
           <w:lang w:val="en-GB"/>
         </w:rPr>
         <w:br/>
-        <w:t>@import "{prefix}_</w:t>
-      </w:r>
-      <w:proofErr w:type="spellStart"/>
-      <w:r>
-        <w:rPr>
-          <w:lang w:val="en-GB"/>
-        </w:rPr>
-        <w:t>domain_components</w:t>
-      </w:r>
-      <w:proofErr w:type="spellEnd"/>
-      <w:r>
-        <w:rPr>
-          <w:lang w:val="en-GB"/>
-        </w:rPr>
-        <w:t>/{prefix}_</w:t>
-      </w:r>
-      <w:proofErr w:type="spellStart"/>
-      <w:r>
-        <w:rPr>
-          <w:lang w:val="en-GB"/>
-        </w:rPr>
-        <w:t>domain_component.less</w:t>
-      </w:r>
-      <w:proofErr w:type="spellEnd"/>
-      <w:r>
-        <w:rPr>
-          <w:lang w:val="en-GB"/>
-        </w:rPr>
-        <w:t xml:space="preserve">" </w:t>
+        <w:t xml:space="preserve">@import "{prefix}_domain_components/{prefix}_domain_component.less" </w:t>
       </w:r>
     </w:p>
     <w:p>
@@ -4162,14 +3841,12 @@
         </w:rPr>
         <w:t xml:space="preserve">However if some components have to be rewritten from scratch or will not be used, </w:t>
       </w:r>
-      <w:proofErr w:type="spellStart"/>
       <w:r>
         <w:rPr>
           <w:rStyle w:val="DateinamenundPfadeZchn"/>
         </w:rPr>
         <w:t>oxid.less</w:t>
       </w:r>
-      <w:proofErr w:type="spellEnd"/>
       <w:r>
         <w:rPr>
           <w:lang w:val="en-GB"/>
@@ -4180,35 +3857,7 @@
         <w:rPr>
           <w:rStyle w:val="DateinamenundPfadeZchn"/>
         </w:rPr>
-        <w:t>{</w:t>
-      </w:r>
-      <w:proofErr w:type="spellStart"/>
-      <w:r>
-        <w:rPr>
-          <w:rStyle w:val="DateinamenundPfadeZchn"/>
-        </w:rPr>
-        <w:t>prefix</w:t>
-      </w:r>
-      <w:proofErr w:type="spellEnd"/>
-      <w:r>
-        <w:rPr>
-          <w:rStyle w:val="DateinamenundPfadeZchn"/>
-        </w:rPr>
-        <w:t>}</w:t>
-      </w:r>
-      <w:proofErr w:type="spellStart"/>
-      <w:r>
-        <w:rPr>
-          <w:rStyle w:val="DateinamenundPfadeZchn"/>
-        </w:rPr>
-        <w:t>name.less</w:t>
-      </w:r>
-      <w:proofErr w:type="spellEnd"/>
-      <w:r>
-        <w:rPr>
-          <w:rStyle w:val="DateinamenundPfadeZchn"/>
-        </w:rPr>
-        <w:t xml:space="preserve"> </w:t>
+        <w:t xml:space="preserve">{prefix}name.less </w:t>
       </w:r>
       <w:r>
         <w:rPr>
@@ -4226,21 +3875,7 @@
         <w:rPr>
           <w:lang w:val="en-GB"/>
         </w:rPr>
-        <w:t xml:space="preserve">, components, </w:t>
-      </w:r>
-      <w:proofErr w:type="spellStart"/>
-      <w:r>
-        <w:rPr>
-          <w:lang w:val="en-GB"/>
-        </w:rPr>
-        <w:t>mixins</w:t>
-      </w:r>
-      <w:proofErr w:type="spellEnd"/>
-      <w:r>
-        <w:rPr>
-          <w:lang w:val="en-GB"/>
-        </w:rPr>
-        <w:t xml:space="preserve"> and custom files like this:</w:t>
+        <w:t>, components, mixins and custom files like this:</w:t>
       </w:r>
     </w:p>
     <w:p>
@@ -4259,63 +3894,21 @@
           <w:lang w:val="en-GB"/>
         </w:rPr>
         <w:br/>
-        <w:t>@import "bootstrap/</w:t>
-      </w:r>
-      <w:proofErr w:type="spellStart"/>
-      <w:r>
-        <w:rPr>
-          <w:lang w:val="en-GB"/>
-        </w:rPr>
-        <w:t>bootstrap.less</w:t>
-      </w:r>
-      <w:proofErr w:type="spellEnd"/>
-      <w:r>
-        <w:rPr>
-          <w:lang w:val="en-GB"/>
-        </w:rPr>
-        <w:t>";</w:t>
+        <w:t>@import "bootstrap/bootstrap.less";</w:t>
       </w:r>
       <w:r>
         <w:rPr>
           <w:lang w:val="en-GB"/>
         </w:rPr>
         <w:br/>
-        <w:t>@import "</w:t>
-      </w:r>
-      <w:proofErr w:type="spellStart"/>
-      <w:r>
-        <w:rPr>
-          <w:lang w:val="en-GB"/>
-        </w:rPr>
-        <w:t>glyphicons.less</w:t>
-      </w:r>
-      <w:proofErr w:type="spellEnd"/>
-      <w:r>
-        <w:rPr>
-          <w:lang w:val="en-GB"/>
-        </w:rPr>
-        <w:t>";</w:t>
+        <w:t>@import "glyphicons.less";</w:t>
       </w:r>
       <w:r>
         <w:rPr>
           <w:lang w:val="en-GB"/>
         </w:rPr>
         <w:br/>
-        <w:t>@import "</w:t>
-      </w:r>
-      <w:proofErr w:type="spellStart"/>
-      <w:r>
-        <w:rPr>
-          <w:lang w:val="en-GB"/>
-        </w:rPr>
-        <w:t>navs.less</w:t>
-      </w:r>
-      <w:proofErr w:type="spellEnd"/>
-      <w:r>
-        <w:rPr>
-          <w:lang w:val="en-GB"/>
-        </w:rPr>
-        <w:t>";</w:t>
+        <w:t>@import "navs.less";</w:t>
       </w:r>
     </w:p>
     <w:p>
@@ -4327,57 +3920,21 @@
         <w:rPr>
           <w:lang w:val="en-GB"/>
         </w:rPr>
-        <w:t xml:space="preserve">// Import theme's default variables and </w:t>
-      </w:r>
-      <w:proofErr w:type="spellStart"/>
-      <w:r>
-        <w:rPr>
-          <w:lang w:val="en-GB"/>
-        </w:rPr>
-        <w:t>mixins</w:t>
-      </w:r>
-      <w:proofErr w:type="spellEnd"/>
+        <w:t>// Import theme's default variables and mixins</w:t>
+      </w:r>
       <w:r>
         <w:rPr>
           <w:lang w:val="en-GB"/>
         </w:rPr>
         <w:br/>
-        <w:t>@import "</w:t>
-      </w:r>
-      <w:proofErr w:type="spellStart"/>
-      <w:r>
-        <w:rPr>
-          <w:lang w:val="en-GB"/>
-        </w:rPr>
-        <w:t>variables.less</w:t>
-      </w:r>
-      <w:proofErr w:type="spellEnd"/>
-      <w:r>
-        <w:rPr>
-          <w:lang w:val="en-GB"/>
-        </w:rPr>
-        <w:t>";</w:t>
+        <w:t>@import "variables.less";</w:t>
       </w:r>
       <w:r>
         <w:rPr>
           <w:lang w:val="en-GB"/>
         </w:rPr>
         <w:br/>
-        <w:t>@import "</w:t>
-      </w:r>
-      <w:proofErr w:type="spellStart"/>
-      <w:r>
-        <w:rPr>
-          <w:lang w:val="en-GB"/>
-        </w:rPr>
-        <w:t>mixins.less</w:t>
-      </w:r>
-      <w:proofErr w:type="spellEnd"/>
-      <w:r>
-        <w:rPr>
-          <w:lang w:val="en-GB"/>
-        </w:rPr>
-        <w:t>";</w:t>
+        <w:t>@import "mixins.less";</w:t>
       </w:r>
     </w:p>
     <w:p>
@@ -4389,77 +3946,21 @@
         <w:rPr>
           <w:lang w:val="en-GB"/>
         </w:rPr>
-        <w:t xml:space="preserve">// Skip components which has to be </w:t>
-      </w:r>
-      <w:proofErr w:type="spellStart"/>
-      <w:r>
-        <w:rPr>
-          <w:lang w:val="en-GB"/>
-        </w:rPr>
-        <w:t>overwriten</w:t>
-      </w:r>
-      <w:proofErr w:type="spellEnd"/>
-      <w:r>
-        <w:rPr>
-          <w:lang w:val="en-GB"/>
-        </w:rPr>
-        <w:t xml:space="preserve"> completely</w:t>
+        <w:t>// Skip components which has to be overwriten completely</w:t>
       </w:r>
       <w:r>
         <w:rPr>
           <w:lang w:val="en-GB"/>
         </w:rPr>
         <w:br/>
-        <w:t>@import "components/</w:t>
-      </w:r>
-      <w:proofErr w:type="spellStart"/>
-      <w:r>
-        <w:rPr>
-          <w:lang w:val="en-GB"/>
-        </w:rPr>
-        <w:t>main_nav.less</w:t>
-      </w:r>
-      <w:proofErr w:type="spellEnd"/>
-      <w:r>
-        <w:rPr>
-          <w:lang w:val="en-GB"/>
-        </w:rPr>
-        <w:t>";</w:t>
+        <w:t>@import "components/main_nav.less";</w:t>
       </w:r>
       <w:r>
         <w:rPr>
           <w:lang w:val="en-GB"/>
         </w:rPr>
         <w:br/>
-        <w:t>@import "</w:t>
-      </w:r>
-      <w:proofErr w:type="spellStart"/>
-      <w:r>
-        <w:rPr>
-          <w:lang w:val="en-GB"/>
-        </w:rPr>
-        <w:t>domain_components</w:t>
-      </w:r>
-      <w:proofErr w:type="spellEnd"/>
-      <w:r>
-        <w:rPr>
-          <w:lang w:val="en-GB"/>
-        </w:rPr>
-        <w:t>/</w:t>
-      </w:r>
-      <w:proofErr w:type="spellStart"/>
-      <w:r>
-        <w:rPr>
-          <w:lang w:val="en-GB"/>
-        </w:rPr>
-        <w:t>scaffolding.less</w:t>
-      </w:r>
-      <w:proofErr w:type="spellEnd"/>
-      <w:r>
-        <w:rPr>
-          <w:lang w:val="en-GB"/>
-        </w:rPr>
-        <w:t>";</w:t>
+        <w:t>@import "domain_components/scaffolding.less";</w:t>
       </w:r>
     </w:p>
     <w:p>
@@ -4471,57 +3972,21 @@
         <w:rPr>
           <w:lang w:val="en-GB"/>
         </w:rPr>
-        <w:t xml:space="preserve">// Import skin variables and </w:t>
-      </w:r>
-      <w:proofErr w:type="spellStart"/>
-      <w:r>
-        <w:rPr>
-          <w:lang w:val="en-GB"/>
-        </w:rPr>
-        <w:t>mixins</w:t>
-      </w:r>
-      <w:proofErr w:type="spellEnd"/>
+        <w:t>// Import skin variables and mixins</w:t>
+      </w:r>
       <w:r>
         <w:rPr>
           <w:lang w:val="en-GB"/>
         </w:rPr>
         <w:br/>
-        <w:t>@import "{prefix}_</w:t>
-      </w:r>
-      <w:proofErr w:type="spellStart"/>
-      <w:r>
-        <w:rPr>
-          <w:lang w:val="en-GB"/>
-        </w:rPr>
-        <w:t>variables.less</w:t>
-      </w:r>
-      <w:proofErr w:type="spellEnd"/>
-      <w:r>
-        <w:rPr>
-          <w:lang w:val="en-GB"/>
-        </w:rPr>
-        <w:t xml:space="preserve">" </w:t>
+        <w:t xml:space="preserve">@import "{prefix}_variables.less" </w:t>
       </w:r>
       <w:r>
         <w:rPr>
           <w:lang w:val="en-GB"/>
         </w:rPr>
         <w:br/>
-        <w:t>@import "{prefix}_</w:t>
-      </w:r>
-      <w:proofErr w:type="spellStart"/>
-      <w:r>
-        <w:rPr>
-          <w:lang w:val="en-GB"/>
-        </w:rPr>
-        <w:t>mixins.less</w:t>
-      </w:r>
-      <w:proofErr w:type="spellEnd"/>
-      <w:r>
-        <w:rPr>
-          <w:lang w:val="en-GB"/>
-        </w:rPr>
-        <w:t xml:space="preserve">" </w:t>
+        <w:t xml:space="preserve">@import "{prefix}_mixins.less" </w:t>
       </w:r>
     </w:p>
     <w:p>
@@ -4540,21 +4005,7 @@
           <w:lang w:val="en-GB"/>
         </w:rPr>
         <w:br/>
-        <w:t>@import "{prefix}_components/{prefix}_</w:t>
-      </w:r>
-      <w:proofErr w:type="spellStart"/>
-      <w:r>
-        <w:rPr>
-          <w:lang w:val="en-GB"/>
-        </w:rPr>
-        <w:t>component.less</w:t>
-      </w:r>
-      <w:proofErr w:type="spellEnd"/>
-      <w:r>
-        <w:rPr>
-          <w:lang w:val="en-GB"/>
-        </w:rPr>
-        <w:t xml:space="preserve">" </w:t>
+        <w:t xml:space="preserve">@import "{prefix}_components/{prefix}_component.less" </w:t>
       </w:r>
       <w:r>
         <w:rPr>
@@ -4567,35 +4018,7 @@
           <w:lang w:val="en-GB"/>
         </w:rPr>
         <w:lastRenderedPageBreak/>
-        <w:t>@import "{prefix}_</w:t>
-      </w:r>
-      <w:proofErr w:type="spellStart"/>
-      <w:r>
-        <w:rPr>
-          <w:lang w:val="en-GB"/>
-        </w:rPr>
-        <w:t>domain_components</w:t>
-      </w:r>
-      <w:proofErr w:type="spellEnd"/>
-      <w:r>
-        <w:rPr>
-          <w:lang w:val="en-GB"/>
-        </w:rPr>
-        <w:t>/{prefix}_</w:t>
-      </w:r>
-      <w:proofErr w:type="spellStart"/>
-      <w:r>
-        <w:rPr>
-          <w:lang w:val="en-GB"/>
-        </w:rPr>
-        <w:t>domain_component.less</w:t>
-      </w:r>
-      <w:proofErr w:type="spellEnd"/>
-      <w:r>
-        <w:rPr>
-          <w:lang w:val="en-GB"/>
-        </w:rPr>
-        <w:t xml:space="preserve">" </w:t>
+        <w:t xml:space="preserve">@import "{prefix}_domain_components/{prefix}_domain_component.less" </w:t>
       </w:r>
     </w:p>
     <w:p>
@@ -4620,14 +4043,12 @@
         </w:rPr>
         <w:t xml:space="preserve">All theme variables are stored in </w:t>
       </w:r>
-      <w:proofErr w:type="spellStart"/>
       <w:r>
         <w:rPr>
           <w:rStyle w:val="DateinamenundPfadeZchn"/>
         </w:rPr>
         <w:t>variables.less</w:t>
       </w:r>
-      <w:proofErr w:type="spellEnd"/>
       <w:r>
         <w:rPr>
           <w:lang w:val="en-GB"/>
@@ -4638,202 +4059,120 @@
         <w:rPr>
           <w:rStyle w:val="DateinamenundPfadeZchn"/>
         </w:rPr>
-        <w:t>{</w:t>
-      </w:r>
-      <w:proofErr w:type="spellStart"/>
+        <w:t>{prefix}_variables.less</w:t>
+      </w:r>
+      <w:r>
+        <w:rPr>
+          <w:lang w:val="en-GB"/>
+        </w:rPr>
+        <w:t xml:space="preserve">), where values can be changed. </w:t>
+      </w:r>
+    </w:p>
+    <w:p>
+      <w:pPr>
+        <w:pStyle w:val="Textbody"/>
+        <w:rPr>
+          <w:lang w:val="en-GB"/>
+        </w:rPr>
+      </w:pPr>
+      <w:r>
+        <w:rPr>
+          <w:lang w:val="en-GB"/>
+        </w:rPr>
+        <w:t xml:space="preserve">So if </w:t>
+      </w:r>
+      <w:bookmarkStart w:id="15" w:name="__DdeLink__2421_1622524452"/>
+      <w:r>
+        <w:rPr>
+          <w:rStyle w:val="BenutzereingabenundCodeZchn"/>
+        </w:rPr>
+        <w:t>@border-width: 1px;</w:t>
+      </w:r>
+      <w:bookmarkEnd w:id="15"/>
+      <w:r>
+        <w:rPr>
+          <w:lang w:val="en-GB"/>
+        </w:rPr>
+        <w:t xml:space="preserve"> is defined in our </w:t>
+      </w:r>
       <w:r>
         <w:rPr>
           <w:rStyle w:val="DateinamenundPfadeZchn"/>
         </w:rPr>
-        <w:t>prefix</w:t>
-      </w:r>
-      <w:proofErr w:type="spellEnd"/>
+        <w:t>variables.less</w:t>
+      </w:r>
+      <w:r>
+        <w:rPr>
+          <w:lang w:val="en-GB"/>
+        </w:rPr>
+        <w:t xml:space="preserve"> file, by adding the same variable with </w:t>
+      </w:r>
+      <w:r>
+        <w:rPr>
+          <w:lang w:val="en-GB"/>
+        </w:rPr>
+        <w:t xml:space="preserve">a </w:t>
+      </w:r>
+      <w:r>
+        <w:rPr>
+          <w:lang w:val="en-GB"/>
+        </w:rPr>
+        <w:t xml:space="preserve">different value </w:t>
+      </w:r>
+      <w:r>
+        <w:rPr>
+          <w:rStyle w:val="BenutzereingabenundCodeZchn"/>
+        </w:rPr>
+        <w:t>@border-width: 5px;</w:t>
+      </w:r>
+      <w:r>
+        <w:rPr>
+          <w:lang w:val="en-GB"/>
+        </w:rPr>
+        <w:t xml:space="preserve"> to </w:t>
+      </w:r>
       <w:r>
         <w:rPr>
           <w:rStyle w:val="DateinamenundPfadeZchn"/>
         </w:rPr>
-        <w:t>}_</w:t>
-      </w:r>
-      <w:proofErr w:type="spellStart"/>
-      <w:r>
-        <w:rPr>
-          <w:rStyle w:val="DateinamenundPfadeZchn"/>
-        </w:rPr>
-        <w:t>variables.less</w:t>
-      </w:r>
-      <w:proofErr w:type="spellEnd"/>
-      <w:r>
-        <w:rPr>
-          <w:lang w:val="en-GB"/>
-        </w:rPr>
-        <w:t xml:space="preserve">), where values can be changed. </w:t>
-      </w:r>
-    </w:p>
-    <w:p>
-      <w:pPr>
-        <w:pStyle w:val="Textbody"/>
-        <w:rPr>
-          <w:lang w:val="en-GB"/>
-        </w:rPr>
-      </w:pPr>
-      <w:r>
-        <w:rPr>
-          <w:lang w:val="en-GB"/>
-        </w:rPr>
-        <w:t xml:space="preserve">So if </w:t>
-      </w:r>
-      <w:bookmarkStart w:id="15" w:name="__DdeLink__2421_1622524452"/>
+        <w:t>{prefix}_variables.less</w:t>
+      </w:r>
+      <w:r>
+        <w:rPr>
+          <w:lang w:val="en-GB"/>
+        </w:rPr>
+        <w:t xml:space="preserve"> file – this value will </w:t>
+      </w:r>
+      <w:r>
+        <w:rPr>
+          <w:lang w:val="en-GB"/>
+        </w:rPr>
+        <w:t xml:space="preserve">be </w:t>
+      </w:r>
+      <w:r>
+        <w:rPr>
+          <w:lang w:val="en-GB"/>
+        </w:rPr>
+        <w:t>change</w:t>
+      </w:r>
+      <w:r>
+        <w:rPr>
+          <w:lang w:val="en-GB"/>
+        </w:rPr>
+        <w:t>d</w:t>
+      </w:r>
+      <w:r>
+        <w:rPr>
+          <w:lang w:val="en-GB"/>
+        </w:rPr>
+        <w:t xml:space="preserve"> everywhere where </w:t>
+      </w:r>
       <w:r>
         <w:rPr>
           <w:rStyle w:val="BenutzereingabenundCodeZchn"/>
         </w:rPr>
-        <w:t>@</w:t>
-      </w:r>
-      <w:proofErr w:type="spellStart"/>
-      <w:r>
-        <w:rPr>
-          <w:rStyle w:val="BenutzereingabenundCodeZchn"/>
-        </w:rPr>
-        <w:t>border-width</w:t>
-      </w:r>
-      <w:proofErr w:type="spellEnd"/>
-      <w:r>
-        <w:rPr>
-          <w:rStyle w:val="BenutzereingabenundCodeZchn"/>
-        </w:rPr>
-        <w:t>: 1px;</w:t>
-      </w:r>
-      <w:bookmarkEnd w:id="15"/>
-      <w:r>
-        <w:rPr>
-          <w:lang w:val="en-GB"/>
-        </w:rPr>
-        <w:t xml:space="preserve"> is defined in our </w:t>
-      </w:r>
-      <w:proofErr w:type="spellStart"/>
-      <w:r>
-        <w:rPr>
-          <w:rStyle w:val="DateinamenundPfadeZchn"/>
-        </w:rPr>
-        <w:t>variables.less</w:t>
-      </w:r>
-      <w:proofErr w:type="spellEnd"/>
-      <w:r>
-        <w:rPr>
-          <w:lang w:val="en-GB"/>
-        </w:rPr>
-        <w:t xml:space="preserve"> file, by adding the same variable with </w:t>
-      </w:r>
-      <w:r>
-        <w:rPr>
-          <w:lang w:val="en-GB"/>
-        </w:rPr>
-        <w:t xml:space="preserve">a </w:t>
-      </w:r>
-      <w:r>
-        <w:rPr>
-          <w:lang w:val="en-GB"/>
-        </w:rPr>
-        <w:t xml:space="preserve">different value </w:t>
-      </w:r>
-      <w:r>
-        <w:rPr>
-          <w:rStyle w:val="BenutzereingabenundCodeZchn"/>
-        </w:rPr>
-        <w:t>@</w:t>
-      </w:r>
-      <w:proofErr w:type="spellStart"/>
-      <w:r>
-        <w:rPr>
-          <w:rStyle w:val="BenutzereingabenundCodeZchn"/>
-        </w:rPr>
-        <w:t>border-width</w:t>
-      </w:r>
-      <w:proofErr w:type="spellEnd"/>
-      <w:r>
-        <w:rPr>
-          <w:rStyle w:val="BenutzereingabenundCodeZchn"/>
-        </w:rPr>
-        <w:t>: 5px;</w:t>
-      </w:r>
-      <w:r>
-        <w:rPr>
-          <w:lang w:val="en-GB"/>
-        </w:rPr>
-        <w:t xml:space="preserve"> to </w:t>
-      </w:r>
-      <w:r>
-        <w:rPr>
-          <w:rStyle w:val="DateinamenundPfadeZchn"/>
-        </w:rPr>
-        <w:t>{</w:t>
-      </w:r>
-      <w:proofErr w:type="spellStart"/>
-      <w:r>
-        <w:rPr>
-          <w:rStyle w:val="DateinamenundPfadeZchn"/>
-        </w:rPr>
-        <w:t>prefix</w:t>
-      </w:r>
-      <w:proofErr w:type="spellEnd"/>
-      <w:r>
-        <w:rPr>
-          <w:rStyle w:val="DateinamenundPfadeZchn"/>
-        </w:rPr>
-        <w:t>}_</w:t>
-      </w:r>
-      <w:proofErr w:type="spellStart"/>
-      <w:r>
-        <w:rPr>
-          <w:rStyle w:val="DateinamenundPfadeZchn"/>
-        </w:rPr>
-        <w:t>variables.less</w:t>
-      </w:r>
-      <w:proofErr w:type="spellEnd"/>
-      <w:r>
-        <w:rPr>
-          <w:lang w:val="en-GB"/>
-        </w:rPr>
-        <w:t xml:space="preserve"> file – this value will </w:t>
-      </w:r>
-      <w:r>
-        <w:rPr>
-          <w:lang w:val="en-GB"/>
-        </w:rPr>
-        <w:t xml:space="preserve">be </w:t>
-      </w:r>
-      <w:r>
-        <w:rPr>
-          <w:lang w:val="en-GB"/>
-        </w:rPr>
-        <w:t>change</w:t>
-      </w:r>
-      <w:r>
-        <w:rPr>
-          <w:lang w:val="en-GB"/>
-        </w:rPr>
-        <w:t>d</w:t>
-      </w:r>
-      <w:r>
-        <w:rPr>
-          <w:lang w:val="en-GB"/>
-        </w:rPr>
-        <w:t xml:space="preserve"> everywhere where </w:t>
-      </w:r>
-      <w:r>
-        <w:rPr>
-          <w:rStyle w:val="BenutzereingabenundCodeZchn"/>
-        </w:rPr>
-        <w:t>@</w:t>
-      </w:r>
-      <w:proofErr w:type="spellStart"/>
-      <w:r>
-        <w:rPr>
-          <w:rStyle w:val="BenutzereingabenundCodeZchn"/>
-        </w:rPr>
-        <w:t>border-width</w:t>
-      </w:r>
-      <w:proofErr w:type="spellEnd"/>
+        <w:t>@border-width</w:t>
+      </w:r>
       <w:r>
         <w:rPr>
           <w:lang w:val="en-GB"/>
@@ -5096,21 +4435,7 @@
         <w:rPr>
           <w:lang w:val="en-GB"/>
         </w:rPr>
-        <w:t xml:space="preserve">mobile theme. To make scaling easier, </w:t>
-      </w:r>
-      <w:proofErr w:type="spellStart"/>
-      <w:r>
-        <w:rPr>
-          <w:lang w:val="en-GB"/>
-        </w:rPr>
-        <w:t>mixins</w:t>
-      </w:r>
-      <w:proofErr w:type="spellEnd"/>
-      <w:r>
-        <w:rPr>
-          <w:lang w:val="en-GB"/>
-        </w:rPr>
-        <w:t xml:space="preserve"> with media queries were introduced and are used in most of the components to make them scale depending on the resolution. When this is not enough, components can have their own media queries.</w:t>
+        <w:t>mobile theme. To make scaling easier, mixins with media queries were introduced and are used in most of the components to make them scale depending on the resolution. When this is not enough, components can have their own media queries.</w:t>
       </w:r>
     </w:p>
     <w:p>
@@ -5121,14 +4446,9 @@
       </w:pPr>
       <w:bookmarkStart w:id="18" w:name="_Toc361661106"/>
       <w:r>
-        <w:t xml:space="preserve">Scaling with </w:t>
-      </w:r>
-      <w:proofErr w:type="spellStart"/>
-      <w:r>
-        <w:t>Mixins</w:t>
+        <w:t>Scaling with Mixins</w:t>
       </w:r>
       <w:bookmarkEnd w:id="18"/>
-      <w:proofErr w:type="spellEnd"/>
     </w:p>
     <w:p>
       <w:pPr>
@@ -5138,21 +4458,7 @@
         <w:rPr>
           <w:lang w:val="en-GB"/>
         </w:rPr>
-        <w:t xml:space="preserve">Media queries </w:t>
-      </w:r>
-      <w:proofErr w:type="spellStart"/>
-      <w:r>
-        <w:rPr>
-          <w:lang w:val="en-GB"/>
-        </w:rPr>
-        <w:t>mixins</w:t>
-      </w:r>
-      <w:proofErr w:type="spellEnd"/>
-      <w:r>
-        <w:rPr>
-          <w:lang w:val="en-GB"/>
-        </w:rPr>
-        <w:t xml:space="preserve"> are used when </w:t>
+        <w:t xml:space="preserve">Media queries mixins are used when </w:t>
       </w:r>
       <w:r>
         <w:rPr>
@@ -5188,35 +4494,7 @@
         <w:rPr>
           <w:lang w:val="en-GB"/>
         </w:rPr>
-        <w:t xml:space="preserve">resolution. These </w:t>
-      </w:r>
-      <w:proofErr w:type="spellStart"/>
-      <w:r>
-        <w:rPr>
-          <w:lang w:val="en-GB"/>
-        </w:rPr>
-        <w:t>mixins</w:t>
-      </w:r>
-      <w:proofErr w:type="spellEnd"/>
-      <w:r>
-        <w:rPr>
-          <w:lang w:val="en-GB"/>
-        </w:rPr>
-        <w:t xml:space="preserve"> can be used like original </w:t>
-      </w:r>
-      <w:proofErr w:type="spellStart"/>
-      <w:r>
-        <w:rPr>
-          <w:lang w:val="en-GB"/>
-        </w:rPr>
-        <w:t>css</w:t>
-      </w:r>
-      <w:proofErr w:type="spellEnd"/>
-      <w:r>
-        <w:rPr>
-          <w:lang w:val="en-GB"/>
-        </w:rPr>
-        <w:t xml:space="preserve"> properties:</w:t>
+        <w:t>resolution. These mixins can be used like original css properties:</w:t>
       </w:r>
     </w:p>
     <w:p>
@@ -5261,21 +4539,7 @@
         <w:rPr>
           <w:lang w:val="en-GB"/>
         </w:rPr>
-        <w:t xml:space="preserve">Currently there are </w:t>
-      </w:r>
-      <w:proofErr w:type="spellStart"/>
-      <w:r>
-        <w:rPr>
-          <w:lang w:val="en-GB"/>
-        </w:rPr>
-        <w:t>mixins</w:t>
-      </w:r>
-      <w:proofErr w:type="spellEnd"/>
-      <w:r>
-        <w:rPr>
-          <w:lang w:val="en-GB"/>
-        </w:rPr>
-        <w:t xml:space="preserve"> for </w:t>
+        <w:t xml:space="preserve">Currently there are mixins for </w:t>
       </w:r>
       <w:r>
         <w:rPr>
@@ -5353,21 +4617,7 @@
         <w:rPr>
           <w:lang w:val="en-GB"/>
         </w:rPr>
-        <w:t xml:space="preserve">. If these </w:t>
-      </w:r>
-      <w:proofErr w:type="spellStart"/>
-      <w:r>
-        <w:rPr>
-          <w:lang w:val="en-GB"/>
-        </w:rPr>
-        <w:t>mixins</w:t>
-      </w:r>
-      <w:proofErr w:type="spellEnd"/>
-      <w:r>
-        <w:rPr>
-          <w:lang w:val="en-GB"/>
-        </w:rPr>
-        <w:t xml:space="preserve"> </w:t>
+        <w:t xml:space="preserve">. If these mixins </w:t>
       </w:r>
       <w:r>
         <w:rPr>
@@ -5379,21 +4629,7 @@
         <w:rPr>
           <w:lang w:val="en-GB"/>
         </w:rPr>
-        <w:t xml:space="preserve"> not enough, new </w:t>
-      </w:r>
-      <w:proofErr w:type="spellStart"/>
-      <w:r>
-        <w:rPr>
-          <w:lang w:val="en-GB"/>
-        </w:rPr>
-        <w:t>mixins</w:t>
-      </w:r>
-      <w:proofErr w:type="spellEnd"/>
-      <w:r>
-        <w:rPr>
-          <w:lang w:val="en-GB"/>
-        </w:rPr>
-        <w:t xml:space="preserve"> can be created at </w:t>
+        <w:t xml:space="preserve"> not enough, new mixins can be created at </w:t>
       </w:r>
       <w:r>
         <w:rPr>
@@ -5405,21 +4641,7 @@
         <w:rPr>
           <w:lang w:val="en-GB"/>
         </w:rPr>
-        <w:t xml:space="preserve">custom </w:t>
-      </w:r>
-      <w:proofErr w:type="spellStart"/>
-      <w:r>
-        <w:rPr>
-          <w:lang w:val="en-GB"/>
-        </w:rPr>
-        <w:t>mixins</w:t>
-      </w:r>
-      <w:proofErr w:type="spellEnd"/>
-      <w:r>
-        <w:rPr>
-          <w:lang w:val="en-GB"/>
-        </w:rPr>
-        <w:t xml:space="preserve"> file.</w:t>
+        <w:t>custom mixins file.</w:t>
       </w:r>
     </w:p>
     <w:p>
@@ -5469,21 +4691,7 @@
         <w:rPr>
           <w:lang w:val="en-GB"/>
         </w:rPr>
-        <w:t xml:space="preserve"> which wraps </w:t>
-      </w:r>
-      <w:proofErr w:type="spellStart"/>
-      <w:r>
-        <w:rPr>
-          <w:lang w:val="en-GB"/>
-        </w:rPr>
-        <w:t>stylesheet</w:t>
-      </w:r>
-      <w:proofErr w:type="spellEnd"/>
-      <w:r>
-        <w:rPr>
-          <w:lang w:val="en-GB"/>
-        </w:rPr>
-        <w:t xml:space="preserve"> like this:</w:t>
+        <w:t xml:space="preserve"> which wraps stylesheet like this:</w:t>
       </w:r>
     </w:p>
     <w:p/>
@@ -5492,87 +4700,15 @@
         <w:pStyle w:val="BenutzereingabenundCode"/>
       </w:pPr>
       <w:r>
-        <w:t>.</w:t>
-      </w:r>
-      <w:proofErr w:type="spellStart"/>
-      <w:r>
-        <w:t>steps</w:t>
-      </w:r>
-      <w:proofErr w:type="spellEnd"/>
-      <w:r>
-        <w:t xml:space="preserve"> .</w:t>
-      </w:r>
-      <w:proofErr w:type="spellStart"/>
-      <w:r>
-        <w:t>step</w:t>
-      </w:r>
-      <w:proofErr w:type="spellEnd"/>
-      <w:r>
-        <w:t>-name {</w:t>
+        <w:t>.steps .step-name {</w:t>
       </w:r>
       <w:r>
         <w:br/>
-        <w:t xml:space="preserve">    @</w:t>
-      </w:r>
-      <w:proofErr w:type="spellStart"/>
-      <w:r>
-        <w:t>media</w:t>
-      </w:r>
-      <w:proofErr w:type="spellEnd"/>
-      <w:r>
-        <w:t xml:space="preserve"> </w:t>
-      </w:r>
-      <w:proofErr w:type="spellStart"/>
-      <w:r>
-        <w:t>screen</w:t>
-      </w:r>
-      <w:proofErr w:type="spellEnd"/>
-      <w:r>
-        <w:t xml:space="preserve"> </w:t>
-      </w:r>
-      <w:proofErr w:type="spellStart"/>
-      <w:r>
-        <w:t>and</w:t>
-      </w:r>
-      <w:proofErr w:type="spellEnd"/>
-      <w:r>
-        <w:t xml:space="preserve"> (min-</w:t>
-      </w:r>
-      <w:proofErr w:type="spellStart"/>
-      <w:r>
-        <w:t>width</w:t>
-      </w:r>
-      <w:proofErr w:type="spellEnd"/>
-      <w:r>
-        <w:t>:  @</w:t>
-      </w:r>
-      <w:proofErr w:type="spellStart"/>
-      <w:r>
-        <w:t>screen</w:t>
-      </w:r>
-      <w:proofErr w:type="spellEnd"/>
-      <w:r>
-        <w:t>-large) {</w:t>
+        <w:t xml:space="preserve">    @media screen and (min-width:  @screen-large) {</w:t>
       </w:r>
       <w:r>
         <w:br/>
-        <w:t xml:space="preserve">        </w:t>
-      </w:r>
-      <w:proofErr w:type="spellStart"/>
-      <w:r>
-        <w:t>display</w:t>
-      </w:r>
-      <w:proofErr w:type="spellEnd"/>
-      <w:r>
-        <w:t xml:space="preserve">: </w:t>
-      </w:r>
-      <w:proofErr w:type="spellStart"/>
-      <w:r>
-        <w:t>table-cell</w:t>
-      </w:r>
-      <w:proofErr w:type="spellEnd"/>
-      <w:r>
-        <w:t>;</w:t>
+        <w:t xml:space="preserve">        display: table-cell;</w:t>
       </w:r>
     </w:p>
     <w:p>
@@ -5782,33 +4918,11 @@
         </w:rPr>
         <w:t xml:space="preserve">Theme switch module comes with </w:t>
       </w:r>
-      <w:proofErr w:type="spellStart"/>
       <w:r>
         <w:rPr>
           <w:rStyle w:val="BenutzereingabenundCodeZchn"/>
         </w:rPr>
-        <w:t>onActivate</w:t>
-      </w:r>
-      <w:proofErr w:type="spellEnd"/>
-      <w:r>
-        <w:rPr>
-          <w:rStyle w:val="BenutzereingabenundCodeZchn"/>
-        </w:rPr>
-        <w:t xml:space="preserve">(), </w:t>
-      </w:r>
-      <w:proofErr w:type="spellStart"/>
-      <w:r>
-        <w:rPr>
-          <w:rStyle w:val="BenutzereingabenundCodeZchn"/>
-        </w:rPr>
-        <w:t>onDeactivate</w:t>
-      </w:r>
-      <w:proofErr w:type="spellEnd"/>
-      <w:r>
-        <w:rPr>
-          <w:rStyle w:val="BenutzereingabenundCodeZchn"/>
-        </w:rPr>
-        <w:t>()</w:t>
+        <w:t>onActivate(), onDeactivate()</w:t>
       </w:r>
       <w:r>
         <w:t xml:space="preserve"> </w:t>
@@ -6142,97 +5256,36 @@
       <w:r>
         <w:t xml:space="preserve">Edit </w:t>
       </w:r>
-      <w:proofErr w:type="spellStart"/>
-      <w:r>
-        <w:t>the</w:t>
-      </w:r>
-      <w:proofErr w:type="spellEnd"/>
+      <w:r>
+        <w:t xml:space="preserve">the </w:t>
+      </w:r>
+      <w:r>
+        <w:t xml:space="preserve">mobile theme switcher </w:t>
+      </w:r>
+      <w:r>
+        <w:rPr>
+          <w:rStyle w:val="DateinamenundPfadeZchn"/>
+        </w:rPr>
+        <w:t>metadata.php</w:t>
+      </w:r>
+      <w:r>
+        <w:t>, located in</w:t>
+      </w:r>
       <w:r>
         <w:t xml:space="preserve"> </w:t>
       </w:r>
       <w:r>
-        <w:t xml:space="preserve">mobile </w:t>
-      </w:r>
-      <w:proofErr w:type="spellStart"/>
-      <w:r>
-        <w:t>theme</w:t>
-      </w:r>
-      <w:proofErr w:type="spellEnd"/>
-      <w:r>
-        <w:t xml:space="preserve"> </w:t>
-      </w:r>
-      <w:proofErr w:type="spellStart"/>
-      <w:r>
-        <w:t>switcher</w:t>
-      </w:r>
-      <w:proofErr w:type="spellEnd"/>
-      <w:r>
-        <w:t xml:space="preserve"> </w:t>
-      </w:r>
-      <w:proofErr w:type="spellStart"/>
-      <w:r>
         <w:rPr>
           <w:rStyle w:val="DateinamenundPfadeZchn"/>
         </w:rPr>
-        <w:t>metadata.php</w:t>
-      </w:r>
-      <w:proofErr w:type="spellEnd"/>
-      <w:r>
-        <w:t xml:space="preserve">, </w:t>
-      </w:r>
-      <w:proofErr w:type="spellStart"/>
-      <w:r>
-        <w:t>located</w:t>
-      </w:r>
-      <w:proofErr w:type="spellEnd"/>
-      <w:r>
-        <w:t xml:space="preserve"> in</w:t>
-      </w:r>
-      <w:r>
-        <w:t xml:space="preserve"> </w:t>
+        <w:t>/modules/oe/</w:t>
       </w:r>
       <w:r>
         <w:rPr>
           <w:rStyle w:val="DateinamenundPfadeZchn"/>
         </w:rPr>
-        <w:t>/</w:t>
-      </w:r>
-      <w:proofErr w:type="spellStart"/>
-      <w:r>
-        <w:rPr>
-          <w:rStyle w:val="DateinamenundPfadeZchn"/>
-        </w:rPr>
-        <w:t>modules</w:t>
-      </w:r>
-      <w:proofErr w:type="spellEnd"/>
-      <w:r>
-        <w:rPr>
-          <w:rStyle w:val="DateinamenundPfadeZchn"/>
-        </w:rPr>
-        <w:t>/</w:t>
-      </w:r>
-      <w:proofErr w:type="spellStart"/>
-      <w:r>
-        <w:rPr>
-          <w:rStyle w:val="DateinamenundPfadeZchn"/>
-        </w:rPr>
-        <w:t>oe</w:t>
-      </w:r>
-      <w:proofErr w:type="spellEnd"/>
-      <w:r>
-        <w:rPr>
-          <w:rStyle w:val="DateinamenundPfadeZchn"/>
-        </w:rPr>
-        <w:t>/</w:t>
-      </w:r>
-      <w:proofErr w:type="spellStart"/>
-      <w:r>
-        <w:rPr>
-          <w:rStyle w:val="DateinamenundPfadeZchn"/>
-        </w:rPr>
         <w:t>oethemeswitcher</w:t>
       </w:r>
-      <w:proofErr w:type="spellEnd"/>
       <w:r>
         <w:rPr>
           <w:lang w:val="en-GB"/>
@@ -6294,35 +5347,7 @@
         <w:rPr>
           <w:lang w:val="en-GB"/>
         </w:rPr>
-        <w:t>array('template' =&gt; 'page/checkout/</w:t>
-      </w:r>
-      <w:proofErr w:type="spellStart"/>
-      <w:r>
-        <w:rPr>
-          <w:lang w:val="en-GB"/>
-        </w:rPr>
-        <w:t>payment.tpl</w:t>
-      </w:r>
-      <w:proofErr w:type="spellEnd"/>
-      <w:r>
-        <w:rPr>
-          <w:lang w:val="en-GB"/>
-        </w:rPr>
-        <w:t>',   'block'=&gt;'</w:t>
-      </w:r>
-      <w:proofErr w:type="spellStart"/>
-      <w:r>
-        <w:rPr>
-          <w:lang w:val="en-GB"/>
-        </w:rPr>
-        <w:t>mb_select_payment</w:t>
-      </w:r>
-      <w:proofErr w:type="spellEnd"/>
-      <w:r>
-        <w:rPr>
-          <w:lang w:val="en-GB"/>
-        </w:rPr>
-        <w:t xml:space="preserve">', </w:t>
+        <w:t xml:space="preserve">array('template' =&gt; 'page/checkout/payment.tpl',   'block'=&gt;'mb_select_payment', </w:t>
       </w:r>
     </w:p>
     <w:p>
@@ -6337,21 +5362,7 @@
         <w:rPr>
           <w:lang w:val="en-GB"/>
         </w:rPr>
-        <w:t xml:space="preserve">      'file'=&gt;'views/mobile/blocks/</w:t>
-      </w:r>
-      <w:proofErr w:type="spellStart"/>
-      <w:r>
-        <w:rPr>
-          <w:lang w:val="en-GB"/>
-        </w:rPr>
-        <w:t>oepaypalpaymentselector.tpl</w:t>
-      </w:r>
-      <w:proofErr w:type="spellEnd"/>
-      <w:r>
-        <w:rPr>
-          <w:lang w:val="en-GB"/>
-        </w:rPr>
-        <w:t>'),</w:t>
+        <w:t xml:space="preserve">      'file'=&gt;'views/mobile/blocks/oepaypalpaymentselector.tpl'),</w:t>
       </w:r>
     </w:p>
     <w:p>
@@ -6390,19 +5401,11 @@
         </w:rPr>
         <w:t xml:space="preserve">Use </w:t>
       </w:r>
-      <w:proofErr w:type="spellStart"/>
-      <w:r>
-        <w:rPr>
-          <w:lang w:val="en-GB"/>
-        </w:rPr>
-        <w:t>mb</w:t>
-      </w:r>
-      <w:proofErr w:type="spellEnd"/>
-      <w:r>
-        <w:rPr>
-          <w:lang w:val="en-GB"/>
-        </w:rPr>
-        <w:t>_</w:t>
+      <w:r>
+        <w:rPr>
+          <w:lang w:val="en-GB"/>
+        </w:rPr>
+        <w:t>mb_</w:t>
       </w:r>
       <w:r>
         <w:rPr>
@@ -6424,186 +5427,22 @@
         </w:rPr>
       </w:pPr>
       <w:r>
-        <w:t>'</w:t>
-      </w:r>
-      <w:proofErr w:type="spellStart"/>
-      <w:r>
-        <w:t>file</w:t>
-      </w:r>
-      <w:proofErr w:type="spellEnd"/>
-      <w:r>
-        <w:t>'</w:t>
-      </w:r>
-      <w:r>
-        <w:t xml:space="preserve"> </w:t>
-      </w:r>
-      <w:proofErr w:type="spellStart"/>
-      <w:r>
-        <w:t>array</w:t>
-      </w:r>
-      <w:proofErr w:type="spellEnd"/>
-      <w:r>
-        <w:t xml:space="preserve"> </w:t>
-      </w:r>
-      <w:proofErr w:type="spellStart"/>
-      <w:r>
-        <w:t>entry</w:t>
-      </w:r>
-      <w:proofErr w:type="spellEnd"/>
-      <w:r>
-        <w:t xml:space="preserve"> </w:t>
-      </w:r>
-      <w:proofErr w:type="spellStart"/>
-      <w:r>
-        <w:t>shows</w:t>
-      </w:r>
-      <w:proofErr w:type="spellEnd"/>
-      <w:r>
-        <w:t xml:space="preserve"> </w:t>
-      </w:r>
-      <w:proofErr w:type="spellStart"/>
-      <w:r>
-        <w:t>where</w:t>
-      </w:r>
-      <w:proofErr w:type="spellEnd"/>
-      <w:r>
-        <w:t xml:space="preserve"> </w:t>
-      </w:r>
-      <w:proofErr w:type="spellStart"/>
-      <w:r>
-        <w:t>the</w:t>
-      </w:r>
-      <w:proofErr w:type="spellEnd"/>
-      <w:r>
-        <w:t xml:space="preserve"> </w:t>
-      </w:r>
-      <w:proofErr w:type="spellStart"/>
-      <w:r>
-        <w:t>new</w:t>
-      </w:r>
-      <w:proofErr w:type="spellEnd"/>
-      <w:r>
-        <w:t xml:space="preserve"> </w:t>
-      </w:r>
-      <w:proofErr w:type="spellStart"/>
-      <w:r>
-        <w:t>template</w:t>
-      </w:r>
-      <w:proofErr w:type="spellEnd"/>
-      <w:r>
-        <w:t xml:space="preserve"> </w:t>
-      </w:r>
-      <w:proofErr w:type="spellStart"/>
-      <w:r>
-        <w:t>file</w:t>
-      </w:r>
-      <w:proofErr w:type="spellEnd"/>
-      <w:r>
-        <w:t xml:space="preserve"> will </w:t>
-      </w:r>
-      <w:proofErr w:type="spellStart"/>
-      <w:r>
-        <w:t>be</w:t>
-      </w:r>
-      <w:proofErr w:type="spellEnd"/>
-      <w:r>
-        <w:t xml:space="preserve">. Create </w:t>
-      </w:r>
-      <w:proofErr w:type="spellStart"/>
-      <w:r>
-        <w:t>the</w:t>
-      </w:r>
-      <w:proofErr w:type="spellEnd"/>
-      <w:r>
-        <w:t xml:space="preserve"> </w:t>
-      </w:r>
-      <w:proofErr w:type="spellStart"/>
-      <w:r>
-        <w:t>template</w:t>
-      </w:r>
-      <w:proofErr w:type="spellEnd"/>
-      <w:r>
-        <w:t xml:space="preserve"> </w:t>
-      </w:r>
-      <w:proofErr w:type="spellStart"/>
-      <w:r>
-        <w:t>file</w:t>
-      </w:r>
-      <w:proofErr w:type="spellEnd"/>
-      <w:r>
-        <w:t xml:space="preserve"> in </w:t>
-      </w:r>
-      <w:proofErr w:type="spellStart"/>
-      <w:r>
-        <w:t>that</w:t>
-      </w:r>
-      <w:proofErr w:type="spellEnd"/>
-      <w:r>
-        <w:t xml:space="preserve"> </w:t>
-      </w:r>
-      <w:proofErr w:type="spellStart"/>
-      <w:r>
-        <w:t>location</w:t>
-      </w:r>
-      <w:proofErr w:type="spellEnd"/>
-      <w:r>
-        <w:t xml:space="preserve">, </w:t>
-      </w:r>
-      <w:proofErr w:type="spellStart"/>
-      <w:r>
-        <w:t>and</w:t>
-      </w:r>
-      <w:proofErr w:type="spellEnd"/>
-      <w:r>
-        <w:t xml:space="preserve"> </w:t>
-      </w:r>
-      <w:proofErr w:type="spellStart"/>
-      <w:r>
-        <w:t>write</w:t>
-      </w:r>
-      <w:proofErr w:type="spellEnd"/>
-      <w:r>
-        <w:t xml:space="preserve"> </w:t>
-      </w:r>
-      <w:proofErr w:type="spellStart"/>
-      <w:r>
-        <w:t>desired</w:t>
-      </w:r>
-      <w:proofErr w:type="spellEnd"/>
-      <w:r>
-        <w:t xml:space="preserve"> </w:t>
-      </w:r>
-      <w:proofErr w:type="spellStart"/>
-      <w:r>
-        <w:t>functionality</w:t>
-      </w:r>
-      <w:proofErr w:type="spellEnd"/>
-      <w:r>
-        <w:t xml:space="preserve"> </w:t>
-      </w:r>
-      <w:proofErr w:type="spellStart"/>
-      <w:r>
-        <w:t>within</w:t>
-      </w:r>
-      <w:proofErr w:type="spellEnd"/>
-      <w:r>
-        <w:t xml:space="preserve"> </w:t>
-      </w:r>
-      <w:proofErr w:type="spellStart"/>
-      <w:r>
-        <w:t>the</w:t>
-      </w:r>
-      <w:proofErr w:type="spellEnd"/>
-      <w:r>
-        <w:t xml:space="preserve"> </w:t>
-      </w:r>
-      <w:proofErr w:type="spellStart"/>
-      <w:r>
-        <w:t>file</w:t>
-      </w:r>
-      <w:proofErr w:type="spellEnd"/>
-      <w:r>
-        <w:t>.</w:t>
+        <w:t>'file'</w:t>
+      </w:r>
+      <w:r>
+        <w:t xml:space="preserve"> array entry shows where </w:t>
+      </w:r>
+      <w:r>
+        <w:t xml:space="preserve">the </w:t>
+      </w:r>
+      <w:r>
+        <w:t xml:space="preserve">new template file will be. Create </w:t>
+      </w:r>
+      <w:r>
+        <w:t xml:space="preserve">the </w:t>
+      </w:r>
+      <w:r>
+        <w:t>template file in that location, and write desired functionality within the file.</w:t>
       </w:r>
     </w:p>
     <w:p>
@@ -6620,173 +5459,11 @@
       <w:r>
         <w:t xml:space="preserve">Change </w:t>
       </w:r>
-      <w:proofErr w:type="spellStart"/>
-      <w:r>
-        <w:t>the</w:t>
-      </w:r>
-      <w:proofErr w:type="spellEnd"/>
-      <w:r>
-        <w:t xml:space="preserve"> </w:t>
-      </w:r>
-      <w:proofErr w:type="spellStart"/>
-      <w:r>
-        <w:t>desired</w:t>
-      </w:r>
-      <w:proofErr w:type="spellEnd"/>
-      <w:r>
-        <w:t xml:space="preserve"> </w:t>
-      </w:r>
-      <w:proofErr w:type="spellStart"/>
-      <w:r>
-        <w:t>blocks</w:t>
-      </w:r>
-      <w:proofErr w:type="spellEnd"/>
-      <w:r>
-        <w:t xml:space="preserve"> (</w:t>
-      </w:r>
-      <w:proofErr w:type="spellStart"/>
-      <w:r>
-        <w:t>for</w:t>
-      </w:r>
-      <w:proofErr w:type="spellEnd"/>
-      <w:r>
-        <w:t xml:space="preserve"> </w:t>
-      </w:r>
-      <w:proofErr w:type="spellStart"/>
-      <w:r>
-        <w:t>example</w:t>
-      </w:r>
-      <w:proofErr w:type="spellEnd"/>
-      <w:r>
-        <w:t xml:space="preserve"> </w:t>
-      </w:r>
-      <w:proofErr w:type="spellStart"/>
-      <w:r>
-        <w:t>select_payment</w:t>
-      </w:r>
-      <w:proofErr w:type="spellEnd"/>
-      <w:r>
-        <w:t xml:space="preserve">) </w:t>
-      </w:r>
-      <w:proofErr w:type="spellStart"/>
-      <w:r>
-        <w:t>name</w:t>
-      </w:r>
-      <w:proofErr w:type="spellEnd"/>
-      <w:r>
-        <w:t xml:space="preserve"> </w:t>
-      </w:r>
-      <w:proofErr w:type="spellStart"/>
-      <w:r>
-        <w:t>to</w:t>
-      </w:r>
-      <w:proofErr w:type="spellEnd"/>
-      <w:r>
-        <w:t xml:space="preserve"> </w:t>
-      </w:r>
-      <w:proofErr w:type="spellStart"/>
-      <w:r>
-        <w:t>have</w:t>
-      </w:r>
-      <w:proofErr w:type="spellEnd"/>
-      <w:r>
-        <w:t xml:space="preserve"> </w:t>
-      </w:r>
-      <w:proofErr w:type="spellStart"/>
-      <w:r>
-        <w:t>prefix</w:t>
-      </w:r>
-      <w:proofErr w:type="spellEnd"/>
-      <w:r>
-        <w:t xml:space="preserve"> </w:t>
-      </w:r>
-      <w:proofErr w:type="spellStart"/>
-      <w:r>
-        <w:t>mb</w:t>
-      </w:r>
-      <w:proofErr w:type="spellEnd"/>
-      <w:r>
-        <w:t>_ (</w:t>
-      </w:r>
-      <w:proofErr w:type="spellStart"/>
-      <w:r>
-        <w:t>mb_select_payment</w:t>
-      </w:r>
-      <w:proofErr w:type="spellEnd"/>
-      <w:r>
-        <w:t xml:space="preserve">) </w:t>
-      </w:r>
-      <w:proofErr w:type="spellStart"/>
-      <w:r>
-        <w:t>where</w:t>
-      </w:r>
-      <w:proofErr w:type="spellEnd"/>
-      <w:r>
-        <w:t xml:space="preserve"> </w:t>
-      </w:r>
-      <w:proofErr w:type="spellStart"/>
-      <w:r>
-        <w:t>you</w:t>
-      </w:r>
-      <w:proofErr w:type="spellEnd"/>
-      <w:r>
-        <w:t xml:space="preserve"> </w:t>
-      </w:r>
-      <w:proofErr w:type="spellStart"/>
-      <w:r>
-        <w:t>want</w:t>
-      </w:r>
-      <w:proofErr w:type="spellEnd"/>
-      <w:r>
-        <w:t xml:space="preserve"> </w:t>
-      </w:r>
-      <w:proofErr w:type="spellStart"/>
-      <w:r>
-        <w:t>blocks</w:t>
-      </w:r>
-      <w:proofErr w:type="spellEnd"/>
-      <w:r>
-        <w:t xml:space="preserve"> </w:t>
-      </w:r>
-      <w:proofErr w:type="spellStart"/>
-      <w:r>
-        <w:t>to</w:t>
-      </w:r>
-      <w:proofErr w:type="spellEnd"/>
-      <w:r>
-        <w:t xml:space="preserve"> </w:t>
-      </w:r>
-      <w:proofErr w:type="spellStart"/>
-      <w:r>
-        <w:t>be</w:t>
-      </w:r>
-      <w:proofErr w:type="spellEnd"/>
-      <w:r>
-        <w:t xml:space="preserve"> </w:t>
-      </w:r>
-      <w:proofErr w:type="spellStart"/>
-      <w:r>
-        <w:t>replaced</w:t>
-      </w:r>
-      <w:proofErr w:type="spellEnd"/>
-      <w:r>
-        <w:t xml:space="preserve"> in </w:t>
-      </w:r>
-      <w:proofErr w:type="spellStart"/>
-      <w:r>
-        <w:t>theme</w:t>
-      </w:r>
-      <w:proofErr w:type="spellEnd"/>
-      <w:r>
-        <w:t xml:space="preserve"> </w:t>
-      </w:r>
-      <w:proofErr w:type="spellStart"/>
-      <w:r>
-        <w:t>files</w:t>
-      </w:r>
-      <w:proofErr w:type="spellEnd"/>
-      <w:r>
-        <w:t>.</w:t>
+      <w:r>
+        <w:t xml:space="preserve">the </w:t>
+      </w:r>
+      <w:r>
+        <w:t>desired blocks (for example select_payment) name to have prefix mb_ (mb_select_payment) where you want blocks to be replaced in theme files.</w:t>
       </w:r>
     </w:p>
     <w:p>
@@ -6825,7 +5502,6 @@
         </w:rPr>
         <w:t xml:space="preserve">You can add different looks and feels for your module in another way. You can use </w:t>
       </w:r>
-      <w:proofErr w:type="spellStart"/>
       <w:r>
         <w:rPr>
           <w:rStyle w:val="BenutzereingabenundCodeZchn"/>
@@ -6840,7 +5516,6 @@
         </w:rPr>
         <w:t>Id</w:t>
       </w:r>
-      <w:proofErr w:type="spellEnd"/>
       <w:r>
         <w:rPr>
           <w:rStyle w:val="BenutzereingabenundCodeZchn"/>
@@ -6929,75 +5604,23 @@
         <w:rPr>
           <w:rStyle w:val="DateinamenundPfadeZchn"/>
         </w:rPr>
-        <w:t>/</w:t>
-      </w:r>
-      <w:proofErr w:type="spellStart"/>
+        <w:t>/modules/oe/oethemeswitcher/core</w:t>
+      </w:r>
+      <w:r>
+        <w:t xml:space="preserve"> </w:t>
+      </w:r>
+      <w:r>
+        <w:rPr>
+          <w:lang w:val="en-GB"/>
+        </w:rPr>
+        <w:t xml:space="preserve">and edit file </w:t>
+      </w:r>
       <w:r>
         <w:rPr>
           <w:rStyle w:val="DateinamenundPfadeZchn"/>
         </w:rPr>
-        <w:t>modules</w:t>
-      </w:r>
-      <w:proofErr w:type="spellEnd"/>
-      <w:r>
-        <w:rPr>
-          <w:rStyle w:val="DateinamenundPfadeZchn"/>
-        </w:rPr>
-        <w:t>/</w:t>
-      </w:r>
-      <w:proofErr w:type="spellStart"/>
-      <w:r>
-        <w:rPr>
-          <w:rStyle w:val="DateinamenundPfadeZchn"/>
-        </w:rPr>
-        <w:t>oe</w:t>
-      </w:r>
-      <w:proofErr w:type="spellEnd"/>
-      <w:r>
-        <w:rPr>
-          <w:rStyle w:val="DateinamenundPfadeZchn"/>
-        </w:rPr>
-        <w:t>/</w:t>
-      </w:r>
-      <w:proofErr w:type="spellStart"/>
-      <w:r>
-        <w:rPr>
-          <w:rStyle w:val="DateinamenundPfadeZchn"/>
-        </w:rPr>
-        <w:t>oethemeswitcher</w:t>
-      </w:r>
-      <w:proofErr w:type="spellEnd"/>
-      <w:r>
-        <w:rPr>
-          <w:rStyle w:val="DateinamenundPfadeZchn"/>
-        </w:rPr>
-        <w:t>/</w:t>
-      </w:r>
-      <w:proofErr w:type="spellStart"/>
-      <w:r>
-        <w:rPr>
-          <w:rStyle w:val="DateinamenundPfadeZchn"/>
-        </w:rPr>
-        <w:t>core</w:t>
-      </w:r>
-      <w:proofErr w:type="spellEnd"/>
-      <w:r>
-        <w:t xml:space="preserve"> </w:t>
-      </w:r>
-      <w:r>
-        <w:rPr>
-          <w:lang w:val="en-GB"/>
-        </w:rPr>
-        <w:t xml:space="preserve">and edit file </w:t>
-      </w:r>
-      <w:proofErr w:type="spellStart"/>
-      <w:r>
-        <w:rPr>
-          <w:rStyle w:val="DateinamenundPfadeZchn"/>
-        </w:rPr>
         <w:t>oethemeswitcheruseragent.php</w:t>
       </w:r>
-      <w:proofErr w:type="spellEnd"/>
       <w:r>
         <w:rPr>
           <w:lang w:val="en-GB"/>
@@ -7023,35 +5646,7 @@
         <w:rPr>
           <w:lang w:val="en-GB"/>
         </w:rPr>
-        <w:t>protected $_</w:t>
-      </w:r>
-      <w:proofErr w:type="spellStart"/>
-      <w:r>
-        <w:rPr>
-          <w:lang w:val="en-GB"/>
-        </w:rPr>
-        <w:t>sMobileDevicesTypes</w:t>
-      </w:r>
-      <w:proofErr w:type="spellEnd"/>
-      <w:r>
-        <w:rPr>
-          <w:lang w:val="en-GB"/>
-        </w:rPr>
-        <w:t xml:space="preserve"> = 'iphone|ipod|android|webos|htc|fennec|iemobile|blackberry|symbianos|opera </w:t>
-      </w:r>
-      <w:proofErr w:type="spellStart"/>
-      <w:r>
-        <w:rPr>
-          <w:lang w:val="en-GB"/>
-        </w:rPr>
-        <w:t>mobi</w:t>
-      </w:r>
-      <w:proofErr w:type="spellEnd"/>
-      <w:r>
-        <w:rPr>
-          <w:lang w:val="en-GB"/>
-        </w:rPr>
-        <w:t>';</w:t>
+        <w:t>protected $_sMobileDevicesTypes = 'iphone|ipod|android|webos|htc|fennec|iemobile|blackberry|symbianos|opera mobi';</w:t>
       </w:r>
     </w:p>
     <w:p>
@@ -7118,26 +5713,11 @@
         </w:rPr>
         <w:t>…</w:t>
       </w:r>
-      <w:proofErr w:type="spellStart"/>
-      <w:r>
-        <w:rPr>
-          <w:lang w:val="en-GB"/>
-        </w:rPr>
-        <w:t>iemobile|blackberry|symbianos|opera</w:t>
-      </w:r>
-      <w:proofErr w:type="spellEnd"/>
-      <w:r>
-        <w:rPr>
-          <w:lang w:val="en-GB"/>
-        </w:rPr>
-        <w:t xml:space="preserve"> </w:t>
-      </w:r>
-      <w:proofErr w:type="spellStart"/>
-      <w:r>
-        <w:rPr>
-          <w:lang w:val="en-GB"/>
-        </w:rPr>
-        <w:t>mobi</w:t>
+      <w:r>
+        <w:rPr>
+          <w:lang w:val="en-GB"/>
+        </w:rPr>
+        <w:t>iemobile|blackberry|symbianos|opera mobi</w:t>
       </w:r>
       <w:r>
         <w:rPr>
@@ -7145,7 +5725,6 @@
         </w:rPr>
         <w:t>|newuseragent</w:t>
       </w:r>
-      <w:proofErr w:type="spellEnd"/>
       <w:r>
         <w:rPr>
           <w:lang w:val="en-GB"/>
@@ -7252,21 +5831,7 @@
         <w:rPr>
           <w:lang w:val="en-GB"/>
         </w:rPr>
-        <w:t xml:space="preserve">, you can try and suggest that via committing a contribution to </w:t>
-      </w:r>
-      <w:proofErr w:type="spellStart"/>
-      <w:r>
-        <w:rPr>
-          <w:lang w:val="en-GB"/>
-        </w:rPr>
-        <w:t>GitHub</w:t>
-      </w:r>
-      <w:proofErr w:type="spellEnd"/>
-      <w:r>
-        <w:rPr>
-          <w:lang w:val="en-GB"/>
-        </w:rPr>
-        <w:t>. Please take note, that if you want to offer a good solution, you need to make sure it follows common coding standards, or coding standards used by OXID.</w:t>
+        <w:t>, you can try and suggest that via committing a contribution to GitHub. Please take note, that if you want to offer a good solution, you need to make sure it follows common coding standards, or coding standards used by OXID.</w:t>
       </w:r>
     </w:p>
     <w:sectPr>
@@ -7419,7 +5984,7 @@
                             <w:rPr>
                               <w:noProof/>
                             </w:rPr>
-                            <w:t>1</w:t>
+                            <w:t>2</w:t>
                           </w:r>
                           <w:r>
                             <w:fldChar w:fldCharType="end"/>
@@ -7427,14 +5992,27 @@
                           <w:r>
                             <w:t>/</w:t>
                           </w:r>
-                          <w:fldSimple w:instr=" NUMPAGES  ">
-                            <w:r>
-                              <w:rPr>
-                                <w:noProof/>
-                              </w:rPr>
-                              <w:t>9</w:t>
-                            </w:r>
-                          </w:fldSimple>
+                          <w:r>
+                            <w:fldChar w:fldCharType="begin"/>
+                          </w:r>
+                          <w:r>
+                            <w:instrText xml:space="preserve"> NUMPAGES  </w:instrText>
+                          </w:r>
+                          <w:r>
+                            <w:fldChar w:fldCharType="separate"/>
+                          </w:r>
+                          <w:r>
+                            <w:rPr>
+                              <w:noProof/>
+                            </w:rPr>
+                            <w:t>10</w:t>
+                          </w:r>
+                          <w:r>
+                            <w:rPr>
+                              <w:noProof/>
+                            </w:rPr>
+                            <w:fldChar w:fldCharType="end"/>
+                          </w:r>
                         </w:p>
                         <w:p>
                           <w:pPr>
@@ -7484,7 +6062,7 @@
                       <w:rPr>
                         <w:noProof/>
                       </w:rPr>
-                      <w:t>1</w:t>
+                      <w:t>2</w:t>
                     </w:r>
                     <w:r>
                       <w:fldChar w:fldCharType="end"/>
@@ -7492,14 +6070,27 @@
                     <w:r>
                       <w:t>/</w:t>
                     </w:r>
-                    <w:fldSimple w:instr=" NUMPAGES  ">
-                      <w:r>
-                        <w:rPr>
-                          <w:noProof/>
-                        </w:rPr>
-                        <w:t>9</w:t>
-                      </w:r>
-                    </w:fldSimple>
+                    <w:r>
+                      <w:fldChar w:fldCharType="begin"/>
+                    </w:r>
+                    <w:r>
+                      <w:instrText xml:space="preserve"> NUMPAGES  </w:instrText>
+                    </w:r>
+                    <w:r>
+                      <w:fldChar w:fldCharType="separate"/>
+                    </w:r>
+                    <w:r>
+                      <w:rPr>
+                        <w:noProof/>
+                      </w:rPr>
+                      <w:t>10</w:t>
+                    </w:r>
+                    <w:r>
+                      <w:rPr>
+                        <w:noProof/>
+                      </w:rPr>
+                      <w:fldChar w:fldCharType="end"/>
+                    </w:r>
                   </w:p>
                   <w:p>
                     <w:pPr>
@@ -7592,7 +6183,10 @@
                             <w:t xml:space="preserve"> | Version 1.</w:t>
                           </w:r>
                           <w:r>
-                            <w:t>0.0</w:t>
+                            <w:t>3</w:t>
+                          </w:r>
+                          <w:r>
+                            <w:t>.0</w:t>
                           </w:r>
                         </w:p>
                         <w:p>
@@ -7644,7 +6238,10 @@
                       <w:t xml:space="preserve"> | Version 1.</w:t>
                     </w:r>
                     <w:r>
-                      <w:t>0.0</w:t>
+                      <w:t>3</w:t>
+                    </w:r>
+                    <w:r>
+                      <w:t>.0</w:t>
                     </w:r>
                   </w:p>
                   <w:p>
@@ -7983,7 +6580,7 @@
                             <w:t xml:space="preserve"> | Version 1.</w:t>
                           </w:r>
                           <w:r>
-                            <w:t>0</w:t>
+                            <w:t>3</w:t>
                           </w:r>
                           <w:r>
                             <w:t>.</w:t>
@@ -8105,7 +6702,7 @@
                       <w:t xml:space="preserve"> | Version 1.</w:t>
                     </w:r>
                     <w:r>
-                      <w:t>0</w:t>
+                      <w:t>3</w:t>
                     </w:r>
                     <w:r>
                       <w:t>.</w:t>
@@ -8271,7 +6868,7 @@
                             <w:rPr>
                               <w:noProof/>
                             </w:rPr>
-                            <w:t>9</w:t>
+                            <w:t>10</w:t>
                           </w:r>
                           <w:r>
                             <w:rPr>
@@ -8282,14 +6879,27 @@
                           <w:r>
                             <w:t>/</w:t>
                           </w:r>
-                          <w:fldSimple w:instr=" NUMPAGES  ">
-                            <w:r>
-                              <w:rPr>
-                                <w:noProof/>
-                              </w:rPr>
-                              <w:t>9</w:t>
-                            </w:r>
-                          </w:fldSimple>
+                          <w:r>
+                            <w:fldChar w:fldCharType="begin"/>
+                          </w:r>
+                          <w:r>
+                            <w:instrText xml:space="preserve"> NUMPAGES  </w:instrText>
+                          </w:r>
+                          <w:r>
+                            <w:fldChar w:fldCharType="separate"/>
+                          </w:r>
+                          <w:r>
+                            <w:rPr>
+                              <w:noProof/>
+                            </w:rPr>
+                            <w:t>10</w:t>
+                          </w:r>
+                          <w:r>
+                            <w:rPr>
+                              <w:noProof/>
+                            </w:rPr>
+                            <w:fldChar w:fldCharType="end"/>
+                          </w:r>
                         </w:p>
                         <w:p>
                           <w:pPr>
@@ -8335,7 +6945,7 @@
                       <w:rPr>
                         <w:noProof/>
                       </w:rPr>
-                      <w:t>9</w:t>
+                      <w:t>10</w:t>
                     </w:r>
                     <w:r>
                       <w:rPr>
@@ -8346,14 +6956,27 @@
                     <w:r>
                       <w:t>/</w:t>
                     </w:r>
-                    <w:fldSimple w:instr=" NUMPAGES  ">
-                      <w:r>
-                        <w:rPr>
-                          <w:noProof/>
-                        </w:rPr>
-                        <w:t>9</w:t>
-                      </w:r>
-                    </w:fldSimple>
+                    <w:r>
+                      <w:fldChar w:fldCharType="begin"/>
+                    </w:r>
+                    <w:r>
+                      <w:instrText xml:space="preserve"> NUMPAGES  </w:instrText>
+                    </w:r>
+                    <w:r>
+                      <w:fldChar w:fldCharType="separate"/>
+                    </w:r>
+                    <w:r>
+                      <w:rPr>
+                        <w:noProof/>
+                      </w:rPr>
+                      <w:t>10</w:t>
+                    </w:r>
+                    <w:r>
+                      <w:rPr>
+                        <w:noProof/>
+                      </w:rPr>
+                      <w:fldChar w:fldCharType="end"/>
+                    </w:r>
                   </w:p>
                   <w:p>
                     <w:pPr>
@@ -9006,7 +7629,7 @@
 
 <file path=word/numbering.xml><?xml version="1.0" encoding="utf-8"?>
 <w:numbering xmlns:wpc="http://schemas.microsoft.com/office/word/2010/wordprocessingCanvas" xmlns:mc="http://schemas.openxmlformats.org/markup-compatibility/2006" xmlns:o="urn:schemas-microsoft-com:office:office" xmlns:r="http://schemas.openxmlformats.org/officeDocument/2006/relationships" xmlns:m="http://schemas.openxmlformats.org/officeDocument/2006/math" xmlns:v="urn:schemas-microsoft-com:vml" xmlns:wp14="http://schemas.microsoft.com/office/word/2010/wordprocessingDrawing" xmlns:wp="http://schemas.openxmlformats.org/drawingml/2006/wordprocessingDrawing" xmlns:w10="urn:schemas-microsoft-com:office:word" xmlns:w="http://schemas.openxmlformats.org/wordprocessingml/2006/main" xmlns:w14="http://schemas.microsoft.com/office/word/2010/wordml" xmlns:w15="http://schemas.microsoft.com/office/word/2012/wordml" xmlns:wpg="http://schemas.microsoft.com/office/word/2010/wordprocessingGroup" xmlns:wpi="http://schemas.microsoft.com/office/word/2010/wordprocessingInk" xmlns:wne="http://schemas.microsoft.com/office/word/2006/wordml" xmlns:wps="http://schemas.microsoft.com/office/word/2010/wordprocessingShape" mc:Ignorable="w14 w15 wp14">
-  <w:abstractNum w:abstractNumId="0">
+  <w:abstractNum w:abstractNumId="0" w15:restartNumberingAfterBreak="0">
     <w:nsid w:val="0AD77BC4"/>
     <w:multiLevelType w:val="multilevel"/>
     <w:tmpl w:val="1DBAF3EC"/>
@@ -9158,7 +7781,7 @@
       </w:rPr>
     </w:lvl>
   </w:abstractNum>
-  <w:abstractNum w:abstractNumId="1">
+  <w:abstractNum w:abstractNumId="1" w15:restartNumberingAfterBreak="0">
     <w:nsid w:val="16CA0A15"/>
     <w:multiLevelType w:val="hybridMultilevel"/>
     <w:tmpl w:val="62EA490C"/>
@@ -9244,7 +7867,7 @@
       </w:pPr>
     </w:lvl>
   </w:abstractNum>
-  <w:abstractNum w:abstractNumId="2">
+  <w:abstractNum w:abstractNumId="2" w15:restartNumberingAfterBreak="0">
     <w:nsid w:val="178335FB"/>
     <w:multiLevelType w:val="hybridMultilevel"/>
     <w:tmpl w:val="5F26AD10"/>
@@ -9330,7 +7953,7 @@
       </w:pPr>
     </w:lvl>
   </w:abstractNum>
-  <w:abstractNum w:abstractNumId="3">
+  <w:abstractNum w:abstractNumId="3" w15:restartNumberingAfterBreak="0">
     <w:nsid w:val="289A56C5"/>
     <w:multiLevelType w:val="hybridMultilevel"/>
     <w:tmpl w:val="29309488"/>
@@ -9443,7 +8066,7 @@
       </w:rPr>
     </w:lvl>
   </w:abstractNum>
-  <w:abstractNum w:abstractNumId="4">
+  <w:abstractNum w:abstractNumId="4" w15:restartNumberingAfterBreak="0">
     <w:nsid w:val="2EAF3933"/>
     <w:multiLevelType w:val="hybridMultilevel"/>
     <w:tmpl w:val="704E0198"/>
@@ -9532,7 +8155,7 @@
       </w:pPr>
     </w:lvl>
   </w:abstractNum>
-  <w:abstractNum w:abstractNumId="5">
+  <w:abstractNum w:abstractNumId="5" w15:restartNumberingAfterBreak="0">
     <w:nsid w:val="4C91144B"/>
     <w:multiLevelType w:val="hybridMultilevel"/>
     <w:tmpl w:val="705AA7E8"/>
@@ -9621,7 +8244,7 @@
       </w:pPr>
     </w:lvl>
   </w:abstractNum>
-  <w:abstractNum w:abstractNumId="6">
+  <w:abstractNum w:abstractNumId="6" w15:restartNumberingAfterBreak="0">
     <w:nsid w:val="55C80E98"/>
     <w:multiLevelType w:val="hybridMultilevel"/>
     <w:tmpl w:val="5770B406"/>
@@ -9762,7 +8385,7 @@
       </w:rPr>
     </w:lvl>
   </w:abstractNum>
-  <w:abstractNum w:abstractNumId="7">
+  <w:abstractNum w:abstractNumId="7" w15:restartNumberingAfterBreak="0">
     <w:nsid w:val="60696F24"/>
     <w:multiLevelType w:val="hybridMultilevel"/>
     <w:tmpl w:val="F74003E4"/>
@@ -10856,7 +9479,6 @@
       <w:spacing w:line="280" w:lineRule="exact"/>
     </w:pPr>
     <w:tblPr>
-      <w:tblInd w:w="0" w:type="dxa"/>
       <w:tblBorders>
         <w:top w:val="single" w:sz="4" w:space="0" w:color="auto"/>
         <w:left w:val="single" w:sz="4" w:space="0" w:color="auto"/>
@@ -10865,12 +9487,6 @@
         <w:insideH w:val="single" w:sz="4" w:space="0" w:color="auto"/>
         <w:insideV w:val="single" w:sz="4" w:space="0" w:color="auto"/>
       </w:tblBorders>
-      <w:tblCellMar>
-        <w:top w:w="0" w:type="dxa"/>
-        <w:left w:w="108" w:type="dxa"/>
-        <w:bottom w:w="0" w:type="dxa"/>
-        <w:right w:w="108" w:type="dxa"/>
-      </w:tblCellMar>
     </w:tblPr>
   </w:style>
   <w:style w:type="character" w:customStyle="1" w:styleId="FormatvorlageCourierNew10pt">
@@ -10914,7 +9530,6 @@
       <w:sz w:val="18"/>
     </w:rPr>
     <w:tblPr>
-      <w:tblInd w:w="0" w:type="dxa"/>
       <w:tblBorders>
         <w:top w:val="single" w:sz="4" w:space="0" w:color="auto"/>
         <w:left w:val="single" w:sz="4" w:space="0" w:color="auto"/>
@@ -10923,12 +9538,6 @@
         <w:insideH w:val="single" w:sz="4" w:space="0" w:color="auto"/>
         <w:insideV w:val="single" w:sz="4" w:space="0" w:color="auto"/>
       </w:tblBorders>
-      <w:tblCellMar>
-        <w:top w:w="0" w:type="dxa"/>
-        <w:left w:w="108" w:type="dxa"/>
-        <w:bottom w:w="0" w:type="dxa"/>
-        <w:right w:w="108" w:type="dxa"/>
-      </w:tblCellMar>
     </w:tblPr>
   </w:style>
   <w:style w:type="table" w:customStyle="1" w:styleId="Tabelle">
@@ -10940,7 +9549,6 @@
       <w:sz w:val="18"/>
     </w:rPr>
     <w:tblPr>
-      <w:tblInd w:w="0" w:type="dxa"/>
       <w:tblBorders>
         <w:top w:val="single" w:sz="4" w:space="0" w:color="auto"/>
         <w:left w:val="single" w:sz="4" w:space="0" w:color="auto"/>
@@ -10949,12 +9557,6 @@
         <w:insideH w:val="single" w:sz="4" w:space="0" w:color="auto"/>
         <w:insideV w:val="single" w:sz="4" w:space="0" w:color="auto"/>
       </w:tblBorders>
-      <w:tblCellMar>
-        <w:top w:w="0" w:type="dxa"/>
-        <w:left w:w="108" w:type="dxa"/>
-        <w:bottom w:w="0" w:type="dxa"/>
-        <w:right w:w="108" w:type="dxa"/>
-      </w:tblCellMar>
     </w:tblPr>
     <w:trPr>
       <w:tblHeader/>

</xml_diff>

<commit_message>
Updated installation and configuration guides for Mobile Theme
Changed the legal notice
</commit_message>
<xml_diff>
--- a/documentation/Mobile theme and customization.docx
+++ b/documentation/Mobile theme and customization.docx
@@ -613,11 +613,10 @@
         <w:rPr>
           <w:lang w:val="en-US"/>
         </w:rPr>
-        <w:t xml:space="preserve">Represented by the Management Board: Roland Fesenmayr (CEO), </w:t>
-      </w:r>
-      <w:r>
-        <w:t>Dr. Marcus Klosterberg</w:t>
-      </w:r>
+        <w:t>Represented by the Management Board: Roland Fesenmayr (CEO)</w:t>
+      </w:r>
+      <w:bookmarkStart w:id="6" w:name="_GoBack"/>
+      <w:bookmarkEnd w:id="6"/>
     </w:p>
     <w:p>
       <w:pPr>
@@ -686,8 +685,6 @@
         </w:rPr>
         <w:t>No. HRB 701648</w:t>
       </w:r>
-      <w:bookmarkStart w:id="6" w:name="_GoBack"/>
-      <w:bookmarkEnd w:id="6"/>
     </w:p>
     <w:p>
       <w:pPr>
@@ -5992,27 +5989,14 @@
                           <w:r>
                             <w:t>/</w:t>
                           </w:r>
-                          <w:r>
-                            <w:fldChar w:fldCharType="begin"/>
-                          </w:r>
-                          <w:r>
-                            <w:instrText xml:space="preserve"> NUMPAGES  </w:instrText>
-                          </w:r>
-                          <w:r>
-                            <w:fldChar w:fldCharType="separate"/>
-                          </w:r>
-                          <w:r>
-                            <w:rPr>
-                              <w:noProof/>
-                            </w:rPr>
-                            <w:t>10</w:t>
-                          </w:r>
-                          <w:r>
-                            <w:rPr>
-                              <w:noProof/>
-                            </w:rPr>
-                            <w:fldChar w:fldCharType="end"/>
-                          </w:r>
+                          <w:fldSimple w:instr=" NUMPAGES  ">
+                            <w:r>
+                              <w:rPr>
+                                <w:noProof/>
+                              </w:rPr>
+                              <w:t>10</w:t>
+                            </w:r>
+                          </w:fldSimple>
                         </w:p>
                         <w:p>
                           <w:pPr>
@@ -6070,27 +6054,14 @@
                     <w:r>
                       <w:t>/</w:t>
                     </w:r>
-                    <w:r>
-                      <w:fldChar w:fldCharType="begin"/>
-                    </w:r>
-                    <w:r>
-                      <w:instrText xml:space="preserve"> NUMPAGES  </w:instrText>
-                    </w:r>
-                    <w:r>
-                      <w:fldChar w:fldCharType="separate"/>
-                    </w:r>
-                    <w:r>
-                      <w:rPr>
-                        <w:noProof/>
-                      </w:rPr>
-                      <w:t>10</w:t>
-                    </w:r>
-                    <w:r>
-                      <w:rPr>
-                        <w:noProof/>
-                      </w:rPr>
-                      <w:fldChar w:fldCharType="end"/>
-                    </w:r>
+                    <w:fldSimple w:instr=" NUMPAGES  ">
+                      <w:r>
+                        <w:rPr>
+                          <w:noProof/>
+                        </w:rPr>
+                        <w:t>10</w:t>
+                      </w:r>
+                    </w:fldSimple>
                   </w:p>
                   <w:p>
                     <w:pPr>
@@ -6868,7 +6839,7 @@
                             <w:rPr>
                               <w:noProof/>
                             </w:rPr>
-                            <w:t>10</w:t>
+                            <w:t>4</w:t>
                           </w:r>
                           <w:r>
                             <w:rPr>
@@ -6879,27 +6850,14 @@
                           <w:r>
                             <w:t>/</w:t>
                           </w:r>
-                          <w:r>
-                            <w:fldChar w:fldCharType="begin"/>
-                          </w:r>
-                          <w:r>
-                            <w:instrText xml:space="preserve"> NUMPAGES  </w:instrText>
-                          </w:r>
-                          <w:r>
-                            <w:fldChar w:fldCharType="separate"/>
-                          </w:r>
-                          <w:r>
-                            <w:rPr>
-                              <w:noProof/>
-                            </w:rPr>
-                            <w:t>10</w:t>
-                          </w:r>
-                          <w:r>
-                            <w:rPr>
-                              <w:noProof/>
-                            </w:rPr>
-                            <w:fldChar w:fldCharType="end"/>
-                          </w:r>
+                          <w:fldSimple w:instr=" NUMPAGES  ">
+                            <w:r>
+                              <w:rPr>
+                                <w:noProof/>
+                              </w:rPr>
+                              <w:t>10</w:t>
+                            </w:r>
+                          </w:fldSimple>
                         </w:p>
                         <w:p>
                           <w:pPr>
@@ -6925,6 +6883,10 @@
         </mc:Choice>
         <mc:Fallback>
           <w:pict>
+            <v:shapetype id="_x0000_t202" coordsize="21600,21600" o:spt="202" path="m,l,21600r21600,l21600,xe">
+              <v:stroke joinstyle="miter"/>
+              <v:path gradientshapeok="t" o:connecttype="rect"/>
+            </v:shapetype>
             <v:shape id="_x0000_s1030" type="#_x0000_t202" style="position:absolute;left:0;text-align:left;margin-left:435.75pt;margin-top:-30.4pt;width:29.2pt;height:33.5pt;z-index:251658752;visibility:visible;mso-wrap-style:none;mso-width-percent:0;mso-height-percent:0;mso-wrap-distance-left:9pt;mso-wrap-distance-top:0;mso-wrap-distance-right:9pt;mso-wrap-distance-bottom:0;mso-position-horizontal:absolute;mso-position-horizontal-relative:text;mso-position-vertical:absolute;mso-position-vertical-relative:text;mso-width-percent:0;mso-height-percent:0;mso-width-relative:page;mso-height-relative:page;v-text-anchor:top" o:gfxdata="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" filled="f" stroked="f">
               <v:textbox>
                 <w:txbxContent>
@@ -6945,7 +6907,7 @@
                       <w:rPr>
                         <w:noProof/>
                       </w:rPr>
-                      <w:t>10</w:t>
+                      <w:t>4</w:t>
                     </w:r>
                     <w:r>
                       <w:rPr>
@@ -6956,27 +6918,14 @@
                     <w:r>
                       <w:t>/</w:t>
                     </w:r>
-                    <w:r>
-                      <w:fldChar w:fldCharType="begin"/>
-                    </w:r>
-                    <w:r>
-                      <w:instrText xml:space="preserve"> NUMPAGES  </w:instrText>
-                    </w:r>
-                    <w:r>
-                      <w:fldChar w:fldCharType="separate"/>
-                    </w:r>
-                    <w:r>
-                      <w:rPr>
-                        <w:noProof/>
-                      </w:rPr>
-                      <w:t>10</w:t>
-                    </w:r>
-                    <w:r>
-                      <w:rPr>
-                        <w:noProof/>
-                      </w:rPr>
-                      <w:fldChar w:fldCharType="end"/>
-                    </w:r>
+                    <w:fldSimple w:instr=" NUMPAGES  ">
+                      <w:r>
+                        <w:rPr>
+                          <w:noProof/>
+                        </w:rPr>
+                        <w:t>10</w:t>
+                      </w:r>
+                    </w:fldSimple>
                   </w:p>
                   <w:p>
                     <w:pPr>

</xml_diff>